<commit_message>
Documentation: Saved pre-final draft of Wrangling efforts.
</commit_message>
<xml_diff>
--- a/wrangle_report.docx
+++ b/wrangle_report.docx
@@ -4,6 +4,7 @@
   <w:body>
     <w:p>
       <w:pPr>
+        <w:spacing w:after="0" w:line="276" w:lineRule="auto"/>
         <w:rPr>
           <w:rFonts w:cstheme="minorHAnsi"/>
         </w:rPr>
@@ -33,6 +34,12 @@
           <w:rFonts w:cstheme="minorHAnsi"/>
         </w:rPr>
         <w:t xml:space="preserve"> </w:t>
+      </w:r>
+      <w:r>
+        <w:rPr>
+          <w:rFonts w:cstheme="minorHAnsi"/>
+        </w:rPr>
+        <w:t xml:space="preserve">The effort that went into wrangling this data has been summarized in this document. </w:t>
       </w:r>
       <w:r>
         <w:rPr>
@@ -48,6 +55,7 @@
           <w:ilvl w:val="0"/>
           <w:numId w:val="1"/>
         </w:numPr>
+        <w:spacing w:after="0" w:line="276" w:lineRule="auto"/>
         <w:rPr>
           <w:rFonts w:cstheme="minorHAnsi"/>
         </w:rPr>
@@ -78,6 +86,7 @@
           <w:ilvl w:val="0"/>
           <w:numId w:val="1"/>
         </w:numPr>
+        <w:spacing w:after="0" w:line="276" w:lineRule="auto"/>
         <w:rPr>
           <w:rFonts w:cstheme="minorHAnsi"/>
         </w:rPr>
@@ -108,6 +117,7 @@
           <w:ilvl w:val="0"/>
           <w:numId w:val="1"/>
         </w:numPr>
+        <w:spacing w:after="0" w:line="276" w:lineRule="auto"/>
         <w:rPr>
           <w:rFonts w:cstheme="minorHAnsi"/>
         </w:rPr>
@@ -133,6 +143,15 @@
     </w:p>
     <w:p>
       <w:pPr>
+        <w:spacing w:after="0" w:line="276" w:lineRule="auto"/>
+        <w:rPr>
+          <w:rFonts w:cstheme="minorHAnsi"/>
+        </w:rPr>
+      </w:pPr>
+    </w:p>
+    <w:p>
+      <w:pPr>
+        <w:spacing w:after="0" w:line="276" w:lineRule="auto"/>
         <w:rPr>
           <w:rFonts w:cstheme="minorHAnsi"/>
         </w:rPr>
@@ -140,6 +159,7 @@
       <w:r>
         <w:rPr>
           <w:rStyle w:val="Heading2Char"/>
+          <w:rFonts w:asciiTheme="minorHAnsi" w:hAnsiTheme="minorHAnsi" w:cstheme="minorHAnsi"/>
           <w:b/>
           <w:bCs/>
         </w:rPr>
@@ -154,15 +174,40 @@
     </w:p>
     <w:p>
       <w:pPr>
-        <w:rPr>
-          <w:rFonts w:cstheme="minorHAnsi"/>
-        </w:rPr>
-      </w:pPr>
-      <w:r>
-        <w:rPr>
-          <w:rFonts w:cstheme="minorHAnsi"/>
-        </w:rPr>
-        <w:t>As a first step we need to gather the required data from t</w:t>
+        <w:spacing w:after="0" w:line="276" w:lineRule="auto"/>
+        <w:rPr>
+          <w:rFonts w:cstheme="minorHAnsi"/>
+        </w:rPr>
+      </w:pPr>
+      <w:r>
+        <w:rPr>
+          <w:rFonts w:cstheme="minorHAnsi"/>
+        </w:rPr>
+        <w:t xml:space="preserve">As a first step </w:t>
+      </w:r>
+      <w:r>
+        <w:rPr>
+          <w:rFonts w:cstheme="minorHAnsi"/>
+        </w:rPr>
+        <w:t xml:space="preserve">I </w:t>
+      </w:r>
+      <w:r>
+        <w:rPr>
+          <w:rFonts w:cstheme="minorHAnsi"/>
+        </w:rPr>
+        <w:t>gather</w:t>
+      </w:r>
+      <w:r>
+        <w:rPr>
+          <w:rFonts w:cstheme="minorHAnsi"/>
+        </w:rPr>
+        <w:t>ed</w:t>
+      </w:r>
+      <w:r>
+        <w:rPr>
+          <w:rFonts w:cstheme="minorHAnsi"/>
+        </w:rPr>
+        <w:t xml:space="preserve"> the required data from t</w:t>
       </w:r>
       <w:r>
         <w:rPr>
@@ -201,34 +246,76 @@
     </w:p>
     <w:p>
       <w:pPr>
-        <w:rPr>
-          <w:rFonts w:cstheme="minorHAnsi"/>
-        </w:rPr>
-      </w:pPr>
-      <w:r>
-        <w:rPr>
-          <w:rFonts w:cstheme="minorHAnsi"/>
-        </w:rPr>
-        <w:t>1) Enhanced twitter archive has already been created by the trainer. It is available in twitter-archive-enhanced.csv file.</w:t>
-      </w:r>
-    </w:p>
-    <w:p>
-      <w:pPr>
-        <w:rPr>
-          <w:rFonts w:cstheme="minorHAnsi"/>
-        </w:rPr>
-      </w:pPr>
-      <w:r>
-        <w:rPr>
-          <w:rFonts w:cstheme="minorHAnsi"/>
-        </w:rPr>
-        <w:t>2</w:t>
-      </w:r>
-      <w:r>
-        <w:rPr>
-          <w:rFonts w:cstheme="minorHAnsi"/>
-        </w:rPr>
-        <w:t xml:space="preserve">) The retweet and </w:t>
+        <w:pStyle w:val="ListParagraph"/>
+        <w:numPr>
+          <w:ilvl w:val="0"/>
+          <w:numId w:val="9"/>
+        </w:numPr>
+        <w:spacing w:after="0" w:line="276" w:lineRule="auto"/>
+        <w:rPr>
+          <w:rFonts w:cstheme="minorHAnsi"/>
+        </w:rPr>
+      </w:pPr>
+      <w:r>
+        <w:rPr>
+          <w:rFonts w:cstheme="minorHAnsi"/>
+        </w:rPr>
+        <w:t xml:space="preserve">Enhanced twitter archive </w:t>
+      </w:r>
+      <w:r>
+        <w:rPr>
+          <w:rFonts w:cstheme="minorHAnsi"/>
+        </w:rPr>
+        <w:t>was already</w:t>
+      </w:r>
+      <w:r>
+        <w:rPr>
+          <w:rFonts w:cstheme="minorHAnsi"/>
+        </w:rPr>
+        <w:t xml:space="preserve"> created by the trainer</w:t>
+      </w:r>
+      <w:r>
+        <w:rPr>
+          <w:rFonts w:cstheme="minorHAnsi"/>
+        </w:rPr>
+        <w:t xml:space="preserve"> and</w:t>
+      </w:r>
+      <w:r>
+        <w:rPr>
+          <w:rFonts w:cstheme="minorHAnsi"/>
+        </w:rPr>
+        <w:t xml:space="preserve"> available </w:t>
+      </w:r>
+      <w:r>
+        <w:rPr>
+          <w:rFonts w:cstheme="minorHAnsi"/>
+        </w:rPr>
+        <w:t>as</w:t>
+      </w:r>
+      <w:r>
+        <w:rPr>
+          <w:rFonts w:cstheme="minorHAnsi"/>
+        </w:rPr>
+        <w:t xml:space="preserve"> twitter-archive-enhanced.csv.</w:t>
+      </w:r>
+    </w:p>
+    <w:p>
+      <w:pPr>
+        <w:pStyle w:val="ListParagraph"/>
+        <w:numPr>
+          <w:ilvl w:val="0"/>
+          <w:numId w:val="9"/>
+        </w:numPr>
+        <w:spacing w:after="0" w:line="276" w:lineRule="auto"/>
+        <w:rPr>
+          <w:rFonts w:cstheme="minorHAnsi"/>
+        </w:rPr>
+      </w:pPr>
+      <w:r>
+        <w:rPr>
+          <w:rFonts w:cstheme="minorHAnsi"/>
+        </w:rPr>
+        <w:t xml:space="preserve">The retweet and </w:t>
       </w:r>
       <w:r>
         <w:rPr>
@@ -277,15 +364,21 @@
     </w:p>
     <w:p>
       <w:pPr>
-        <w:rPr>
-          <w:rFonts w:cstheme="minorHAnsi"/>
-        </w:rPr>
-      </w:pPr>
-      <w:r>
-        <w:rPr>
-          <w:rFonts w:cstheme="minorHAnsi"/>
-        </w:rPr>
-        <w:t xml:space="preserve">3) Results of image predictions </w:t>
+        <w:pStyle w:val="ListParagraph"/>
+        <w:numPr>
+          <w:ilvl w:val="0"/>
+          <w:numId w:val="9"/>
+        </w:numPr>
+        <w:spacing w:after="0" w:line="276" w:lineRule="auto"/>
+        <w:rPr>
+          <w:rFonts w:cstheme="minorHAnsi"/>
+        </w:rPr>
+      </w:pPr>
+      <w:r>
+        <w:rPr>
+          <w:rFonts w:cstheme="minorHAnsi"/>
+        </w:rPr>
+        <w:t xml:space="preserve">Results of image predictions </w:t>
       </w:r>
       <w:r>
         <w:rPr>
@@ -368,13 +461,15 @@
     </w:p>
     <w:p>
       <w:pPr>
-        <w:rPr>
-          <w:rFonts w:cstheme="minorHAnsi"/>
-        </w:rPr>
-      </w:pPr>
-    </w:p>
-    <w:p>
-      <w:pPr>
+        <w:spacing w:after="0" w:line="276" w:lineRule="auto"/>
+        <w:rPr>
+          <w:rFonts w:cstheme="minorHAnsi"/>
+        </w:rPr>
+      </w:pPr>
+    </w:p>
+    <w:p>
+      <w:pPr>
+        <w:spacing w:after="0" w:line="276" w:lineRule="auto"/>
         <w:rPr>
           <w:rFonts w:cstheme="minorHAnsi"/>
         </w:rPr>
@@ -382,6 +477,7 @@
       <w:r>
         <w:rPr>
           <w:rStyle w:val="Heading2Char"/>
+          <w:rFonts w:asciiTheme="minorHAnsi" w:hAnsiTheme="minorHAnsi" w:cstheme="minorHAnsi"/>
           <w:b/>
           <w:bCs/>
         </w:rPr>
@@ -396,6 +492,7 @@
     </w:p>
     <w:p>
       <w:pPr>
+        <w:spacing w:after="0" w:line="276" w:lineRule="auto"/>
         <w:rPr>
           <w:rFonts w:cstheme="minorHAnsi"/>
           <w:color w:val="000000"/>
@@ -408,7 +505,23 @@
           <w:color w:val="000000"/>
           <w:shd w:val="clear" w:color="auto" w:fill="FFFFFF"/>
         </w:rPr>
-        <w:t xml:space="preserve">This step requires identifying data quality and tidiness issues in the </w:t>
+        <w:t>This step require</w:t>
+      </w:r>
+      <w:r>
+        <w:rPr>
+          <w:rFonts w:cstheme="minorHAnsi"/>
+          <w:color w:val="000000"/>
+          <w:shd w:val="clear" w:color="auto" w:fill="FFFFFF"/>
+        </w:rPr>
+        <w:t>d</w:t>
+      </w:r>
+      <w:r>
+        <w:rPr>
+          <w:rFonts w:cstheme="minorHAnsi"/>
+          <w:color w:val="000000"/>
+          <w:shd w:val="clear" w:color="auto" w:fill="FFFFFF"/>
+        </w:rPr>
+        <w:t xml:space="preserve"> identifying data quality and tidiness issues in the </w:t>
       </w:r>
       <w:proofErr w:type="spellStart"/>
       <w:r>
@@ -426,7 +539,7 @@
           <w:color w:val="000000"/>
           <w:shd w:val="clear" w:color="auto" w:fill="FFFFFF"/>
         </w:rPr>
-        <w:t xml:space="preserve"> dataset we put together.</w:t>
+        <w:t xml:space="preserve"> dataset put together.</w:t>
       </w:r>
       <w:r>
         <w:rPr>
@@ -439,9 +552,17 @@
     </w:p>
     <w:p>
       <w:pPr>
-        <w:shd w:val="clear" w:color="auto" w:fill="FFFFFF"/>
-        <w:spacing w:after="0" w:line="240" w:lineRule="auto"/>
-        <w:outlineLvl w:val="5"/>
+        <w:spacing w:after="0" w:line="276" w:lineRule="auto"/>
+        <w:rPr>
+          <w:rFonts w:cstheme="minorHAnsi"/>
+          <w:color w:val="000000"/>
+          <w:shd w:val="clear" w:color="auto" w:fill="FFFFFF"/>
+        </w:rPr>
+      </w:pPr>
+    </w:p>
+    <w:p>
+      <w:pPr>
+        <w:spacing w:after="0" w:line="276" w:lineRule="auto"/>
         <w:rPr>
           <w:rFonts w:eastAsia="Times New Roman" w:cstheme="minorHAnsi"/>
           <w:b/>
@@ -453,6 +574,7 @@
       <w:r>
         <w:rPr>
           <w:rStyle w:val="Heading4Char"/>
+          <w:rFonts w:asciiTheme="minorHAnsi" w:hAnsiTheme="minorHAnsi" w:cstheme="minorHAnsi"/>
           <w:b/>
           <w:bCs/>
           <w:i w:val="0"/>
@@ -464,6 +586,7 @@
       <w:r>
         <w:rPr>
           <w:rStyle w:val="Heading4Char"/>
+          <w:rFonts w:asciiTheme="minorHAnsi" w:hAnsiTheme="minorHAnsi" w:cstheme="minorHAnsi"/>
           <w:b/>
           <w:bCs/>
           <w:i w:val="0"/>
@@ -486,20 +609,40 @@
     </w:p>
     <w:p>
       <w:pPr>
+        <w:pStyle w:val="ListParagraph"/>
+        <w:numPr>
+          <w:ilvl w:val="0"/>
+          <w:numId w:val="11"/>
+        </w:numPr>
         <w:shd w:val="clear" w:color="auto" w:fill="FFFFFF"/>
-        <w:spacing w:after="0" w:line="240" w:lineRule="auto"/>
-        <w:rPr>
-          <w:rFonts w:eastAsia="Times New Roman" w:cstheme="minorHAnsi"/>
-          <w:color w:val="000000"/>
-        </w:rPr>
-      </w:pPr>
-      <w:r>
-        <w:rPr>
-          <w:rFonts w:eastAsia="Times New Roman" w:cstheme="minorHAnsi"/>
-          <w:color w:val="000000"/>
-        </w:rPr>
-        <w:t>1)</w:t>
-      </w:r>
+        <w:spacing w:after="0" w:line="276" w:lineRule="auto"/>
+        <w:rPr>
+          <w:rFonts w:eastAsia="Times New Roman" w:cstheme="minorHAnsi"/>
+          <w:color w:val="000000"/>
+        </w:rPr>
+      </w:pPr>
+      <w:r>
+        <w:rPr>
+          <w:rFonts w:eastAsia="Times New Roman" w:cstheme="minorHAnsi"/>
+          <w:color w:val="000000"/>
+        </w:rPr>
+        <w:t>Non descriptive column headers in df2 (p1, p1_conf, p1_dog and so on)</w:t>
+      </w:r>
+    </w:p>
+    <w:p>
+      <w:pPr>
+        <w:pStyle w:val="ListParagraph"/>
+        <w:numPr>
+          <w:ilvl w:val="0"/>
+          <w:numId w:val="11"/>
+        </w:numPr>
+        <w:shd w:val="clear" w:color="auto" w:fill="FFFFFF"/>
+        <w:spacing w:after="0" w:line="276" w:lineRule="auto"/>
+        <w:rPr>
+          <w:rFonts w:eastAsia="Times New Roman" w:cstheme="minorHAnsi"/>
+          <w:color w:val="000000"/>
+        </w:rPr>
+      </w:pPr>
       <w:r>
         <w:rPr>
           <w:rFonts w:eastAsia="Times New Roman" w:cstheme="minorHAnsi"/>
@@ -507,21 +650,6 @@
         </w:rPr>
         <w:t xml:space="preserve"> </w:t>
       </w:r>
-      <w:r>
-        <w:rPr>
-          <w:rFonts w:eastAsia="Times New Roman" w:cstheme="minorHAnsi"/>
-          <w:color w:val="000000"/>
-        </w:rPr>
-        <w:t>Non descriptive column headers in df2 (p1, p1_conf, p1_dog and so on)</w:t>
-      </w:r>
-      <w:r>
-        <w:rPr>
-          <w:rFonts w:eastAsia="Times New Roman" w:cstheme="minorHAnsi"/>
-          <w:color w:val="000000"/>
-        </w:rPr>
-        <w:br/>
-        <w:t xml:space="preserve">2) </w:t>
-      </w:r>
       <w:proofErr w:type="spellStart"/>
       <w:r>
         <w:rPr>
@@ -554,13 +682,27 @@
         </w:rPr>
         <w:t xml:space="preserve"> be possible.</w:t>
       </w:r>
-      <w:r>
-        <w:rPr>
-          <w:rFonts w:eastAsia="Times New Roman" w:cstheme="minorHAnsi"/>
-          <w:color w:val="000000"/>
-        </w:rPr>
-        <w:br/>
-        <w:t>3) Missing data in df1 columns (</w:t>
+    </w:p>
+    <w:p>
+      <w:pPr>
+        <w:pStyle w:val="ListParagraph"/>
+        <w:numPr>
+          <w:ilvl w:val="0"/>
+          <w:numId w:val="11"/>
+        </w:numPr>
+        <w:shd w:val="clear" w:color="auto" w:fill="FFFFFF"/>
+        <w:spacing w:after="0" w:line="276" w:lineRule="auto"/>
+        <w:rPr>
+          <w:rFonts w:eastAsia="Times New Roman" w:cstheme="minorHAnsi"/>
+          <w:color w:val="000000"/>
+        </w:rPr>
+      </w:pPr>
+      <w:r>
+        <w:rPr>
+          <w:rFonts w:eastAsia="Times New Roman" w:cstheme="minorHAnsi"/>
+          <w:color w:val="000000"/>
+        </w:rPr>
+        <w:t>Missing data in df1 columns (</w:t>
       </w:r>
       <w:proofErr w:type="spellStart"/>
       <w:r>
@@ -610,29 +752,66 @@
         </w:rPr>
         <w:t>)</w:t>
       </w:r>
-      <w:r>
-        <w:rPr>
-          <w:rFonts w:eastAsia="Times New Roman" w:cstheme="minorHAnsi"/>
-          <w:color w:val="000000"/>
-        </w:rPr>
-        <w:br/>
-        <w:t>4) DF1 denominator has values &gt; 10. All denominators are supposed to be 10. Numerator correction not required. ("they're good dogs Brent.")</w:t>
-      </w:r>
-      <w:r>
-        <w:rPr>
-          <w:rFonts w:eastAsia="Times New Roman" w:cstheme="minorHAnsi"/>
-          <w:color w:val="000000"/>
-        </w:rPr>
-        <w:br/>
-        <w:t xml:space="preserve">5) Several dog names are incorrectly identified. Some are not even dog photos. Examples are (a, an, all, by, His, such, not, one, very, </w:t>
+    </w:p>
+    <w:p>
+      <w:pPr>
+        <w:pStyle w:val="ListParagraph"/>
+        <w:numPr>
+          <w:ilvl w:val="0"/>
+          <w:numId w:val="11"/>
+        </w:numPr>
+        <w:shd w:val="clear" w:color="auto" w:fill="FFFFFF"/>
+        <w:spacing w:after="0" w:line="276" w:lineRule="auto"/>
+        <w:rPr>
+          <w:rFonts w:eastAsia="Times New Roman" w:cstheme="minorHAnsi"/>
+          <w:color w:val="000000"/>
+        </w:rPr>
+      </w:pPr>
+      <w:r>
+        <w:rPr>
+          <w:rFonts w:eastAsia="Times New Roman" w:cstheme="minorHAnsi"/>
+          <w:color w:val="000000"/>
+        </w:rPr>
+        <w:t>DF1 denominator has values &gt; 10. All denominators are supposed to be 10. Numerator correction not required. ("they're good dogs Brent.")</w:t>
+      </w:r>
+    </w:p>
+    <w:p>
+      <w:pPr>
+        <w:pStyle w:val="ListParagraph"/>
+        <w:numPr>
+          <w:ilvl w:val="0"/>
+          <w:numId w:val="11"/>
+        </w:numPr>
+        <w:shd w:val="clear" w:color="auto" w:fill="FFFFFF"/>
+        <w:spacing w:after="0" w:line="276" w:lineRule="auto"/>
+        <w:rPr>
+          <w:rFonts w:eastAsia="Times New Roman" w:cstheme="minorHAnsi"/>
+          <w:color w:val="000000"/>
+        </w:rPr>
+      </w:pPr>
+      <w:r>
+        <w:rPr>
+          <w:rFonts w:eastAsia="Times New Roman" w:cstheme="minorHAnsi"/>
+          <w:color w:val="000000"/>
+        </w:rPr>
+        <w:t xml:space="preserve">Several dog names are incorrectly identified. Some are not even dog photos. Examples are (a, an, all, by, His, such, not, one, very, </w:t>
       </w:r>
       <w:proofErr w:type="spellStart"/>
-      <w:r>
-        <w:rPr>
-          <w:rFonts w:eastAsia="Times New Roman" w:cstheme="minorHAnsi"/>
-          <w:color w:val="000000"/>
-        </w:rPr>
-        <w:t>O,my,this,unacceptable,the,life,Jo</w:t>
+      <w:proofErr w:type="gramStart"/>
+      <w:r>
+        <w:rPr>
+          <w:rFonts w:eastAsia="Times New Roman" w:cstheme="minorHAnsi"/>
+          <w:color w:val="000000"/>
+        </w:rPr>
+        <w:t>O,my</w:t>
+      </w:r>
+      <w:proofErr w:type="gramEnd"/>
+      <w:r>
+        <w:rPr>
+          <w:rFonts w:eastAsia="Times New Roman" w:cstheme="minorHAnsi"/>
+          <w:color w:val="000000"/>
+        </w:rPr>
+        <w:t>,this,unacceptable,the,life,Jo</w:t>
       </w:r>
       <w:proofErr w:type="spellEnd"/>
       <w:r>
@@ -642,57 +821,98 @@
         </w:rPr>
         <w:t xml:space="preserve">, quite) - Visual </w:t>
       </w:r>
-      <w:proofErr w:type="spellStart"/>
-      <w:r>
-        <w:rPr>
-          <w:rFonts w:eastAsia="Times New Roman" w:cstheme="minorHAnsi"/>
-          <w:color w:val="000000"/>
-        </w:rPr>
-        <w:t>assesment</w:t>
-      </w:r>
-      <w:proofErr w:type="spellEnd"/>
-      <w:r>
-        <w:rPr>
-          <w:rFonts w:eastAsia="Times New Roman" w:cstheme="minorHAnsi"/>
-          <w:color w:val="000000"/>
-        </w:rPr>
-        <w:br/>
-        <w:t>6) Some of the records in the data set are retweets.</w:t>
-      </w:r>
-      <w:r>
-        <w:rPr>
-          <w:rFonts w:eastAsia="Times New Roman" w:cstheme="minorHAnsi"/>
-          <w:color w:val="000000"/>
-        </w:rPr>
-        <w:br/>
-        <w:t>7) Image Prediction dataset: P1, P2, P3 columns start with Upper case and Lower case. And there are underscores in between where there should be spaces.</w:t>
-      </w:r>
-      <w:r>
-        <w:rPr>
-          <w:rFonts w:eastAsia="Times New Roman" w:cstheme="minorHAnsi"/>
-          <w:color w:val="000000"/>
-        </w:rPr>
-        <w:br/>
-        <w:t>8) Timestamp is stored as object(str) should be datetime.</w:t>
-      </w:r>
-    </w:p>
-    <w:p>
-      <w:pPr>
+      <w:r>
+        <w:rPr>
+          <w:rFonts w:eastAsia="Times New Roman" w:cstheme="minorHAnsi"/>
+          <w:color w:val="000000"/>
+        </w:rPr>
+        <w:t>assessment</w:t>
+      </w:r>
+    </w:p>
+    <w:p>
+      <w:pPr>
+        <w:pStyle w:val="ListParagraph"/>
+        <w:numPr>
+          <w:ilvl w:val="0"/>
+          <w:numId w:val="11"/>
+        </w:numPr>
         <w:shd w:val="clear" w:color="auto" w:fill="FFFFFF"/>
-        <w:spacing w:after="0" w:line="240" w:lineRule="auto"/>
-        <w:rPr>
-          <w:rFonts w:eastAsia="Times New Roman" w:cstheme="minorHAnsi"/>
-          <w:color w:val="000000"/>
-        </w:rPr>
-      </w:pPr>
-    </w:p>
-    <w:p>
-      <w:pPr>
+        <w:spacing w:after="0" w:line="276" w:lineRule="auto"/>
+        <w:rPr>
+          <w:rFonts w:eastAsia="Times New Roman" w:cstheme="minorHAnsi"/>
+          <w:color w:val="000000"/>
+        </w:rPr>
+      </w:pPr>
+      <w:r>
+        <w:rPr>
+          <w:rFonts w:eastAsia="Times New Roman" w:cstheme="minorHAnsi"/>
+          <w:color w:val="000000"/>
+        </w:rPr>
+        <w:t>Some of the records in the data set are retweets.</w:t>
+      </w:r>
+    </w:p>
+    <w:p>
+      <w:pPr>
+        <w:pStyle w:val="ListParagraph"/>
+        <w:numPr>
+          <w:ilvl w:val="0"/>
+          <w:numId w:val="11"/>
+        </w:numPr>
         <w:shd w:val="clear" w:color="auto" w:fill="FFFFFF"/>
-        <w:spacing w:after="0" w:line="240" w:lineRule="auto"/>
+        <w:spacing w:after="0" w:line="276" w:lineRule="auto"/>
+        <w:rPr>
+          <w:rFonts w:eastAsia="Times New Roman" w:cstheme="minorHAnsi"/>
+          <w:color w:val="000000"/>
+        </w:rPr>
+      </w:pPr>
+      <w:r>
+        <w:rPr>
+          <w:rFonts w:eastAsia="Times New Roman" w:cstheme="minorHAnsi"/>
+          <w:color w:val="000000"/>
+        </w:rPr>
+        <w:t>Image Prediction dataset: P1, P2, P3 columns start with Upper case and Lower case. And there are underscores in between where there should be spaces.</w:t>
+      </w:r>
+    </w:p>
+    <w:p>
+      <w:pPr>
+        <w:pStyle w:val="ListParagraph"/>
+        <w:numPr>
+          <w:ilvl w:val="0"/>
+          <w:numId w:val="11"/>
+        </w:numPr>
+        <w:shd w:val="clear" w:color="auto" w:fill="FFFFFF"/>
+        <w:spacing w:after="0" w:line="276" w:lineRule="auto"/>
+        <w:rPr>
+          <w:rFonts w:eastAsia="Times New Roman" w:cstheme="minorHAnsi"/>
+          <w:color w:val="000000"/>
+        </w:rPr>
+      </w:pPr>
+      <w:r>
+        <w:rPr>
+          <w:rFonts w:eastAsia="Times New Roman" w:cstheme="minorHAnsi"/>
+          <w:color w:val="000000"/>
+        </w:rPr>
+        <w:t>Timestamp is stored as object(str) should be datetime.</w:t>
+      </w:r>
+    </w:p>
+    <w:p>
+      <w:pPr>
+        <w:shd w:val="clear" w:color="auto" w:fill="FFFFFF"/>
+        <w:spacing w:after="0" w:line="276" w:lineRule="auto"/>
+        <w:rPr>
+          <w:rFonts w:eastAsia="Times New Roman" w:cstheme="minorHAnsi"/>
+          <w:color w:val="000000"/>
+        </w:rPr>
+      </w:pPr>
+    </w:p>
+    <w:p>
+      <w:pPr>
+        <w:shd w:val="clear" w:color="auto" w:fill="FFFFFF"/>
+        <w:spacing w:after="0" w:line="276" w:lineRule="auto"/>
         <w:outlineLvl w:val="5"/>
         <w:rPr>
           <w:rStyle w:val="Heading4Char"/>
+          <w:rFonts w:asciiTheme="minorHAnsi" w:hAnsiTheme="minorHAnsi" w:cstheme="minorHAnsi"/>
           <w:b/>
           <w:bCs/>
           <w:i w:val="0"/>
@@ -702,6 +922,7 @@
       <w:r>
         <w:rPr>
           <w:rStyle w:val="Heading4Char"/>
+          <w:rFonts w:asciiTheme="minorHAnsi" w:hAnsiTheme="minorHAnsi" w:cstheme="minorHAnsi"/>
           <w:b/>
           <w:bCs/>
           <w:i w:val="0"/>
@@ -712,8 +933,13 @@
     </w:p>
     <w:p>
       <w:pPr>
+        <w:pStyle w:val="ListParagraph"/>
+        <w:numPr>
+          <w:ilvl w:val="0"/>
+          <w:numId w:val="13"/>
+        </w:numPr>
         <w:shd w:val="clear" w:color="auto" w:fill="FFFFFF"/>
-        <w:spacing w:after="0" w:line="240" w:lineRule="auto"/>
+        <w:spacing w:after="0" w:line="276" w:lineRule="auto"/>
         <w:outlineLvl w:val="5"/>
         <w:rPr>
           <w:rFonts w:eastAsia="Times New Roman" w:cstheme="minorHAnsi"/>
@@ -725,7 +951,7 @@
           <w:rFonts w:eastAsia="Times New Roman" w:cstheme="minorHAnsi"/>
           <w:color w:val="000000"/>
         </w:rPr>
-        <w:t xml:space="preserve">1) doggo, </w:t>
+        <w:t xml:space="preserve">doggo, </w:t>
       </w:r>
       <w:proofErr w:type="spellStart"/>
       <w:r>
@@ -773,15 +999,53 @@
           <w:rFonts w:eastAsia="Times New Roman" w:cstheme="minorHAnsi"/>
           <w:color w:val="000000"/>
         </w:rPr>
-        <w:t xml:space="preserve"> should be 4 categorical values in 1 column(stages of dog)</w:t>
-      </w:r>
-      <w:r>
-        <w:rPr>
-          <w:rFonts w:eastAsia="Times New Roman" w:cstheme="minorHAnsi"/>
-          <w:color w:val="000000"/>
-        </w:rPr>
-        <w:br/>
-        <w:t xml:space="preserve">2) Multiple columns can be removed from twitter-archive-enhanced and </w:t>
+        <w:t xml:space="preserve"> should be 4 categorical values in 1 </w:t>
+      </w:r>
+      <w:proofErr w:type="gramStart"/>
+      <w:r>
+        <w:rPr>
+          <w:rFonts w:eastAsia="Times New Roman" w:cstheme="minorHAnsi"/>
+          <w:color w:val="000000"/>
+        </w:rPr>
+        <w:t>column(</w:t>
+      </w:r>
+      <w:proofErr w:type="gramEnd"/>
+      <w:r>
+        <w:rPr>
+          <w:rFonts w:eastAsia="Times New Roman" w:cstheme="minorHAnsi"/>
+          <w:color w:val="000000"/>
+        </w:rPr>
+        <w:t>stages of dog)</w:t>
+      </w:r>
+      <w:r>
+        <w:rPr>
+          <w:rFonts w:eastAsia="Times New Roman" w:cstheme="minorHAnsi"/>
+          <w:color w:val="000000"/>
+        </w:rPr>
+        <w:t>.</w:t>
+      </w:r>
+    </w:p>
+    <w:p>
+      <w:pPr>
+        <w:pStyle w:val="ListParagraph"/>
+        <w:numPr>
+          <w:ilvl w:val="0"/>
+          <w:numId w:val="13"/>
+        </w:numPr>
+        <w:shd w:val="clear" w:color="auto" w:fill="FFFFFF"/>
+        <w:spacing w:after="0" w:line="276" w:lineRule="auto"/>
+        <w:outlineLvl w:val="5"/>
+        <w:rPr>
+          <w:rFonts w:eastAsia="Times New Roman" w:cstheme="minorHAnsi"/>
+          <w:color w:val="000000"/>
+        </w:rPr>
+      </w:pPr>
+      <w:r>
+        <w:rPr>
+          <w:rFonts w:eastAsia="Times New Roman" w:cstheme="minorHAnsi"/>
+          <w:color w:val="000000"/>
+        </w:rPr>
+        <w:t xml:space="preserve">Multiple columns can be removed from twitter-archive-enhanced and </w:t>
       </w:r>
       <w:proofErr w:type="spellStart"/>
       <w:r>
@@ -820,8 +1084,29 @@
           <w:rFonts w:eastAsia="Times New Roman" w:cstheme="minorHAnsi"/>
           <w:color w:val="000000"/>
         </w:rPr>
-        <w:br/>
-        <w:t>3) Prediction columns should be 4 columns instead of 9. (</w:t>
+        <w:t>.</w:t>
+      </w:r>
+    </w:p>
+    <w:p>
+      <w:pPr>
+        <w:pStyle w:val="ListParagraph"/>
+        <w:numPr>
+          <w:ilvl w:val="0"/>
+          <w:numId w:val="13"/>
+        </w:numPr>
+        <w:shd w:val="clear" w:color="auto" w:fill="FFFFFF"/>
+        <w:spacing w:after="0" w:line="276" w:lineRule="auto"/>
+        <w:outlineLvl w:val="5"/>
+        <w:rPr>
+          <w:rFonts w:cstheme="minorHAnsi"/>
+        </w:rPr>
+      </w:pPr>
+      <w:r>
+        <w:rPr>
+          <w:rFonts w:eastAsia="Times New Roman" w:cstheme="minorHAnsi"/>
+          <w:color w:val="000000"/>
+        </w:rPr>
+        <w:t>Prediction columns should be 4 columns instead of 9. (</w:t>
       </w:r>
       <w:proofErr w:type="spellStart"/>
       <w:r>
@@ -887,32 +1172,56 @@
         </w:rPr>
         <w:t>)</w:t>
       </w:r>
-    </w:p>
-    <w:p>
-      <w:pPr>
-        <w:rPr>
-          <w:rFonts w:cstheme="minorHAnsi"/>
-        </w:rPr>
-      </w:pPr>
-    </w:p>
-    <w:p>
-      <w:pPr>
-        <w:pStyle w:val="Heading2"/>
+      <w:r>
+        <w:rPr>
+          <w:rFonts w:eastAsia="Times New Roman" w:cstheme="minorHAnsi"/>
+          <w:color w:val="000000"/>
+        </w:rPr>
+        <w:t>.</w:t>
+      </w:r>
+    </w:p>
+    <w:p>
+      <w:pPr>
+        <w:pStyle w:val="ListParagraph"/>
         <w:shd w:val="clear" w:color="auto" w:fill="FFFFFF"/>
-        <w:spacing w:before="153"/>
-        <w:rPr>
-          <w:rFonts w:ascii="Helvetica" w:hAnsi="Helvetica" w:cs="Helvetica"/>
-          <w:color w:val="000000"/>
-          <w:sz w:val="33"/>
-          <w:szCs w:val="33"/>
-        </w:rPr>
-      </w:pPr>
-      <w:r>
-        <w:rPr>
-          <w:rFonts w:ascii="Helvetica" w:hAnsi="Helvetica" w:cs="Helvetica"/>
-          <w:color w:val="000000"/>
-          <w:sz w:val="33"/>
-          <w:szCs w:val="33"/>
+        <w:spacing w:after="0" w:line="276" w:lineRule="auto"/>
+        <w:ind w:left="360"/>
+        <w:outlineLvl w:val="5"/>
+        <w:rPr>
+          <w:rFonts w:cstheme="minorHAnsi"/>
+        </w:rPr>
+      </w:pPr>
+      <w:bookmarkStart w:id="0" w:name="_GoBack"/>
+      <w:bookmarkEnd w:id="0"/>
+    </w:p>
+    <w:p>
+      <w:pPr>
+        <w:pStyle w:val="ListParagraph"/>
+        <w:shd w:val="clear" w:color="auto" w:fill="FFFFFF"/>
+        <w:spacing w:after="0" w:line="276" w:lineRule="auto"/>
+        <w:ind w:left="360"/>
+        <w:outlineLvl w:val="5"/>
+        <w:rPr>
+          <w:rFonts w:cstheme="minorHAnsi"/>
+        </w:rPr>
+      </w:pPr>
+    </w:p>
+    <w:p>
+      <w:pPr>
+        <w:spacing w:after="0" w:line="276" w:lineRule="auto"/>
+        <w:rPr>
+          <w:rStyle w:val="Heading2Char"/>
+          <w:rFonts w:asciiTheme="minorHAnsi" w:hAnsiTheme="minorHAnsi" w:cstheme="minorHAnsi"/>
+          <w:b/>
+          <w:bCs/>
+        </w:rPr>
+      </w:pPr>
+      <w:r>
+        <w:rPr>
+          <w:rStyle w:val="Heading2Char"/>
+          <w:rFonts w:asciiTheme="minorHAnsi" w:hAnsiTheme="minorHAnsi" w:cstheme="minorHAnsi"/>
+          <w:b/>
+          <w:bCs/>
         </w:rPr>
         <w:lastRenderedPageBreak/>
         <w:t>Clean Data</w:t>
@@ -922,851 +1231,1148 @@
       <w:pPr>
         <w:pStyle w:val="NormalWeb"/>
         <w:shd w:val="clear" w:color="auto" w:fill="FFFFFF"/>
-        <w:spacing w:before="240" w:beforeAutospacing="0" w:after="0" w:afterAutospacing="0"/>
-        <w:rPr>
-          <w:rFonts w:ascii="Helvetica" w:hAnsi="Helvetica" w:cs="Helvetica"/>
+        <w:spacing w:before="0" w:beforeAutospacing="0" w:after="0" w:afterAutospacing="0" w:line="276" w:lineRule="auto"/>
+        <w:rPr>
+          <w:rFonts w:asciiTheme="minorHAnsi" w:hAnsiTheme="minorHAnsi" w:cstheme="minorHAnsi"/>
+          <w:color w:val="000000"/>
+          <w:sz w:val="22"/>
+          <w:szCs w:val="22"/>
+        </w:rPr>
+      </w:pPr>
+      <w:r>
+        <w:rPr>
+          <w:rFonts w:asciiTheme="minorHAnsi" w:hAnsiTheme="minorHAnsi" w:cstheme="minorHAnsi"/>
+          <w:color w:val="000000"/>
+          <w:sz w:val="22"/>
+          <w:szCs w:val="22"/>
+        </w:rPr>
+        <w:t>This process involves three steps.</w:t>
+      </w:r>
+    </w:p>
+    <w:p>
+      <w:pPr>
+        <w:pStyle w:val="NormalWeb"/>
+        <w:numPr>
+          <w:ilvl w:val="0"/>
+          <w:numId w:val="14"/>
+        </w:numPr>
+        <w:shd w:val="clear" w:color="auto" w:fill="FFFFFF"/>
+        <w:spacing w:before="0" w:beforeAutospacing="0" w:after="0" w:afterAutospacing="0" w:line="276" w:lineRule="auto"/>
+        <w:rPr>
+          <w:rFonts w:asciiTheme="minorHAnsi" w:hAnsiTheme="minorHAnsi" w:cstheme="minorHAnsi"/>
+          <w:color w:val="000000"/>
+          <w:sz w:val="22"/>
+          <w:szCs w:val="22"/>
+        </w:rPr>
+      </w:pPr>
+      <w:r>
+        <w:rPr>
+          <w:rFonts w:asciiTheme="minorHAnsi" w:hAnsiTheme="minorHAnsi" w:cstheme="minorHAnsi"/>
+          <w:b/>
+          <w:bCs/>
+          <w:color w:val="000000"/>
+          <w:sz w:val="22"/>
+          <w:szCs w:val="22"/>
+        </w:rPr>
+        <w:t>Define</w:t>
+      </w:r>
+      <w:r>
+        <w:rPr>
+          <w:rFonts w:asciiTheme="minorHAnsi" w:hAnsiTheme="minorHAnsi" w:cstheme="minorHAnsi"/>
+          <w:color w:val="000000"/>
+          <w:sz w:val="22"/>
+          <w:szCs w:val="22"/>
+        </w:rPr>
+        <w:t>: convert our assessments into defined cleaning tasks so that they serve as an instruction list.</w:t>
+      </w:r>
+    </w:p>
+    <w:p>
+      <w:pPr>
+        <w:pStyle w:val="NormalWeb"/>
+        <w:numPr>
+          <w:ilvl w:val="0"/>
+          <w:numId w:val="14"/>
+        </w:numPr>
+        <w:shd w:val="clear" w:color="auto" w:fill="FFFFFF"/>
+        <w:spacing w:before="0" w:beforeAutospacing="0" w:after="0" w:afterAutospacing="0" w:line="276" w:lineRule="auto"/>
+        <w:rPr>
+          <w:rFonts w:asciiTheme="minorHAnsi" w:hAnsiTheme="minorHAnsi" w:cstheme="minorHAnsi"/>
+          <w:color w:val="000000"/>
+          <w:sz w:val="22"/>
+          <w:szCs w:val="22"/>
+        </w:rPr>
+      </w:pPr>
+      <w:r>
+        <w:rPr>
+          <w:rFonts w:asciiTheme="minorHAnsi" w:hAnsiTheme="minorHAnsi" w:cstheme="minorHAnsi"/>
+          <w:b/>
+          <w:bCs/>
+          <w:color w:val="000000"/>
+          <w:sz w:val="22"/>
+          <w:szCs w:val="22"/>
+        </w:rPr>
+        <w:t>Code</w:t>
+      </w:r>
+      <w:r>
+        <w:rPr>
+          <w:rFonts w:asciiTheme="minorHAnsi" w:hAnsiTheme="minorHAnsi" w:cstheme="minorHAnsi"/>
+          <w:color w:val="000000"/>
+          <w:sz w:val="22"/>
+          <w:szCs w:val="22"/>
+        </w:rPr>
+        <w:t>: convert the definitions to code and run that code.</w:t>
+      </w:r>
+    </w:p>
+    <w:p>
+      <w:pPr>
+        <w:pStyle w:val="NormalWeb"/>
+        <w:numPr>
+          <w:ilvl w:val="0"/>
+          <w:numId w:val="14"/>
+        </w:numPr>
+        <w:shd w:val="clear" w:color="auto" w:fill="FFFFFF"/>
+        <w:spacing w:before="0" w:beforeAutospacing="0" w:after="0" w:afterAutospacing="0" w:line="276" w:lineRule="auto"/>
+        <w:rPr>
+          <w:rFonts w:asciiTheme="minorHAnsi" w:hAnsiTheme="minorHAnsi" w:cstheme="minorHAnsi"/>
+          <w:color w:val="000000"/>
+          <w:sz w:val="22"/>
+          <w:szCs w:val="22"/>
+        </w:rPr>
+      </w:pPr>
+      <w:r>
+        <w:rPr>
+          <w:rFonts w:asciiTheme="minorHAnsi" w:hAnsiTheme="minorHAnsi" w:cstheme="minorHAnsi"/>
+          <w:b/>
+          <w:bCs/>
+          <w:color w:val="000000"/>
+          <w:sz w:val="22"/>
+          <w:szCs w:val="22"/>
+        </w:rPr>
+        <w:t>Test</w:t>
+      </w:r>
+      <w:r>
+        <w:rPr>
+          <w:rFonts w:asciiTheme="minorHAnsi" w:hAnsiTheme="minorHAnsi" w:cstheme="minorHAnsi"/>
+          <w:color w:val="000000"/>
+          <w:sz w:val="22"/>
+          <w:szCs w:val="22"/>
+        </w:rPr>
+        <w:t>: test the dataset to make sure the cleaning operations worked.</w:t>
+      </w:r>
+    </w:p>
+    <w:p>
+      <w:pPr>
+        <w:pStyle w:val="NormalWeb"/>
+        <w:shd w:val="clear" w:color="auto" w:fill="FFFFFF"/>
+        <w:spacing w:before="0" w:beforeAutospacing="0" w:after="0" w:afterAutospacing="0" w:line="276" w:lineRule="auto"/>
+        <w:rPr>
+          <w:rFonts w:asciiTheme="minorHAnsi" w:hAnsiTheme="minorHAnsi" w:cstheme="minorHAnsi"/>
           <w:color w:val="000000"/>
           <w:sz w:val="21"/>
           <w:szCs w:val="21"/>
         </w:rPr>
       </w:pPr>
-      <w:r>
-        <w:rPr>
-          <w:rFonts w:ascii="Helvetica" w:hAnsi="Helvetica" w:cs="Helvetica"/>
+    </w:p>
+    <w:p>
+      <w:pPr>
+        <w:shd w:val="clear" w:color="auto" w:fill="FFFFFF"/>
+        <w:spacing w:after="0" w:line="276" w:lineRule="auto"/>
+        <w:outlineLvl w:val="5"/>
+        <w:rPr>
+          <w:rStyle w:val="Heading4Char"/>
+          <w:rFonts w:asciiTheme="minorHAnsi" w:hAnsiTheme="minorHAnsi" w:cstheme="minorHAnsi"/>
+          <w:b/>
+          <w:bCs/>
+        </w:rPr>
+      </w:pPr>
+      <w:r>
+        <w:rPr>
+          <w:rStyle w:val="Heading4Char"/>
+          <w:rFonts w:asciiTheme="minorHAnsi" w:hAnsiTheme="minorHAnsi" w:cstheme="minorHAnsi"/>
+          <w:b/>
+          <w:bCs/>
+        </w:rPr>
+        <w:t xml:space="preserve">Define: (Quality issues </w:t>
+      </w:r>
+      <w:r>
+        <w:rPr>
+          <w:rStyle w:val="Heading4Char"/>
+          <w:rFonts w:asciiTheme="minorHAnsi" w:hAnsiTheme="minorHAnsi" w:cstheme="minorHAnsi"/>
+          <w:b/>
+          <w:bCs/>
+        </w:rPr>
+        <w:t xml:space="preserve">&amp; </w:t>
+      </w:r>
+      <w:r>
+        <w:rPr>
+          <w:rStyle w:val="Heading4Char"/>
+          <w:rFonts w:asciiTheme="minorHAnsi" w:hAnsiTheme="minorHAnsi" w:cstheme="minorHAnsi"/>
+          <w:b/>
+          <w:bCs/>
+        </w:rPr>
+        <w:t>fix)</w:t>
+      </w:r>
+    </w:p>
+    <w:p>
+      <w:pPr>
+        <w:pStyle w:val="NormalWeb"/>
+        <w:numPr>
+          <w:ilvl w:val="0"/>
+          <w:numId w:val="6"/>
+        </w:numPr>
+        <w:shd w:val="clear" w:color="auto" w:fill="FFFFFF"/>
+        <w:spacing w:before="0" w:beforeAutospacing="0" w:after="0" w:afterAutospacing="0" w:line="276" w:lineRule="auto"/>
+        <w:rPr>
+          <w:rFonts w:asciiTheme="minorHAnsi" w:hAnsiTheme="minorHAnsi" w:cstheme="minorHAnsi"/>
+          <w:color w:val="000000"/>
+          <w:sz w:val="22"/>
+          <w:szCs w:val="22"/>
+        </w:rPr>
+      </w:pPr>
+      <w:r>
+        <w:rPr>
+          <w:rFonts w:asciiTheme="minorHAnsi" w:hAnsiTheme="minorHAnsi" w:cstheme="minorHAnsi"/>
+          <w:color w:val="000000"/>
+          <w:sz w:val="22"/>
+          <w:szCs w:val="22"/>
+        </w:rPr>
+        <w:t>Issue: Non descriptive column headers in df2 (p1, p1_conf, p1_dog and so on)</w:t>
+      </w:r>
+      <w:r>
+        <w:rPr>
+          <w:rFonts w:asciiTheme="minorHAnsi" w:hAnsiTheme="minorHAnsi" w:cstheme="minorHAnsi"/>
+          <w:color w:val="000000"/>
+          <w:sz w:val="22"/>
+          <w:szCs w:val="22"/>
+        </w:rPr>
+        <w:br/>
+        <w:t>Fix: Replace it descriptive column headers (example: prediction1, prediction1_confidence, prediction1_isdog)</w:t>
+      </w:r>
+    </w:p>
+    <w:p>
+      <w:pPr>
+        <w:pStyle w:val="NormalWeb"/>
+        <w:numPr>
+          <w:ilvl w:val="0"/>
+          <w:numId w:val="6"/>
+        </w:numPr>
+        <w:shd w:val="clear" w:color="auto" w:fill="FFFFFF"/>
+        <w:spacing w:before="0" w:beforeAutospacing="0" w:after="0" w:afterAutospacing="0" w:line="276" w:lineRule="auto"/>
+        <w:rPr>
+          <w:rFonts w:asciiTheme="minorHAnsi" w:hAnsiTheme="minorHAnsi" w:cstheme="minorHAnsi"/>
+          <w:color w:val="000000"/>
+          <w:sz w:val="22"/>
+          <w:szCs w:val="22"/>
+        </w:rPr>
+      </w:pPr>
+      <w:r>
+        <w:rPr>
+          <w:rFonts w:asciiTheme="minorHAnsi" w:hAnsiTheme="minorHAnsi" w:cstheme="minorHAnsi"/>
+          <w:color w:val="000000"/>
+          <w:sz w:val="22"/>
+          <w:szCs w:val="22"/>
+        </w:rPr>
+        <w:t xml:space="preserve">Issue: </w:t>
+      </w:r>
+      <w:proofErr w:type="spellStart"/>
+      <w:r>
+        <w:rPr>
+          <w:rFonts w:asciiTheme="minorHAnsi" w:hAnsiTheme="minorHAnsi" w:cstheme="minorHAnsi"/>
+          <w:color w:val="000000"/>
+          <w:sz w:val="22"/>
+          <w:szCs w:val="22"/>
+        </w:rPr>
+        <w:t>expanded_urls</w:t>
+      </w:r>
+      <w:proofErr w:type="spellEnd"/>
+      <w:r>
+        <w:rPr>
+          <w:rFonts w:asciiTheme="minorHAnsi" w:hAnsiTheme="minorHAnsi" w:cstheme="minorHAnsi"/>
+          <w:color w:val="000000"/>
+          <w:sz w:val="22"/>
+          <w:szCs w:val="22"/>
+        </w:rPr>
+        <w:t xml:space="preserve"> in df1 missing data which means image predictions </w:t>
+      </w:r>
+      <w:proofErr w:type="spellStart"/>
+      <w:r>
+        <w:rPr>
+          <w:rFonts w:asciiTheme="minorHAnsi" w:hAnsiTheme="minorHAnsi" w:cstheme="minorHAnsi"/>
+          <w:color w:val="000000"/>
+          <w:sz w:val="22"/>
+          <w:szCs w:val="22"/>
+        </w:rPr>
+        <w:t>couldnt</w:t>
+      </w:r>
+      <w:proofErr w:type="spellEnd"/>
+      <w:r>
+        <w:rPr>
+          <w:rFonts w:asciiTheme="minorHAnsi" w:hAnsiTheme="minorHAnsi" w:cstheme="minorHAnsi"/>
+          <w:color w:val="000000"/>
+          <w:sz w:val="22"/>
+          <w:szCs w:val="22"/>
+        </w:rPr>
+        <w:t xml:space="preserve"> be possible.</w:t>
+      </w:r>
+      <w:r>
+        <w:rPr>
+          <w:rFonts w:asciiTheme="minorHAnsi" w:hAnsiTheme="minorHAnsi" w:cstheme="minorHAnsi"/>
+          <w:color w:val="000000"/>
+          <w:sz w:val="22"/>
+          <w:szCs w:val="22"/>
+        </w:rPr>
+        <w:br/>
+        <w:t>Fix: Remove records that have expanded URL's missing.</w:t>
+      </w:r>
+    </w:p>
+    <w:p>
+      <w:pPr>
+        <w:pStyle w:val="NormalWeb"/>
+        <w:numPr>
+          <w:ilvl w:val="0"/>
+          <w:numId w:val="6"/>
+        </w:numPr>
+        <w:shd w:val="clear" w:color="auto" w:fill="FFFFFF"/>
+        <w:spacing w:before="0" w:beforeAutospacing="0" w:after="0" w:afterAutospacing="0" w:line="276" w:lineRule="auto"/>
+        <w:rPr>
+          <w:rFonts w:asciiTheme="minorHAnsi" w:hAnsiTheme="minorHAnsi" w:cstheme="minorHAnsi"/>
+          <w:color w:val="000000"/>
+          <w:sz w:val="22"/>
+          <w:szCs w:val="22"/>
+        </w:rPr>
+      </w:pPr>
+      <w:r>
+        <w:rPr>
+          <w:rFonts w:asciiTheme="minorHAnsi" w:hAnsiTheme="minorHAnsi" w:cstheme="minorHAnsi"/>
+          <w:color w:val="000000"/>
+          <w:sz w:val="22"/>
+          <w:szCs w:val="22"/>
+        </w:rPr>
+        <w:t>Issue: Missing data in df1 columns (</w:t>
+      </w:r>
+      <w:proofErr w:type="spellStart"/>
+      <w:r>
+        <w:rPr>
+          <w:rFonts w:asciiTheme="minorHAnsi" w:hAnsiTheme="minorHAnsi" w:cstheme="minorHAnsi"/>
+          <w:color w:val="000000"/>
+          <w:sz w:val="22"/>
+          <w:szCs w:val="22"/>
+        </w:rPr>
+        <w:t>in_reply_to_status_id</w:t>
+      </w:r>
+      <w:proofErr w:type="spellEnd"/>
+      <w:r>
+        <w:rPr>
+          <w:rFonts w:asciiTheme="minorHAnsi" w:hAnsiTheme="minorHAnsi" w:cstheme="minorHAnsi"/>
+          <w:color w:val="000000"/>
+          <w:sz w:val="22"/>
+          <w:szCs w:val="22"/>
+        </w:rPr>
+        <w:t xml:space="preserve">, </w:t>
+      </w:r>
+      <w:proofErr w:type="spellStart"/>
+      <w:r>
+        <w:rPr>
+          <w:rFonts w:asciiTheme="minorHAnsi" w:hAnsiTheme="minorHAnsi" w:cstheme="minorHAnsi"/>
+          <w:color w:val="000000"/>
+          <w:sz w:val="22"/>
+          <w:szCs w:val="22"/>
+        </w:rPr>
+        <w:t>in_reply_to_user_id</w:t>
+      </w:r>
+      <w:proofErr w:type="spellEnd"/>
+      <w:r>
+        <w:rPr>
+          <w:rFonts w:asciiTheme="minorHAnsi" w:hAnsiTheme="minorHAnsi" w:cstheme="minorHAnsi"/>
+          <w:color w:val="000000"/>
+          <w:sz w:val="22"/>
+          <w:szCs w:val="22"/>
+        </w:rPr>
+        <w:t xml:space="preserve">, </w:t>
+      </w:r>
+      <w:proofErr w:type="spellStart"/>
+      <w:r>
+        <w:rPr>
+          <w:rFonts w:asciiTheme="minorHAnsi" w:hAnsiTheme="minorHAnsi" w:cstheme="minorHAnsi"/>
+          <w:color w:val="000000"/>
+          <w:sz w:val="22"/>
+          <w:szCs w:val="22"/>
+        </w:rPr>
+        <w:t>retweeted_status_id</w:t>
+      </w:r>
+      <w:proofErr w:type="spellEnd"/>
+      <w:r>
+        <w:rPr>
+          <w:rFonts w:asciiTheme="minorHAnsi" w:hAnsiTheme="minorHAnsi" w:cstheme="minorHAnsi"/>
+          <w:color w:val="000000"/>
+          <w:sz w:val="22"/>
+          <w:szCs w:val="22"/>
+        </w:rPr>
+        <w:t>)</w:t>
+      </w:r>
+    </w:p>
+    <w:p>
+      <w:pPr>
+        <w:pStyle w:val="NormalWeb"/>
+        <w:shd w:val="clear" w:color="auto" w:fill="FFFFFF"/>
+        <w:spacing w:before="0" w:beforeAutospacing="0" w:after="0" w:afterAutospacing="0" w:line="276" w:lineRule="auto"/>
+        <w:ind w:left="360"/>
+        <w:rPr>
+          <w:rFonts w:asciiTheme="minorHAnsi" w:hAnsiTheme="minorHAnsi" w:cstheme="minorHAnsi"/>
+          <w:color w:val="000000"/>
+          <w:sz w:val="22"/>
+          <w:szCs w:val="22"/>
+        </w:rPr>
+      </w:pPr>
+      <w:r>
+        <w:rPr>
+          <w:rFonts w:asciiTheme="minorHAnsi" w:hAnsiTheme="minorHAnsi" w:cstheme="minorHAnsi"/>
+          <w:color w:val="000000"/>
+          <w:sz w:val="22"/>
+          <w:szCs w:val="22"/>
+        </w:rPr>
+        <w:t xml:space="preserve">Fix: After fixing issue 6, remove these columns. They are not needed </w:t>
+      </w:r>
+      <w:proofErr w:type="spellStart"/>
+      <w:r>
+        <w:rPr>
+          <w:rFonts w:asciiTheme="minorHAnsi" w:hAnsiTheme="minorHAnsi" w:cstheme="minorHAnsi"/>
+          <w:color w:val="000000"/>
+          <w:sz w:val="22"/>
+          <w:szCs w:val="22"/>
+        </w:rPr>
+        <w:t>anymore.</w:t>
+      </w:r>
+      <w:proofErr w:type="spellEnd"/>
+    </w:p>
+    <w:p>
+      <w:pPr>
+        <w:pStyle w:val="NormalWeb"/>
+        <w:numPr>
+          <w:ilvl w:val="0"/>
+          <w:numId w:val="6"/>
+        </w:numPr>
+        <w:shd w:val="clear" w:color="auto" w:fill="FFFFFF"/>
+        <w:spacing w:before="0" w:beforeAutospacing="0" w:after="0" w:afterAutospacing="0" w:line="276" w:lineRule="auto"/>
+        <w:rPr>
+          <w:rFonts w:asciiTheme="minorHAnsi" w:hAnsiTheme="minorHAnsi" w:cstheme="minorHAnsi"/>
+          <w:color w:val="000000"/>
+          <w:sz w:val="22"/>
+          <w:szCs w:val="22"/>
+        </w:rPr>
+      </w:pPr>
+      <w:r>
+        <w:rPr>
+          <w:rFonts w:asciiTheme="minorHAnsi" w:hAnsiTheme="minorHAnsi" w:cstheme="minorHAnsi"/>
+          <w:color w:val="000000"/>
+          <w:sz w:val="22"/>
+          <w:szCs w:val="22"/>
+        </w:rPr>
+        <w:t>Issue: DF1 denominator has values other than 10. All denominators are supposed to be 10. Numerator correction not required. ("they're good dogs Brent.")</w:t>
+      </w:r>
+      <w:r>
+        <w:rPr>
+          <w:rFonts w:asciiTheme="minorHAnsi" w:hAnsiTheme="minorHAnsi" w:cstheme="minorHAnsi"/>
+          <w:color w:val="000000"/>
+          <w:sz w:val="22"/>
+          <w:szCs w:val="22"/>
+        </w:rPr>
+        <w:br/>
+        <w:t>Fix: Make all denominator values as 10.</w:t>
+      </w:r>
+    </w:p>
+    <w:p>
+      <w:pPr>
+        <w:pStyle w:val="NormalWeb"/>
+        <w:numPr>
+          <w:ilvl w:val="0"/>
+          <w:numId w:val="6"/>
+        </w:numPr>
+        <w:shd w:val="clear" w:color="auto" w:fill="FFFFFF"/>
+        <w:spacing w:before="0" w:beforeAutospacing="0" w:after="0" w:afterAutospacing="0" w:line="276" w:lineRule="auto"/>
+        <w:rPr>
+          <w:rFonts w:asciiTheme="minorHAnsi" w:hAnsiTheme="minorHAnsi" w:cstheme="minorHAnsi"/>
+          <w:color w:val="000000"/>
+          <w:sz w:val="22"/>
+          <w:szCs w:val="22"/>
+        </w:rPr>
+      </w:pPr>
+      <w:r>
+        <w:rPr>
+          <w:rFonts w:asciiTheme="minorHAnsi" w:hAnsiTheme="minorHAnsi" w:cstheme="minorHAnsi"/>
+          <w:color w:val="000000"/>
+          <w:sz w:val="22"/>
+          <w:szCs w:val="22"/>
+        </w:rPr>
+        <w:t xml:space="preserve">Issue: Several dog names are incorrectly identified. Some are not even dog photos. Examples are (a, an, all, by, His, such, not, one, very, </w:t>
+      </w:r>
+      <w:proofErr w:type="spellStart"/>
+      <w:proofErr w:type="gramStart"/>
+      <w:r>
+        <w:rPr>
+          <w:rFonts w:asciiTheme="minorHAnsi" w:hAnsiTheme="minorHAnsi" w:cstheme="minorHAnsi"/>
+          <w:color w:val="000000"/>
+          <w:sz w:val="22"/>
+          <w:szCs w:val="22"/>
+        </w:rPr>
+        <w:t>O,my</w:t>
+      </w:r>
+      <w:proofErr w:type="gramEnd"/>
+      <w:r>
+        <w:rPr>
+          <w:rFonts w:asciiTheme="minorHAnsi" w:hAnsiTheme="minorHAnsi" w:cstheme="minorHAnsi"/>
+          <w:color w:val="000000"/>
+          <w:sz w:val="22"/>
+          <w:szCs w:val="22"/>
+        </w:rPr>
+        <w:t>,this,unacceptable,the,life,Jo</w:t>
+      </w:r>
+      <w:proofErr w:type="spellEnd"/>
+      <w:r>
+        <w:rPr>
+          <w:rFonts w:asciiTheme="minorHAnsi" w:hAnsiTheme="minorHAnsi" w:cstheme="minorHAnsi"/>
+          <w:color w:val="000000"/>
+          <w:sz w:val="22"/>
+          <w:szCs w:val="22"/>
+        </w:rPr>
+        <w:t xml:space="preserve">, quite) - Visual </w:t>
+      </w:r>
+      <w:proofErr w:type="spellStart"/>
+      <w:r>
+        <w:rPr>
+          <w:rFonts w:asciiTheme="minorHAnsi" w:hAnsiTheme="minorHAnsi" w:cstheme="minorHAnsi"/>
+          <w:color w:val="000000"/>
+          <w:sz w:val="22"/>
+          <w:szCs w:val="22"/>
+        </w:rPr>
+        <w:t>assesment</w:t>
+      </w:r>
+      <w:proofErr w:type="spellEnd"/>
+      <w:r>
+        <w:rPr>
+          <w:rFonts w:asciiTheme="minorHAnsi" w:hAnsiTheme="minorHAnsi" w:cstheme="minorHAnsi"/>
+          <w:color w:val="000000"/>
+          <w:sz w:val="22"/>
+          <w:szCs w:val="22"/>
+        </w:rPr>
+        <w:br/>
+        <w:t>Fix: Replace the incorrectly identified dog names above with None.</w:t>
+      </w:r>
+    </w:p>
+    <w:p>
+      <w:pPr>
+        <w:pStyle w:val="NormalWeb"/>
+        <w:numPr>
+          <w:ilvl w:val="0"/>
+          <w:numId w:val="6"/>
+        </w:numPr>
+        <w:shd w:val="clear" w:color="auto" w:fill="FFFFFF"/>
+        <w:spacing w:before="0" w:beforeAutospacing="0" w:after="0" w:afterAutospacing="0" w:line="276" w:lineRule="auto"/>
+        <w:rPr>
+          <w:rFonts w:asciiTheme="minorHAnsi" w:hAnsiTheme="minorHAnsi" w:cstheme="minorHAnsi"/>
+          <w:color w:val="000000"/>
+          <w:sz w:val="22"/>
+          <w:szCs w:val="22"/>
+        </w:rPr>
+      </w:pPr>
+      <w:r>
+        <w:rPr>
+          <w:rFonts w:asciiTheme="minorHAnsi" w:hAnsiTheme="minorHAnsi" w:cstheme="minorHAnsi"/>
+          <w:color w:val="000000"/>
+          <w:sz w:val="22"/>
+          <w:szCs w:val="22"/>
+        </w:rPr>
+        <w:t>Issue: Some of the records in the data set are retweets.</w:t>
+      </w:r>
+      <w:r>
+        <w:rPr>
+          <w:rFonts w:asciiTheme="minorHAnsi" w:hAnsiTheme="minorHAnsi" w:cstheme="minorHAnsi"/>
+          <w:color w:val="000000"/>
+          <w:sz w:val="22"/>
+          <w:szCs w:val="22"/>
+        </w:rPr>
+        <w:br/>
+        <w:t>Fix: Remove records with Retweets as we need only original ratings.</w:t>
+      </w:r>
+    </w:p>
+    <w:p>
+      <w:pPr>
+        <w:pStyle w:val="NormalWeb"/>
+        <w:numPr>
+          <w:ilvl w:val="0"/>
+          <w:numId w:val="6"/>
+        </w:numPr>
+        <w:shd w:val="clear" w:color="auto" w:fill="FFFFFF"/>
+        <w:spacing w:before="0" w:beforeAutospacing="0" w:after="0" w:afterAutospacing="0" w:line="276" w:lineRule="auto"/>
+        <w:rPr>
+          <w:rFonts w:asciiTheme="minorHAnsi" w:hAnsiTheme="minorHAnsi" w:cstheme="minorHAnsi"/>
+          <w:color w:val="000000"/>
+          <w:sz w:val="22"/>
+          <w:szCs w:val="22"/>
+        </w:rPr>
+      </w:pPr>
+      <w:r>
+        <w:rPr>
+          <w:rFonts w:asciiTheme="minorHAnsi" w:hAnsiTheme="minorHAnsi" w:cstheme="minorHAnsi"/>
+          <w:color w:val="000000"/>
+          <w:sz w:val="22"/>
+          <w:szCs w:val="22"/>
+        </w:rPr>
+        <w:t>Issue: Image Prediction dataset: P1, P2, P3 (</w:t>
+      </w:r>
+      <w:proofErr w:type="spellStart"/>
+      <w:r>
+        <w:rPr>
+          <w:rFonts w:asciiTheme="minorHAnsi" w:hAnsiTheme="minorHAnsi" w:cstheme="minorHAnsi"/>
+          <w:color w:val="000000"/>
+          <w:sz w:val="22"/>
+          <w:szCs w:val="22"/>
+        </w:rPr>
+        <w:t>dogbreed</w:t>
+      </w:r>
+      <w:proofErr w:type="spellEnd"/>
+      <w:r>
+        <w:rPr>
+          <w:rFonts w:asciiTheme="minorHAnsi" w:hAnsiTheme="minorHAnsi" w:cstheme="minorHAnsi"/>
+          <w:color w:val="000000"/>
+          <w:sz w:val="22"/>
+          <w:szCs w:val="22"/>
+        </w:rPr>
+        <w:t>) columns start with Upper case and Lower case. And there are underscores in between where there should be spaces.</w:t>
+      </w:r>
+      <w:r>
+        <w:rPr>
+          <w:rFonts w:asciiTheme="minorHAnsi" w:hAnsiTheme="minorHAnsi" w:cstheme="minorHAnsi"/>
+          <w:color w:val="000000"/>
+          <w:sz w:val="22"/>
+          <w:szCs w:val="22"/>
+        </w:rPr>
+        <w:br/>
+        <w:t>Fix: Make all these columns start with Upper case and replace underscore with spaces.</w:t>
+      </w:r>
+    </w:p>
+    <w:p>
+      <w:pPr>
+        <w:pStyle w:val="NormalWeb"/>
+        <w:numPr>
+          <w:ilvl w:val="0"/>
+          <w:numId w:val="6"/>
+        </w:numPr>
+        <w:shd w:val="clear" w:color="auto" w:fill="FFFFFF"/>
+        <w:spacing w:before="0" w:beforeAutospacing="0" w:after="0" w:afterAutospacing="0" w:line="276" w:lineRule="auto"/>
+        <w:rPr>
+          <w:rFonts w:asciiTheme="minorHAnsi" w:hAnsiTheme="minorHAnsi" w:cstheme="minorHAnsi"/>
+          <w:color w:val="000000"/>
+          <w:sz w:val="22"/>
+          <w:szCs w:val="22"/>
+        </w:rPr>
+      </w:pPr>
+      <w:r>
+        <w:rPr>
+          <w:rFonts w:asciiTheme="minorHAnsi" w:hAnsiTheme="minorHAnsi" w:cstheme="minorHAnsi"/>
+          <w:color w:val="000000"/>
+          <w:sz w:val="22"/>
+          <w:szCs w:val="22"/>
+        </w:rPr>
+        <w:t>Issue: Timestamp is stored as object should be datetime.</w:t>
+      </w:r>
+      <w:r>
+        <w:rPr>
+          <w:rFonts w:asciiTheme="minorHAnsi" w:hAnsiTheme="minorHAnsi" w:cstheme="minorHAnsi"/>
+          <w:color w:val="000000"/>
+          <w:sz w:val="22"/>
+          <w:szCs w:val="22"/>
+        </w:rPr>
+        <w:br/>
+        <w:t>Fix: Convert timestamp column datatype to datetime.</w:t>
+      </w:r>
+    </w:p>
+    <w:p>
+      <w:pPr>
+        <w:shd w:val="clear" w:color="auto" w:fill="FFFFFF"/>
+        <w:spacing w:after="0" w:line="276" w:lineRule="auto"/>
+        <w:outlineLvl w:val="5"/>
+        <w:rPr>
+          <w:rStyle w:val="Heading4Char"/>
+          <w:rFonts w:asciiTheme="minorHAnsi" w:hAnsiTheme="minorHAnsi" w:cstheme="minorHAnsi"/>
+          <w:b/>
+          <w:bCs/>
+          <w:i w:val="0"/>
+          <w:iCs w:val="0"/>
+        </w:rPr>
+      </w:pPr>
+    </w:p>
+    <w:p>
+      <w:pPr>
+        <w:shd w:val="clear" w:color="auto" w:fill="FFFFFF"/>
+        <w:spacing w:after="0" w:line="276" w:lineRule="auto"/>
+        <w:outlineLvl w:val="5"/>
+        <w:rPr>
+          <w:rStyle w:val="Heading4Char"/>
+          <w:rFonts w:asciiTheme="minorHAnsi" w:hAnsiTheme="minorHAnsi" w:cstheme="minorHAnsi"/>
+          <w:b/>
+          <w:bCs/>
+          <w:i w:val="0"/>
+          <w:iCs w:val="0"/>
+        </w:rPr>
+      </w:pPr>
+      <w:r>
+        <w:rPr>
+          <w:rStyle w:val="Heading4Char"/>
+          <w:rFonts w:asciiTheme="minorHAnsi" w:hAnsiTheme="minorHAnsi" w:cstheme="minorHAnsi"/>
+          <w:b/>
+          <w:bCs/>
+        </w:rPr>
+        <w:t xml:space="preserve">Define: </w:t>
+      </w:r>
+      <w:r>
+        <w:rPr>
+          <w:rStyle w:val="Heading4Char"/>
+          <w:rFonts w:asciiTheme="minorHAnsi" w:hAnsiTheme="minorHAnsi" w:cstheme="minorHAnsi"/>
+          <w:b/>
+          <w:bCs/>
+          <w:i w:val="0"/>
+          <w:iCs w:val="0"/>
+        </w:rPr>
+        <w:t xml:space="preserve">(Tidiness issues </w:t>
+      </w:r>
+      <w:r>
+        <w:rPr>
+          <w:rStyle w:val="Heading4Char"/>
+          <w:rFonts w:asciiTheme="minorHAnsi" w:hAnsiTheme="minorHAnsi" w:cstheme="minorHAnsi"/>
+          <w:b/>
+          <w:bCs/>
+          <w:i w:val="0"/>
+          <w:iCs w:val="0"/>
+        </w:rPr>
+        <w:t xml:space="preserve">&amp; </w:t>
+      </w:r>
+      <w:r>
+        <w:rPr>
+          <w:rStyle w:val="Heading4Char"/>
+          <w:rFonts w:asciiTheme="minorHAnsi" w:hAnsiTheme="minorHAnsi" w:cstheme="minorHAnsi"/>
+          <w:b/>
+          <w:bCs/>
+          <w:i w:val="0"/>
+          <w:iCs w:val="0"/>
+        </w:rPr>
+        <w:t>fix)</w:t>
+      </w:r>
+    </w:p>
+    <w:p>
+      <w:pPr>
+        <w:pStyle w:val="NormalWeb"/>
+        <w:numPr>
+          <w:ilvl w:val="0"/>
+          <w:numId w:val="7"/>
+        </w:numPr>
+        <w:shd w:val="clear" w:color="auto" w:fill="FFFFFF"/>
+        <w:spacing w:before="0" w:beforeAutospacing="0" w:after="0" w:afterAutospacing="0" w:line="276" w:lineRule="auto"/>
+        <w:rPr>
+          <w:rFonts w:asciiTheme="minorHAnsi" w:hAnsiTheme="minorHAnsi" w:cstheme="minorHAnsi"/>
+          <w:color w:val="000000"/>
+          <w:sz w:val="22"/>
+          <w:szCs w:val="22"/>
+        </w:rPr>
+      </w:pPr>
+      <w:r>
+        <w:rPr>
+          <w:rFonts w:asciiTheme="minorHAnsi" w:hAnsiTheme="minorHAnsi" w:cstheme="minorHAnsi"/>
+          <w:color w:val="000000"/>
+          <w:sz w:val="22"/>
+          <w:szCs w:val="22"/>
+        </w:rPr>
+        <w:t xml:space="preserve">Issue: doggo, </w:t>
+      </w:r>
+      <w:proofErr w:type="spellStart"/>
+      <w:r>
+        <w:rPr>
+          <w:rFonts w:asciiTheme="minorHAnsi" w:hAnsiTheme="minorHAnsi" w:cstheme="minorHAnsi"/>
+          <w:color w:val="000000"/>
+          <w:sz w:val="22"/>
+          <w:szCs w:val="22"/>
+        </w:rPr>
+        <w:t>floofer</w:t>
+      </w:r>
+      <w:proofErr w:type="spellEnd"/>
+      <w:r>
+        <w:rPr>
+          <w:rFonts w:asciiTheme="minorHAnsi" w:hAnsiTheme="minorHAnsi" w:cstheme="minorHAnsi"/>
+          <w:color w:val="000000"/>
+          <w:sz w:val="22"/>
+          <w:szCs w:val="22"/>
+        </w:rPr>
+        <w:t xml:space="preserve">, </w:t>
+      </w:r>
+      <w:proofErr w:type="spellStart"/>
+      <w:r>
+        <w:rPr>
+          <w:rFonts w:asciiTheme="minorHAnsi" w:hAnsiTheme="minorHAnsi" w:cstheme="minorHAnsi"/>
+          <w:color w:val="000000"/>
+          <w:sz w:val="22"/>
+          <w:szCs w:val="22"/>
+        </w:rPr>
+        <w:t>pupper</w:t>
+      </w:r>
+      <w:proofErr w:type="spellEnd"/>
+      <w:r>
+        <w:rPr>
+          <w:rFonts w:asciiTheme="minorHAnsi" w:hAnsiTheme="minorHAnsi" w:cstheme="minorHAnsi"/>
+          <w:color w:val="000000"/>
+          <w:sz w:val="22"/>
+          <w:szCs w:val="22"/>
+        </w:rPr>
+        <w:t xml:space="preserve">, </w:t>
+      </w:r>
+      <w:proofErr w:type="spellStart"/>
+      <w:r>
+        <w:rPr>
+          <w:rFonts w:asciiTheme="minorHAnsi" w:hAnsiTheme="minorHAnsi" w:cstheme="minorHAnsi"/>
+          <w:color w:val="000000"/>
+          <w:sz w:val="22"/>
+          <w:szCs w:val="22"/>
+        </w:rPr>
+        <w:t>puppo</w:t>
+      </w:r>
+      <w:proofErr w:type="spellEnd"/>
+      <w:r>
+        <w:rPr>
+          <w:rFonts w:asciiTheme="minorHAnsi" w:hAnsiTheme="minorHAnsi" w:cstheme="minorHAnsi"/>
+          <w:color w:val="000000"/>
+          <w:sz w:val="22"/>
+          <w:szCs w:val="22"/>
+        </w:rPr>
+        <w:t xml:space="preserve"> should be 4 categorical values in 1 </w:t>
+      </w:r>
+      <w:proofErr w:type="gramStart"/>
+      <w:r>
+        <w:rPr>
+          <w:rFonts w:asciiTheme="minorHAnsi" w:hAnsiTheme="minorHAnsi" w:cstheme="minorHAnsi"/>
+          <w:color w:val="000000"/>
+          <w:sz w:val="22"/>
+          <w:szCs w:val="22"/>
+        </w:rPr>
+        <w:t>column(</w:t>
+      </w:r>
+      <w:proofErr w:type="gramEnd"/>
+      <w:r>
+        <w:rPr>
+          <w:rFonts w:asciiTheme="minorHAnsi" w:hAnsiTheme="minorHAnsi" w:cstheme="minorHAnsi"/>
+          <w:color w:val="000000"/>
+          <w:sz w:val="22"/>
+          <w:szCs w:val="22"/>
+        </w:rPr>
+        <w:t>stages of dog)</w:t>
+      </w:r>
+      <w:r>
+        <w:rPr>
+          <w:rFonts w:asciiTheme="minorHAnsi" w:hAnsiTheme="minorHAnsi" w:cstheme="minorHAnsi"/>
+          <w:color w:val="000000"/>
+          <w:sz w:val="22"/>
+          <w:szCs w:val="22"/>
+        </w:rPr>
+        <w:br/>
+        <w:t>Fix: Convert these 4 columns to 1 column with 4 categorical values.</w:t>
+      </w:r>
+    </w:p>
+    <w:p>
+      <w:pPr>
+        <w:pStyle w:val="NormalWeb"/>
+        <w:numPr>
+          <w:ilvl w:val="0"/>
+          <w:numId w:val="7"/>
+        </w:numPr>
+        <w:shd w:val="clear" w:color="auto" w:fill="FFFFFF"/>
+        <w:spacing w:before="0" w:beforeAutospacing="0" w:after="0" w:afterAutospacing="0" w:line="276" w:lineRule="auto"/>
+        <w:rPr>
+          <w:rFonts w:asciiTheme="minorHAnsi" w:hAnsiTheme="minorHAnsi" w:cstheme="minorHAnsi"/>
+          <w:color w:val="000000"/>
+          <w:sz w:val="22"/>
+          <w:szCs w:val="22"/>
+        </w:rPr>
+      </w:pPr>
+      <w:r>
+        <w:rPr>
+          <w:rFonts w:asciiTheme="minorHAnsi" w:hAnsiTheme="minorHAnsi" w:cstheme="minorHAnsi"/>
+          <w:color w:val="000000"/>
+          <w:sz w:val="22"/>
+          <w:szCs w:val="22"/>
+        </w:rPr>
+        <w:t xml:space="preserve">Issue: Multiple columns can be removed from twitter-archive-enhanced and </w:t>
+      </w:r>
+      <w:proofErr w:type="spellStart"/>
+      <w:r>
+        <w:rPr>
+          <w:rFonts w:asciiTheme="minorHAnsi" w:hAnsiTheme="minorHAnsi" w:cstheme="minorHAnsi"/>
+          <w:color w:val="000000"/>
+          <w:sz w:val="22"/>
+          <w:szCs w:val="22"/>
+        </w:rPr>
+        <w:t>image_predictions</w:t>
+      </w:r>
+      <w:proofErr w:type="spellEnd"/>
+      <w:r>
+        <w:rPr>
+          <w:rFonts w:asciiTheme="minorHAnsi" w:hAnsiTheme="minorHAnsi" w:cstheme="minorHAnsi"/>
+          <w:color w:val="000000"/>
+          <w:sz w:val="22"/>
+          <w:szCs w:val="22"/>
+        </w:rPr>
+        <w:t xml:space="preserve"> datasets; and all the datasets can be merged into one dataset because they are at same granularity (</w:t>
+      </w:r>
+      <w:proofErr w:type="spellStart"/>
+      <w:r>
+        <w:rPr>
+          <w:rFonts w:asciiTheme="minorHAnsi" w:hAnsiTheme="minorHAnsi" w:cstheme="minorHAnsi"/>
+          <w:color w:val="000000"/>
+          <w:sz w:val="22"/>
+          <w:szCs w:val="22"/>
+        </w:rPr>
+        <w:t>TweetID</w:t>
+      </w:r>
+      <w:proofErr w:type="spellEnd"/>
+      <w:r>
+        <w:rPr>
+          <w:rFonts w:asciiTheme="minorHAnsi" w:hAnsiTheme="minorHAnsi" w:cstheme="minorHAnsi"/>
+          <w:color w:val="000000"/>
+          <w:sz w:val="22"/>
+          <w:szCs w:val="22"/>
+        </w:rPr>
+        <w:t>)</w:t>
+      </w:r>
+      <w:r>
+        <w:rPr>
+          <w:rFonts w:asciiTheme="minorHAnsi" w:hAnsiTheme="minorHAnsi" w:cstheme="minorHAnsi"/>
+          <w:color w:val="000000"/>
+          <w:sz w:val="22"/>
+          <w:szCs w:val="22"/>
+        </w:rPr>
+        <w:br/>
+        <w:t>Fix: Merge all the cleansed datasets to one.</w:t>
+      </w:r>
+    </w:p>
+    <w:p>
+      <w:pPr>
+        <w:pStyle w:val="NormalWeb"/>
+        <w:numPr>
+          <w:ilvl w:val="0"/>
+          <w:numId w:val="7"/>
+        </w:numPr>
+        <w:shd w:val="clear" w:color="auto" w:fill="FFFFFF"/>
+        <w:spacing w:before="0" w:beforeAutospacing="0" w:after="0" w:afterAutospacing="0" w:line="276" w:lineRule="auto"/>
+        <w:rPr>
+          <w:rFonts w:asciiTheme="minorHAnsi" w:hAnsiTheme="minorHAnsi" w:cstheme="minorHAnsi"/>
+          <w:color w:val="000000"/>
+          <w:sz w:val="22"/>
+          <w:szCs w:val="22"/>
+        </w:rPr>
+      </w:pPr>
+      <w:r>
+        <w:rPr>
+          <w:rFonts w:asciiTheme="minorHAnsi" w:hAnsiTheme="minorHAnsi" w:cstheme="minorHAnsi"/>
+          <w:color w:val="000000"/>
+          <w:sz w:val="22"/>
+          <w:szCs w:val="22"/>
+        </w:rPr>
+        <w:t>Issue: Prediction columns should be 4 columns instead of 9. (</w:t>
+      </w:r>
+      <w:proofErr w:type="spellStart"/>
+      <w:r>
+        <w:rPr>
+          <w:rFonts w:asciiTheme="minorHAnsi" w:hAnsiTheme="minorHAnsi" w:cstheme="minorHAnsi"/>
+          <w:color w:val="000000"/>
+          <w:sz w:val="22"/>
+          <w:szCs w:val="22"/>
+        </w:rPr>
+        <w:t>PredictionNumber</w:t>
+      </w:r>
+      <w:proofErr w:type="spellEnd"/>
+      <w:r>
+        <w:rPr>
+          <w:rFonts w:asciiTheme="minorHAnsi" w:hAnsiTheme="minorHAnsi" w:cstheme="minorHAnsi"/>
+          <w:color w:val="000000"/>
+          <w:sz w:val="22"/>
+          <w:szCs w:val="22"/>
+        </w:rPr>
+        <w:t xml:space="preserve">, </w:t>
+      </w:r>
+      <w:proofErr w:type="spellStart"/>
+      <w:r>
+        <w:rPr>
+          <w:rFonts w:asciiTheme="minorHAnsi" w:hAnsiTheme="minorHAnsi" w:cstheme="minorHAnsi"/>
+          <w:color w:val="000000"/>
+          <w:sz w:val="22"/>
+          <w:szCs w:val="22"/>
+        </w:rPr>
+        <w:t>DogVariety</w:t>
+      </w:r>
+      <w:proofErr w:type="spellEnd"/>
+      <w:r>
+        <w:rPr>
+          <w:rFonts w:asciiTheme="minorHAnsi" w:hAnsiTheme="minorHAnsi" w:cstheme="minorHAnsi"/>
+          <w:color w:val="000000"/>
+          <w:sz w:val="22"/>
+          <w:szCs w:val="22"/>
+        </w:rPr>
+        <w:t xml:space="preserve">, </w:t>
+      </w:r>
+      <w:proofErr w:type="spellStart"/>
+      <w:r>
+        <w:rPr>
+          <w:rFonts w:asciiTheme="minorHAnsi" w:hAnsiTheme="minorHAnsi" w:cstheme="minorHAnsi"/>
+          <w:color w:val="000000"/>
+          <w:sz w:val="22"/>
+          <w:szCs w:val="22"/>
+        </w:rPr>
+        <w:t>ConfidencePercent</w:t>
+      </w:r>
+      <w:proofErr w:type="spellEnd"/>
+      <w:r>
+        <w:rPr>
+          <w:rFonts w:asciiTheme="minorHAnsi" w:hAnsiTheme="minorHAnsi" w:cstheme="minorHAnsi"/>
+          <w:color w:val="000000"/>
+          <w:sz w:val="22"/>
+          <w:szCs w:val="22"/>
+        </w:rPr>
+        <w:t xml:space="preserve">, </w:t>
+      </w:r>
+      <w:proofErr w:type="spellStart"/>
+      <w:r>
+        <w:rPr>
+          <w:rFonts w:asciiTheme="minorHAnsi" w:hAnsiTheme="minorHAnsi" w:cstheme="minorHAnsi"/>
+          <w:color w:val="000000"/>
+          <w:sz w:val="22"/>
+          <w:szCs w:val="22"/>
+        </w:rPr>
+        <w:t>IsDogFlag</w:t>
+      </w:r>
+      <w:proofErr w:type="spellEnd"/>
+      <w:r>
+        <w:rPr>
+          <w:rFonts w:asciiTheme="minorHAnsi" w:hAnsiTheme="minorHAnsi" w:cstheme="minorHAnsi"/>
+          <w:color w:val="000000"/>
+          <w:sz w:val="22"/>
+          <w:szCs w:val="22"/>
+        </w:rPr>
+        <w:t>)</w:t>
+      </w:r>
+      <w:r>
+        <w:rPr>
+          <w:rFonts w:asciiTheme="minorHAnsi" w:hAnsiTheme="minorHAnsi" w:cstheme="minorHAnsi"/>
+          <w:color w:val="000000"/>
+          <w:sz w:val="22"/>
+          <w:szCs w:val="22"/>
+        </w:rPr>
+        <w:br/>
+        <w:t xml:space="preserve">Fix: deferred as only two tidiness issues </w:t>
+      </w:r>
+      <w:r>
+        <w:rPr>
+          <w:rFonts w:asciiTheme="minorHAnsi" w:hAnsiTheme="minorHAnsi" w:cstheme="minorHAnsi"/>
+          <w:color w:val="000000"/>
+          <w:sz w:val="22"/>
+          <w:szCs w:val="22"/>
+        </w:rPr>
+        <w:t>must</w:t>
+      </w:r>
+      <w:r>
+        <w:rPr>
+          <w:rFonts w:asciiTheme="minorHAnsi" w:hAnsiTheme="minorHAnsi" w:cstheme="minorHAnsi"/>
+          <w:color w:val="000000"/>
+          <w:sz w:val="22"/>
+          <w:szCs w:val="22"/>
+        </w:rPr>
+        <w:t xml:space="preserve"> be fixed.</w:t>
+      </w:r>
+    </w:p>
+    <w:p>
+      <w:pPr>
+        <w:pStyle w:val="Heading6"/>
+        <w:shd w:val="clear" w:color="auto" w:fill="FFFFFF"/>
+        <w:spacing w:before="0" w:beforeAutospacing="0" w:after="0" w:afterAutospacing="0" w:line="276" w:lineRule="auto"/>
+        <w:rPr>
+          <w:rFonts w:asciiTheme="minorHAnsi" w:hAnsiTheme="minorHAnsi" w:cstheme="minorHAnsi"/>
+          <w:i/>
+          <w:iCs/>
           <w:color w:val="000000"/>
           <w:sz w:val="21"/>
           <w:szCs w:val="21"/>
         </w:rPr>
-        <w:t>This process involves three steps.</w:t>
-      </w:r>
-      <w:r>
-        <w:rPr>
-          <w:rFonts w:ascii="Helvetica" w:hAnsi="Helvetica" w:cs="Helvetica"/>
-          <w:color w:val="000000"/>
-          <w:sz w:val="21"/>
-          <w:szCs w:val="21"/>
-        </w:rPr>
-        <w:br/>
-        <w:t>Define: convert our assessments into defined cleaning tasks so that they serve as an instruction list.</w:t>
-      </w:r>
-      <w:r>
-        <w:rPr>
-          <w:rFonts w:ascii="Helvetica" w:hAnsi="Helvetica" w:cs="Helvetica"/>
-          <w:color w:val="000000"/>
-          <w:sz w:val="21"/>
-          <w:szCs w:val="21"/>
-        </w:rPr>
-        <w:br/>
-        <w:t>Code: convert the definitions to code and run that code.</w:t>
-      </w:r>
-      <w:r>
-        <w:rPr>
-          <w:rFonts w:ascii="Helvetica" w:hAnsi="Helvetica" w:cs="Helvetica"/>
-          <w:color w:val="000000"/>
-          <w:sz w:val="21"/>
-          <w:szCs w:val="21"/>
-        </w:rPr>
-        <w:br/>
-        <w:t>Test: test the dataset to make sure the cleaning operations worked.</w:t>
-      </w:r>
-    </w:p>
-    <w:p>
-      <w:pPr>
-        <w:pStyle w:val="Heading6"/>
+      </w:pPr>
+    </w:p>
+    <w:p>
+      <w:pPr>
         <w:shd w:val="clear" w:color="auto" w:fill="FFFFFF"/>
-        <w:spacing w:before="480" w:beforeAutospacing="0" w:after="0" w:afterAutospacing="0"/>
-        <w:rPr>
-          <w:rFonts w:ascii="Helvetica" w:hAnsi="Helvetica" w:cs="Helvetica"/>
-          <w:i/>
-          <w:iCs/>
-          <w:color w:val="000000"/>
-          <w:sz w:val="21"/>
-          <w:szCs w:val="21"/>
-        </w:rPr>
-      </w:pPr>
-      <w:r>
-        <w:rPr>
-          <w:rFonts w:ascii="Helvetica" w:hAnsi="Helvetica" w:cs="Helvetica"/>
-          <w:i/>
-          <w:iCs/>
-          <w:color w:val="000000"/>
-          <w:sz w:val="21"/>
-          <w:szCs w:val="21"/>
-        </w:rPr>
-        <w:t>Define: (Quality issues fix)</w:t>
-      </w:r>
-    </w:p>
-    <w:p>
-      <w:pPr>
-        <w:pStyle w:val="NormalWeb"/>
+        <w:spacing w:after="0" w:line="276" w:lineRule="auto"/>
+        <w:outlineLvl w:val="5"/>
+        <w:rPr>
+          <w:rStyle w:val="Heading4Char"/>
+          <w:rFonts w:asciiTheme="minorHAnsi" w:hAnsiTheme="minorHAnsi" w:cstheme="minorHAnsi"/>
+          <w:b/>
+          <w:bCs/>
+          <w:i w:val="0"/>
+          <w:iCs w:val="0"/>
+        </w:rPr>
+      </w:pPr>
+      <w:r>
+        <w:rPr>
+          <w:rStyle w:val="Heading4Char"/>
+          <w:rFonts w:asciiTheme="minorHAnsi" w:hAnsiTheme="minorHAnsi" w:cstheme="minorHAnsi"/>
+          <w:b/>
+          <w:bCs/>
+          <w:i w:val="0"/>
+          <w:iCs w:val="0"/>
+        </w:rPr>
+        <w:t xml:space="preserve">Code &amp; </w:t>
+      </w:r>
+      <w:r>
+        <w:rPr>
+          <w:rStyle w:val="Heading4Char"/>
+          <w:rFonts w:asciiTheme="minorHAnsi" w:hAnsiTheme="minorHAnsi" w:cstheme="minorHAnsi"/>
+          <w:b/>
+          <w:bCs/>
+          <w:i w:val="0"/>
+          <w:iCs w:val="0"/>
+        </w:rPr>
+        <w:t>Test</w:t>
+      </w:r>
+      <w:r>
+        <w:rPr>
+          <w:rStyle w:val="Heading4Char"/>
+          <w:rFonts w:asciiTheme="minorHAnsi" w:hAnsiTheme="minorHAnsi" w:cstheme="minorHAnsi"/>
+          <w:b/>
+          <w:bCs/>
+          <w:i w:val="0"/>
+          <w:iCs w:val="0"/>
+        </w:rPr>
+        <w:t xml:space="preserve">: </w:t>
+      </w:r>
+    </w:p>
+    <w:p>
+      <w:pPr>
         <w:shd w:val="clear" w:color="auto" w:fill="FFFFFF"/>
-        <w:spacing w:before="240" w:beforeAutospacing="0" w:after="0" w:afterAutospacing="0"/>
-        <w:rPr>
-          <w:rFonts w:ascii="Helvetica" w:hAnsi="Helvetica" w:cs="Helvetica"/>
-          <w:color w:val="000000"/>
-          <w:sz w:val="21"/>
-          <w:szCs w:val="21"/>
-        </w:rPr>
-      </w:pPr>
-      <w:r>
-        <w:rPr>
-          <w:rFonts w:ascii="Helvetica" w:hAnsi="Helvetica" w:cs="Helvetica"/>
-          <w:color w:val="000000"/>
-          <w:sz w:val="21"/>
-          <w:szCs w:val="21"/>
-        </w:rPr>
-        <w:t>1) Issue: Non descriptive column headers in df2 (p1, p1_conf, p1_dog and so on)</w:t>
-      </w:r>
-      <w:r>
-        <w:rPr>
-          <w:rFonts w:ascii="Helvetica" w:hAnsi="Helvetica" w:cs="Helvetica"/>
-          <w:color w:val="000000"/>
-          <w:sz w:val="21"/>
-          <w:szCs w:val="21"/>
-        </w:rPr>
-        <w:br/>
-        <w:t>Fix: Replace it descriptive column headers (example: prediction1, prediction1_confidence, prediction1_isdog)</w:t>
-      </w:r>
-      <w:r>
-        <w:rPr>
-          <w:rFonts w:ascii="Helvetica" w:hAnsi="Helvetica" w:cs="Helvetica"/>
-          <w:color w:val="000000"/>
-          <w:sz w:val="21"/>
-          <w:szCs w:val="21"/>
-        </w:rPr>
-        <w:br/>
-      </w:r>
-      <w:r>
-        <w:rPr>
-          <w:rFonts w:ascii="Helvetica" w:hAnsi="Helvetica" w:cs="Helvetica"/>
-          <w:color w:val="000000"/>
-          <w:sz w:val="21"/>
-          <w:szCs w:val="21"/>
-        </w:rPr>
-        <w:br/>
-        <w:t xml:space="preserve">2) Issue: </w:t>
+        <w:spacing w:after="0" w:line="276" w:lineRule="auto"/>
+        <w:outlineLvl w:val="5"/>
+        <w:rPr>
+          <w:rFonts w:cstheme="minorHAnsi"/>
+        </w:rPr>
+      </w:pPr>
+      <w:r>
+        <w:rPr>
+          <w:rFonts w:cstheme="minorHAnsi"/>
+        </w:rPr>
+        <w:t xml:space="preserve">All the quality and tidiness issues were fixed and tested in the </w:t>
       </w:r>
       <w:proofErr w:type="spellStart"/>
       <w:r>
         <w:rPr>
-          <w:rFonts w:ascii="Helvetica" w:hAnsi="Helvetica" w:cs="Helvetica"/>
-          <w:color w:val="000000"/>
-          <w:sz w:val="21"/>
-          <w:szCs w:val="21"/>
-        </w:rPr>
-        <w:t>expanded_urls</w:t>
+          <w:rFonts w:cstheme="minorHAnsi"/>
+        </w:rPr>
+        <w:t>Jupyter</w:t>
       </w:r>
       <w:proofErr w:type="spellEnd"/>
       <w:r>
         <w:rPr>
-          <w:rFonts w:ascii="Helvetica" w:hAnsi="Helvetica" w:cs="Helvetica"/>
-          <w:color w:val="000000"/>
-          <w:sz w:val="21"/>
-          <w:szCs w:val="21"/>
-        </w:rPr>
-        <w:t xml:space="preserve"> in df1 missing data which means image predictions </w:t>
-      </w:r>
-      <w:proofErr w:type="spellStart"/>
-      <w:r>
-        <w:rPr>
-          <w:rFonts w:ascii="Helvetica" w:hAnsi="Helvetica" w:cs="Helvetica"/>
-          <w:color w:val="000000"/>
-          <w:sz w:val="21"/>
-          <w:szCs w:val="21"/>
-        </w:rPr>
-        <w:t>couldnt</w:t>
-      </w:r>
-      <w:proofErr w:type="spellEnd"/>
-      <w:r>
-        <w:rPr>
-          <w:rFonts w:ascii="Helvetica" w:hAnsi="Helvetica" w:cs="Helvetica"/>
-          <w:color w:val="000000"/>
-          <w:sz w:val="21"/>
-          <w:szCs w:val="21"/>
-        </w:rPr>
-        <w:t xml:space="preserve"> be possible.</w:t>
-      </w:r>
-      <w:r>
-        <w:rPr>
-          <w:rFonts w:ascii="Helvetica" w:hAnsi="Helvetica" w:cs="Helvetica"/>
-          <w:color w:val="000000"/>
-          <w:sz w:val="21"/>
-          <w:szCs w:val="21"/>
-        </w:rPr>
-        <w:br/>
-        <w:t>Fix: Remove records that have expanded URL's missing.</w:t>
-      </w:r>
-      <w:r>
-        <w:rPr>
-          <w:rFonts w:ascii="Helvetica" w:hAnsi="Helvetica" w:cs="Helvetica"/>
-          <w:color w:val="000000"/>
-          <w:sz w:val="21"/>
-          <w:szCs w:val="21"/>
-        </w:rPr>
-        <w:br/>
-      </w:r>
-      <w:r>
-        <w:rPr>
-          <w:rFonts w:ascii="Helvetica" w:hAnsi="Helvetica" w:cs="Helvetica"/>
-          <w:color w:val="000000"/>
-          <w:sz w:val="21"/>
-          <w:szCs w:val="21"/>
-        </w:rPr>
-        <w:br/>
-        <w:t>3) Issue: Missing data in df1 columns (</w:t>
-      </w:r>
-      <w:proofErr w:type="spellStart"/>
-      <w:r>
-        <w:rPr>
-          <w:rFonts w:ascii="Helvetica" w:hAnsi="Helvetica" w:cs="Helvetica"/>
-          <w:color w:val="000000"/>
-          <w:sz w:val="21"/>
-          <w:szCs w:val="21"/>
-        </w:rPr>
-        <w:t>in_reply_to_status_id</w:t>
-      </w:r>
-      <w:proofErr w:type="spellEnd"/>
-      <w:r>
-        <w:rPr>
-          <w:rFonts w:ascii="Helvetica" w:hAnsi="Helvetica" w:cs="Helvetica"/>
-          <w:color w:val="000000"/>
-          <w:sz w:val="21"/>
-          <w:szCs w:val="21"/>
-        </w:rPr>
-        <w:t xml:space="preserve">, </w:t>
-      </w:r>
-      <w:proofErr w:type="spellStart"/>
-      <w:r>
-        <w:rPr>
-          <w:rFonts w:ascii="Helvetica" w:hAnsi="Helvetica" w:cs="Helvetica"/>
-          <w:color w:val="000000"/>
-          <w:sz w:val="21"/>
-          <w:szCs w:val="21"/>
-        </w:rPr>
-        <w:t>in_reply_to_user_id</w:t>
-      </w:r>
-      <w:proofErr w:type="spellEnd"/>
-      <w:r>
-        <w:rPr>
-          <w:rFonts w:ascii="Helvetica" w:hAnsi="Helvetica" w:cs="Helvetica"/>
-          <w:color w:val="000000"/>
-          <w:sz w:val="21"/>
-          <w:szCs w:val="21"/>
-        </w:rPr>
-        <w:t xml:space="preserve">, </w:t>
-      </w:r>
-      <w:proofErr w:type="spellStart"/>
-      <w:r>
-        <w:rPr>
-          <w:rFonts w:ascii="Helvetica" w:hAnsi="Helvetica" w:cs="Helvetica"/>
-          <w:color w:val="000000"/>
-          <w:sz w:val="21"/>
-          <w:szCs w:val="21"/>
-        </w:rPr>
-        <w:t>retweeted_status_id</w:t>
-      </w:r>
-      <w:proofErr w:type="spellEnd"/>
-      <w:r>
-        <w:rPr>
-          <w:rFonts w:ascii="Helvetica" w:hAnsi="Helvetica" w:cs="Helvetica"/>
-          <w:color w:val="000000"/>
-          <w:sz w:val="21"/>
-          <w:szCs w:val="21"/>
-        </w:rPr>
-        <w:t>)</w:t>
-      </w:r>
-      <w:r>
-        <w:rPr>
-          <w:rFonts w:ascii="Helvetica" w:hAnsi="Helvetica" w:cs="Helvetica"/>
-          <w:color w:val="000000"/>
-          <w:sz w:val="21"/>
-          <w:szCs w:val="21"/>
-        </w:rPr>
-        <w:br/>
-        <w:t>Fix: After fixing issue 6, remove these columns. They are not needed anymore.</w:t>
-      </w:r>
-      <w:r>
-        <w:rPr>
-          <w:rFonts w:ascii="Helvetica" w:hAnsi="Helvetica" w:cs="Helvetica"/>
-          <w:color w:val="000000"/>
-          <w:sz w:val="21"/>
-          <w:szCs w:val="21"/>
-        </w:rPr>
-        <w:br/>
-      </w:r>
-      <w:r>
-        <w:rPr>
-          <w:rFonts w:ascii="Helvetica" w:hAnsi="Helvetica" w:cs="Helvetica"/>
-          <w:color w:val="000000"/>
-          <w:sz w:val="21"/>
-          <w:szCs w:val="21"/>
-        </w:rPr>
-        <w:br/>
-        <w:t>4) Issue: DF1 denominator has values other than 10. All denominators are supposed to be 10. Numerator correction not required. ("they're good dogs Brent.")</w:t>
-      </w:r>
-      <w:r>
-        <w:rPr>
-          <w:rFonts w:ascii="Helvetica" w:hAnsi="Helvetica" w:cs="Helvetica"/>
-          <w:color w:val="000000"/>
-          <w:sz w:val="21"/>
-          <w:szCs w:val="21"/>
-        </w:rPr>
-        <w:br/>
-        <w:t>Fix: Make all denominator values as 10.</w:t>
-      </w:r>
-      <w:r>
-        <w:rPr>
-          <w:rFonts w:ascii="Helvetica" w:hAnsi="Helvetica" w:cs="Helvetica"/>
-          <w:color w:val="000000"/>
-          <w:sz w:val="21"/>
-          <w:szCs w:val="21"/>
-        </w:rPr>
-        <w:br/>
-      </w:r>
-      <w:r>
-        <w:rPr>
-          <w:rFonts w:ascii="Helvetica" w:hAnsi="Helvetica" w:cs="Helvetica"/>
-          <w:color w:val="000000"/>
-          <w:sz w:val="21"/>
-          <w:szCs w:val="21"/>
-        </w:rPr>
-        <w:br/>
-        <w:t xml:space="preserve">5) Issue: Several dog names are incorrectly identified. Some are not even dog photos. Examples are (a, an, all, by, His, such, not, one, very, </w:t>
-      </w:r>
-      <w:proofErr w:type="spellStart"/>
-      <w:r>
-        <w:rPr>
-          <w:rFonts w:ascii="Helvetica" w:hAnsi="Helvetica" w:cs="Helvetica"/>
-          <w:color w:val="000000"/>
-          <w:sz w:val="21"/>
-          <w:szCs w:val="21"/>
-        </w:rPr>
-        <w:t>O,my,this,unacceptable,the,life,Jo</w:t>
-      </w:r>
-      <w:proofErr w:type="spellEnd"/>
-      <w:r>
-        <w:rPr>
-          <w:rFonts w:ascii="Helvetica" w:hAnsi="Helvetica" w:cs="Helvetica"/>
-          <w:color w:val="000000"/>
-          <w:sz w:val="21"/>
-          <w:szCs w:val="21"/>
-        </w:rPr>
-        <w:t xml:space="preserve">, quite) - Visual </w:t>
-      </w:r>
-      <w:proofErr w:type="spellStart"/>
-      <w:r>
-        <w:rPr>
-          <w:rFonts w:ascii="Helvetica" w:hAnsi="Helvetica" w:cs="Helvetica"/>
-          <w:color w:val="000000"/>
-          <w:sz w:val="21"/>
-          <w:szCs w:val="21"/>
-        </w:rPr>
-        <w:t>assesment</w:t>
-      </w:r>
-      <w:proofErr w:type="spellEnd"/>
-      <w:r>
-        <w:rPr>
-          <w:rFonts w:ascii="Helvetica" w:hAnsi="Helvetica" w:cs="Helvetica"/>
-          <w:color w:val="000000"/>
-          <w:sz w:val="21"/>
-          <w:szCs w:val="21"/>
-        </w:rPr>
-        <w:br/>
-        <w:t>Fix: Replace the incorrectly identified dog names above with None.</w:t>
-      </w:r>
-      <w:r>
-        <w:rPr>
-          <w:rFonts w:ascii="Helvetica" w:hAnsi="Helvetica" w:cs="Helvetica"/>
-          <w:color w:val="000000"/>
-          <w:sz w:val="21"/>
-          <w:szCs w:val="21"/>
-        </w:rPr>
-        <w:br/>
-      </w:r>
-      <w:r>
-        <w:rPr>
-          <w:rFonts w:ascii="Helvetica" w:hAnsi="Helvetica" w:cs="Helvetica"/>
-          <w:color w:val="000000"/>
-          <w:sz w:val="21"/>
-          <w:szCs w:val="21"/>
-        </w:rPr>
-        <w:br/>
-        <w:t>6) Issue: Some of the records in the data set are retweets.</w:t>
-      </w:r>
-      <w:r>
-        <w:rPr>
-          <w:rFonts w:ascii="Helvetica" w:hAnsi="Helvetica" w:cs="Helvetica"/>
-          <w:color w:val="000000"/>
-          <w:sz w:val="21"/>
-          <w:szCs w:val="21"/>
-        </w:rPr>
-        <w:br/>
-        <w:t>Fix: Remove records with Retweets as we need only original ratings.</w:t>
-      </w:r>
-      <w:r>
-        <w:rPr>
-          <w:rFonts w:ascii="Helvetica" w:hAnsi="Helvetica" w:cs="Helvetica"/>
-          <w:color w:val="000000"/>
-          <w:sz w:val="21"/>
-          <w:szCs w:val="21"/>
-        </w:rPr>
-        <w:br/>
-      </w:r>
-      <w:r>
-        <w:rPr>
-          <w:rFonts w:ascii="Helvetica" w:hAnsi="Helvetica" w:cs="Helvetica"/>
-          <w:color w:val="000000"/>
-          <w:sz w:val="21"/>
-          <w:szCs w:val="21"/>
-        </w:rPr>
-        <w:br/>
-        <w:t>7) Issue: Image Prediction dataset: P1, P2, P3 (</w:t>
-      </w:r>
-      <w:proofErr w:type="spellStart"/>
-      <w:r>
-        <w:rPr>
-          <w:rFonts w:ascii="Helvetica" w:hAnsi="Helvetica" w:cs="Helvetica"/>
-          <w:color w:val="000000"/>
-          <w:sz w:val="21"/>
-          <w:szCs w:val="21"/>
-        </w:rPr>
-        <w:t>dogbreed</w:t>
-      </w:r>
-      <w:proofErr w:type="spellEnd"/>
-      <w:r>
-        <w:rPr>
-          <w:rFonts w:ascii="Helvetica" w:hAnsi="Helvetica" w:cs="Helvetica"/>
-          <w:color w:val="000000"/>
-          <w:sz w:val="21"/>
-          <w:szCs w:val="21"/>
-        </w:rPr>
-        <w:t>) columns start with Upper case and Lower case. And there are underscores in between where there should be spaces.</w:t>
-      </w:r>
-      <w:r>
-        <w:rPr>
-          <w:rFonts w:ascii="Helvetica" w:hAnsi="Helvetica" w:cs="Helvetica"/>
-          <w:color w:val="000000"/>
-          <w:sz w:val="21"/>
-          <w:szCs w:val="21"/>
-        </w:rPr>
-        <w:br/>
-        <w:t>Fix: Make all these columns start with Upper case and replace underscore with spaces.</w:t>
-      </w:r>
-      <w:r>
-        <w:rPr>
-          <w:rFonts w:ascii="Helvetica" w:hAnsi="Helvetica" w:cs="Helvetica"/>
-          <w:color w:val="000000"/>
-          <w:sz w:val="21"/>
-          <w:szCs w:val="21"/>
-        </w:rPr>
-        <w:br/>
-      </w:r>
-      <w:r>
-        <w:rPr>
-          <w:rFonts w:ascii="Helvetica" w:hAnsi="Helvetica" w:cs="Helvetica"/>
-          <w:color w:val="000000"/>
-          <w:sz w:val="21"/>
-          <w:szCs w:val="21"/>
-        </w:rPr>
-        <w:br/>
-        <w:t>8) Issue: Timestamp is stored as object should be datetime.</w:t>
-      </w:r>
-      <w:r>
-        <w:rPr>
-          <w:rFonts w:ascii="Helvetica" w:hAnsi="Helvetica" w:cs="Helvetica"/>
-          <w:color w:val="000000"/>
-          <w:sz w:val="21"/>
-          <w:szCs w:val="21"/>
-        </w:rPr>
-        <w:br/>
-        <w:t>Fix: Convert timestamp column datatype to datetime.</w:t>
-      </w:r>
-    </w:p>
-    <w:p>
-      <w:pPr>
-        <w:pStyle w:val="Heading6"/>
-        <w:shd w:val="clear" w:color="auto" w:fill="FFFFFF"/>
-        <w:spacing w:before="480" w:beforeAutospacing="0" w:after="0" w:afterAutospacing="0"/>
-        <w:rPr>
-          <w:rFonts w:ascii="Helvetica" w:hAnsi="Helvetica" w:cs="Helvetica"/>
-          <w:i/>
-          <w:iCs/>
-          <w:color w:val="000000"/>
-          <w:sz w:val="21"/>
-          <w:szCs w:val="21"/>
-        </w:rPr>
-      </w:pPr>
-      <w:r>
-        <w:rPr>
-          <w:rFonts w:ascii="Helvetica" w:hAnsi="Helvetica" w:cs="Helvetica"/>
-          <w:i/>
-          <w:iCs/>
-          <w:color w:val="000000"/>
-          <w:sz w:val="21"/>
-          <w:szCs w:val="21"/>
-        </w:rPr>
-        <w:t>Define: (Tidiness issues fix)</w:t>
-      </w:r>
-    </w:p>
-    <w:p>
-      <w:pPr>
-        <w:pStyle w:val="NormalWeb"/>
-        <w:shd w:val="clear" w:color="auto" w:fill="FFFFFF"/>
-        <w:spacing w:before="240" w:beforeAutospacing="0" w:after="0" w:afterAutospacing="0"/>
-        <w:rPr>
-          <w:rFonts w:ascii="Helvetica" w:hAnsi="Helvetica" w:cs="Helvetica"/>
-          <w:color w:val="000000"/>
-          <w:sz w:val="21"/>
-          <w:szCs w:val="21"/>
-        </w:rPr>
-      </w:pPr>
-      <w:r>
-        <w:rPr>
-          <w:rFonts w:ascii="Helvetica" w:hAnsi="Helvetica" w:cs="Helvetica"/>
-          <w:color w:val="000000"/>
-          <w:sz w:val="21"/>
-          <w:szCs w:val="21"/>
-        </w:rPr>
-        <w:t xml:space="preserve">1) Issue: doggo, </w:t>
-      </w:r>
-      <w:proofErr w:type="spellStart"/>
-      <w:r>
-        <w:rPr>
-          <w:rFonts w:ascii="Helvetica" w:hAnsi="Helvetica" w:cs="Helvetica"/>
-          <w:color w:val="000000"/>
-          <w:sz w:val="21"/>
-          <w:szCs w:val="21"/>
-        </w:rPr>
-        <w:t>floofer</w:t>
-      </w:r>
-      <w:proofErr w:type="spellEnd"/>
-      <w:r>
-        <w:rPr>
-          <w:rFonts w:ascii="Helvetica" w:hAnsi="Helvetica" w:cs="Helvetica"/>
-          <w:color w:val="000000"/>
-          <w:sz w:val="21"/>
-          <w:szCs w:val="21"/>
-        </w:rPr>
-        <w:t xml:space="preserve">, </w:t>
-      </w:r>
-      <w:proofErr w:type="spellStart"/>
-      <w:r>
-        <w:rPr>
-          <w:rFonts w:ascii="Helvetica" w:hAnsi="Helvetica" w:cs="Helvetica"/>
-          <w:color w:val="000000"/>
-          <w:sz w:val="21"/>
-          <w:szCs w:val="21"/>
-        </w:rPr>
-        <w:t>pupper</w:t>
-      </w:r>
-      <w:proofErr w:type="spellEnd"/>
-      <w:r>
-        <w:rPr>
-          <w:rFonts w:ascii="Helvetica" w:hAnsi="Helvetica" w:cs="Helvetica"/>
-          <w:color w:val="000000"/>
-          <w:sz w:val="21"/>
-          <w:szCs w:val="21"/>
-        </w:rPr>
-        <w:t xml:space="preserve">, </w:t>
-      </w:r>
-      <w:proofErr w:type="spellStart"/>
-      <w:r>
-        <w:rPr>
-          <w:rFonts w:ascii="Helvetica" w:hAnsi="Helvetica" w:cs="Helvetica"/>
-          <w:color w:val="000000"/>
-          <w:sz w:val="21"/>
-          <w:szCs w:val="21"/>
-        </w:rPr>
-        <w:t>puppo</w:t>
-      </w:r>
-      <w:proofErr w:type="spellEnd"/>
-      <w:r>
-        <w:rPr>
-          <w:rFonts w:ascii="Helvetica" w:hAnsi="Helvetica" w:cs="Helvetica"/>
-          <w:color w:val="000000"/>
-          <w:sz w:val="21"/>
-          <w:szCs w:val="21"/>
-        </w:rPr>
-        <w:t xml:space="preserve"> should be 4 categorical values in 1 column(stages of dog)</w:t>
-      </w:r>
-      <w:r>
-        <w:rPr>
-          <w:rFonts w:ascii="Helvetica" w:hAnsi="Helvetica" w:cs="Helvetica"/>
-          <w:color w:val="000000"/>
-          <w:sz w:val="21"/>
-          <w:szCs w:val="21"/>
-        </w:rPr>
-        <w:br/>
-        <w:t>Fix: Convert these 4 columns to 1 column with 4 categorical values.</w:t>
-      </w:r>
-      <w:r>
-        <w:rPr>
-          <w:rFonts w:ascii="Helvetica" w:hAnsi="Helvetica" w:cs="Helvetica"/>
-          <w:color w:val="000000"/>
-          <w:sz w:val="21"/>
-          <w:szCs w:val="21"/>
-        </w:rPr>
-        <w:br/>
-      </w:r>
-      <w:r>
-        <w:rPr>
-          <w:rFonts w:ascii="Helvetica" w:hAnsi="Helvetica" w:cs="Helvetica"/>
-          <w:color w:val="000000"/>
-          <w:sz w:val="21"/>
-          <w:szCs w:val="21"/>
-        </w:rPr>
-        <w:br/>
-        <w:t xml:space="preserve">2) Issue: Multiple columns can be removed from twitter-archive-enhanced and </w:t>
-      </w:r>
-      <w:proofErr w:type="spellStart"/>
-      <w:r>
-        <w:rPr>
-          <w:rFonts w:ascii="Helvetica" w:hAnsi="Helvetica" w:cs="Helvetica"/>
-          <w:color w:val="000000"/>
-          <w:sz w:val="21"/>
-          <w:szCs w:val="21"/>
-        </w:rPr>
-        <w:t>image_predictions</w:t>
-      </w:r>
-      <w:proofErr w:type="spellEnd"/>
-      <w:r>
-        <w:rPr>
-          <w:rFonts w:ascii="Helvetica" w:hAnsi="Helvetica" w:cs="Helvetica"/>
-          <w:color w:val="000000"/>
-          <w:sz w:val="21"/>
-          <w:szCs w:val="21"/>
-        </w:rPr>
-        <w:t xml:space="preserve"> datasets; and all the datasets can be merged into one dataset because they are at same granularity (</w:t>
-      </w:r>
-      <w:proofErr w:type="spellStart"/>
-      <w:r>
-        <w:rPr>
-          <w:rFonts w:ascii="Helvetica" w:hAnsi="Helvetica" w:cs="Helvetica"/>
-          <w:color w:val="000000"/>
-          <w:sz w:val="21"/>
-          <w:szCs w:val="21"/>
-        </w:rPr>
-        <w:t>TweetID</w:t>
-      </w:r>
-      <w:proofErr w:type="spellEnd"/>
-      <w:r>
-        <w:rPr>
-          <w:rFonts w:ascii="Helvetica" w:hAnsi="Helvetica" w:cs="Helvetica"/>
-          <w:color w:val="000000"/>
-          <w:sz w:val="21"/>
-          <w:szCs w:val="21"/>
-        </w:rPr>
-        <w:t>)</w:t>
-      </w:r>
-      <w:r>
-        <w:rPr>
-          <w:rFonts w:ascii="Helvetica" w:hAnsi="Helvetica" w:cs="Helvetica"/>
-          <w:color w:val="000000"/>
-          <w:sz w:val="21"/>
-          <w:szCs w:val="21"/>
-        </w:rPr>
-        <w:br/>
-        <w:t>Fix: Merge all the cleansed datasets to one.</w:t>
-      </w:r>
-      <w:r>
-        <w:rPr>
-          <w:rFonts w:ascii="Helvetica" w:hAnsi="Helvetica" w:cs="Helvetica"/>
-          <w:color w:val="000000"/>
-          <w:sz w:val="21"/>
-          <w:szCs w:val="21"/>
-        </w:rPr>
-        <w:br/>
-      </w:r>
-      <w:r>
-        <w:rPr>
-          <w:rFonts w:ascii="Helvetica" w:hAnsi="Helvetica" w:cs="Helvetica"/>
-          <w:color w:val="000000"/>
-          <w:sz w:val="21"/>
-          <w:szCs w:val="21"/>
-        </w:rPr>
-        <w:br/>
-        <w:t>3) Issue: Prediction columns should be 4 columns instead of 9. (</w:t>
-      </w:r>
-      <w:proofErr w:type="spellStart"/>
-      <w:r>
-        <w:rPr>
-          <w:rFonts w:ascii="Helvetica" w:hAnsi="Helvetica" w:cs="Helvetica"/>
-          <w:color w:val="000000"/>
-          <w:sz w:val="21"/>
-          <w:szCs w:val="21"/>
-        </w:rPr>
-        <w:t>PredictionNumber</w:t>
-      </w:r>
-      <w:proofErr w:type="spellEnd"/>
-      <w:r>
-        <w:rPr>
-          <w:rFonts w:ascii="Helvetica" w:hAnsi="Helvetica" w:cs="Helvetica"/>
-          <w:color w:val="000000"/>
-          <w:sz w:val="21"/>
-          <w:szCs w:val="21"/>
-        </w:rPr>
-        <w:t xml:space="preserve">, </w:t>
-      </w:r>
-      <w:proofErr w:type="spellStart"/>
-      <w:r>
-        <w:rPr>
-          <w:rFonts w:ascii="Helvetica" w:hAnsi="Helvetica" w:cs="Helvetica"/>
-          <w:color w:val="000000"/>
-          <w:sz w:val="21"/>
-          <w:szCs w:val="21"/>
-        </w:rPr>
-        <w:t>DogVariety</w:t>
-      </w:r>
-      <w:proofErr w:type="spellEnd"/>
-      <w:r>
-        <w:rPr>
-          <w:rFonts w:ascii="Helvetica" w:hAnsi="Helvetica" w:cs="Helvetica"/>
-          <w:color w:val="000000"/>
-          <w:sz w:val="21"/>
-          <w:szCs w:val="21"/>
-        </w:rPr>
-        <w:t xml:space="preserve">, </w:t>
-      </w:r>
-      <w:proofErr w:type="spellStart"/>
-      <w:r>
-        <w:rPr>
-          <w:rFonts w:ascii="Helvetica" w:hAnsi="Helvetica" w:cs="Helvetica"/>
-          <w:color w:val="000000"/>
-          <w:sz w:val="21"/>
-          <w:szCs w:val="21"/>
-        </w:rPr>
-        <w:t>ConfidencePercent</w:t>
-      </w:r>
-      <w:proofErr w:type="spellEnd"/>
-      <w:r>
-        <w:rPr>
-          <w:rFonts w:ascii="Helvetica" w:hAnsi="Helvetica" w:cs="Helvetica"/>
-          <w:color w:val="000000"/>
-          <w:sz w:val="21"/>
-          <w:szCs w:val="21"/>
-        </w:rPr>
-        <w:t xml:space="preserve">, </w:t>
-      </w:r>
-      <w:proofErr w:type="spellStart"/>
-      <w:r>
-        <w:rPr>
-          <w:rFonts w:ascii="Helvetica" w:hAnsi="Helvetica" w:cs="Helvetica"/>
-          <w:color w:val="000000"/>
-          <w:sz w:val="21"/>
-          <w:szCs w:val="21"/>
-        </w:rPr>
-        <w:t>IsDogFlag</w:t>
-      </w:r>
-      <w:proofErr w:type="spellEnd"/>
-      <w:r>
-        <w:rPr>
-          <w:rFonts w:ascii="Helvetica" w:hAnsi="Helvetica" w:cs="Helvetica"/>
-          <w:color w:val="000000"/>
-          <w:sz w:val="21"/>
-          <w:szCs w:val="21"/>
-        </w:rPr>
-        <w:t>)</w:t>
-      </w:r>
-      <w:r>
-        <w:rPr>
-          <w:rFonts w:ascii="Helvetica" w:hAnsi="Helvetica" w:cs="Helvetica"/>
-          <w:color w:val="000000"/>
-          <w:sz w:val="21"/>
-          <w:szCs w:val="21"/>
-        </w:rPr>
-        <w:br/>
-        <w:t xml:space="preserve">Fix: deferred as only two tidiness issues </w:t>
-      </w:r>
-      <w:proofErr w:type="gramStart"/>
-      <w:r>
-        <w:rPr>
-          <w:rFonts w:ascii="Helvetica" w:hAnsi="Helvetica" w:cs="Helvetica"/>
-          <w:color w:val="000000"/>
-          <w:sz w:val="21"/>
-          <w:szCs w:val="21"/>
-        </w:rPr>
-        <w:t>have to</w:t>
-      </w:r>
-      <w:proofErr w:type="gramEnd"/>
-      <w:r>
-        <w:rPr>
-          <w:rFonts w:ascii="Helvetica" w:hAnsi="Helvetica" w:cs="Helvetica"/>
-          <w:color w:val="000000"/>
-          <w:sz w:val="21"/>
-          <w:szCs w:val="21"/>
-        </w:rPr>
-        <w:t xml:space="preserve"> be fixed.</w:t>
-      </w:r>
-    </w:p>
-    <w:p>
-      <w:pPr>
-        <w:pStyle w:val="Heading6"/>
-        <w:shd w:val="clear" w:color="auto" w:fill="FFFFFF"/>
-        <w:spacing w:before="480" w:beforeAutospacing="0" w:after="0" w:afterAutospacing="0"/>
-        <w:rPr>
-          <w:rFonts w:ascii="Helvetica" w:hAnsi="Helvetica" w:cs="Helvetica"/>
-          <w:i/>
-          <w:iCs/>
-          <w:color w:val="000000"/>
-          <w:sz w:val="21"/>
-          <w:szCs w:val="21"/>
-        </w:rPr>
-      </w:pPr>
-      <w:r>
-        <w:rPr>
-          <w:rFonts w:ascii="Helvetica" w:hAnsi="Helvetica" w:cs="Helvetica"/>
-          <w:i/>
-          <w:iCs/>
-          <w:color w:val="000000"/>
-          <w:sz w:val="21"/>
-          <w:szCs w:val="21"/>
-        </w:rPr>
-        <w:lastRenderedPageBreak/>
-        <w:t>Test</w:t>
-      </w:r>
-      <w:r>
-        <w:rPr>
-          <w:rFonts w:ascii="Helvetica" w:hAnsi="Helvetica" w:cs="Helvetica"/>
-          <w:i/>
-          <w:iCs/>
-          <w:color w:val="000000"/>
-          <w:sz w:val="21"/>
-          <w:szCs w:val="21"/>
-        </w:rPr>
-        <w:t>: (Tidiness issues fix)</w:t>
-      </w:r>
-      <w:bookmarkStart w:id="0" w:name="_GoBack"/>
-      <w:bookmarkEnd w:id="0"/>
-    </w:p>
-    <w:p>
-      <w:pPr>
-        <w:rPr>
-          <w:rFonts w:cstheme="minorHAnsi"/>
-        </w:rPr>
-      </w:pPr>
-    </w:p>
-    <w:p>
-      <w:pPr>
-        <w:rPr>
-          <w:rFonts w:cstheme="minorHAnsi"/>
-        </w:rPr>
-      </w:pPr>
-      <w:r>
-        <w:rPr>
-          <w:rFonts w:cstheme="minorHAnsi"/>
-        </w:rPr>
-        <w:t xml:space="preserve">All the quality and tidiness issues were fixed and tested in the </w:t>
-      </w:r>
-      <w:proofErr w:type="spellStart"/>
-      <w:r>
-        <w:rPr>
-          <w:rFonts w:cstheme="minorHAnsi"/>
-        </w:rPr>
-        <w:t>Jupyter</w:t>
-      </w:r>
-      <w:proofErr w:type="spellEnd"/>
-      <w:r>
-        <w:rPr>
           <w:rFonts w:cstheme="minorHAnsi"/>
         </w:rPr>
         <w:t xml:space="preserve"> notebook. Cleansed data is stored in </w:t>
@@ -1786,6 +2392,7 @@
     </w:p>
     <w:p>
       <w:pPr>
+        <w:spacing w:after="0" w:line="276" w:lineRule="auto"/>
         <w:rPr>
           <w:rFonts w:cstheme="minorHAnsi"/>
         </w:rPr>
@@ -1793,7 +2400,7 @@
     </w:p>
     <w:sectPr>
       <w:pgSz w:w="12240" w:h="15840"/>
-      <w:pgMar w:top="1440" w:right="1440" w:bottom="1440" w:left="1440" w:header="720" w:footer="720" w:gutter="0"/>
+      <w:pgMar w:top="1440" w:right="1080" w:bottom="1440" w:left="1080" w:header="720" w:footer="720" w:gutter="0"/>
       <w:cols w:space="720"/>
       <w:docGrid w:linePitch="360"/>
     </w:sectPr>
@@ -1804,6 +2411,555 @@
 <file path=word/numbering.xml><?xml version="1.0" encoding="utf-8"?>
 <w:numbering xmlns:wpc="http://schemas.microsoft.com/office/word/2010/wordprocessingCanvas" xmlns:cx="http://schemas.microsoft.com/office/drawing/2014/chartex" xmlns:cx1="http://schemas.microsoft.com/office/drawing/2015/9/8/chartex" xmlns:cx2="http://schemas.microsoft.com/office/drawing/2015/10/21/chartex" xmlns:cx3="http://schemas.microsoft.com/office/drawing/2016/5/9/chartex" xmlns:cx4="http://schemas.microsoft.com/office/drawing/2016/5/10/chartex" xmlns:cx5="http://schemas.microsoft.com/office/drawing/2016/5/11/chartex" xmlns:cx6="http://schemas.microsoft.com/office/drawing/2016/5/12/chartex" xmlns:cx7="http://schemas.microsoft.com/office/drawing/2016/5/13/chartex" xmlns:cx8="http://schemas.microsoft.com/office/drawing/2016/5/14/chartex" xmlns:mc="http://schemas.openxmlformats.org/markup-compatibility/2006" xmlns:aink="http://schemas.microsoft.com/office/drawing/2016/ink" xmlns:am3d="http://schemas.microsoft.com/office/drawing/2017/model3d" xmlns:o="urn:schemas-microsoft-com:office:office" xmlns:r="http://schemas.openxmlformats.org/officeDocument/2006/relationships" xmlns:m="http://schemas.openxmlformats.org/officeDocument/2006/math" xmlns:v="urn:schemas-microsoft-com:vml" xmlns:wp14="http://schemas.microsoft.com/office/word/2010/wordprocessingDrawing" xmlns:wp="http://schemas.openxmlformats.org/drawingml/2006/wordprocessingDrawing" xmlns:w10="urn:schemas-microsoft-com:office:word" xmlns:w="http://schemas.openxmlformats.org/wordprocessingml/2006/main" xmlns:w14="http://schemas.microsoft.com/office/word/2010/wordml" xmlns:w15="http://schemas.microsoft.com/office/word/2012/wordml" xmlns:w16cid="http://schemas.microsoft.com/office/word/2016/wordml/cid" xmlns:w16se="http://schemas.microsoft.com/office/word/2015/wordml/symex" xmlns:wpg="http://schemas.microsoft.com/office/word/2010/wordprocessingGroup" xmlns:wpi="http://schemas.microsoft.com/office/word/2010/wordprocessingInk" xmlns:wne="http://schemas.microsoft.com/office/word/2006/wordml" xmlns:wps="http://schemas.microsoft.com/office/word/2010/wordprocessingShape" mc:Ignorable="w14 w15 w16se w16cid wp14">
   <w:abstractNum w:abstractNumId="0" w15:restartNumberingAfterBreak="0">
+    <w:nsid w:val="05233563"/>
+    <w:multiLevelType w:val="hybridMultilevel"/>
+    <w:tmpl w:val="650E6590"/>
+    <w:lvl w:ilvl="0" w:tplc="04090015">
+      <w:start w:val="1"/>
+      <w:numFmt w:val="upperLetter"/>
+      <w:lvlText w:val="%1."/>
+      <w:lvlJc w:val="left"/>
+      <w:pPr>
+        <w:ind w:left="360" w:hanging="360"/>
+      </w:pPr>
+      <w:rPr>
+        <w:rFonts w:hint="default"/>
+      </w:rPr>
+    </w:lvl>
+    <w:lvl w:ilvl="1" w:tplc="04090003" w:tentative="1">
+      <w:start w:val="1"/>
+      <w:numFmt w:val="bullet"/>
+      <w:lvlText w:val="o"/>
+      <w:lvlJc w:val="left"/>
+      <w:pPr>
+        <w:ind w:left="1080" w:hanging="360"/>
+      </w:pPr>
+      <w:rPr>
+        <w:rFonts w:ascii="Courier New" w:hAnsi="Courier New" w:cs="Courier New" w:hint="default"/>
+      </w:rPr>
+    </w:lvl>
+    <w:lvl w:ilvl="2" w:tplc="04090005" w:tentative="1">
+      <w:start w:val="1"/>
+      <w:numFmt w:val="bullet"/>
+      <w:lvlText w:val=""/>
+      <w:lvlJc w:val="left"/>
+      <w:pPr>
+        <w:ind w:left="1800" w:hanging="360"/>
+      </w:pPr>
+      <w:rPr>
+        <w:rFonts w:ascii="Wingdings" w:hAnsi="Wingdings" w:hint="default"/>
+      </w:rPr>
+    </w:lvl>
+    <w:lvl w:ilvl="3" w:tplc="04090001" w:tentative="1">
+      <w:start w:val="1"/>
+      <w:numFmt w:val="bullet"/>
+      <w:lvlText w:val=""/>
+      <w:lvlJc w:val="left"/>
+      <w:pPr>
+        <w:ind w:left="2520" w:hanging="360"/>
+      </w:pPr>
+      <w:rPr>
+        <w:rFonts w:ascii="Symbol" w:hAnsi="Symbol" w:hint="default"/>
+      </w:rPr>
+    </w:lvl>
+    <w:lvl w:ilvl="4" w:tplc="04090003" w:tentative="1">
+      <w:start w:val="1"/>
+      <w:numFmt w:val="bullet"/>
+      <w:lvlText w:val="o"/>
+      <w:lvlJc w:val="left"/>
+      <w:pPr>
+        <w:ind w:left="3240" w:hanging="360"/>
+      </w:pPr>
+      <w:rPr>
+        <w:rFonts w:ascii="Courier New" w:hAnsi="Courier New" w:cs="Courier New" w:hint="default"/>
+      </w:rPr>
+    </w:lvl>
+    <w:lvl w:ilvl="5" w:tplc="04090005" w:tentative="1">
+      <w:start w:val="1"/>
+      <w:numFmt w:val="bullet"/>
+      <w:lvlText w:val=""/>
+      <w:lvlJc w:val="left"/>
+      <w:pPr>
+        <w:ind w:left="3960" w:hanging="360"/>
+      </w:pPr>
+      <w:rPr>
+        <w:rFonts w:ascii="Wingdings" w:hAnsi="Wingdings" w:hint="default"/>
+      </w:rPr>
+    </w:lvl>
+    <w:lvl w:ilvl="6" w:tplc="04090001" w:tentative="1">
+      <w:start w:val="1"/>
+      <w:numFmt w:val="bullet"/>
+      <w:lvlText w:val=""/>
+      <w:lvlJc w:val="left"/>
+      <w:pPr>
+        <w:ind w:left="4680" w:hanging="360"/>
+      </w:pPr>
+      <w:rPr>
+        <w:rFonts w:ascii="Symbol" w:hAnsi="Symbol" w:hint="default"/>
+      </w:rPr>
+    </w:lvl>
+    <w:lvl w:ilvl="7" w:tplc="04090003" w:tentative="1">
+      <w:start w:val="1"/>
+      <w:numFmt w:val="bullet"/>
+      <w:lvlText w:val="o"/>
+      <w:lvlJc w:val="left"/>
+      <w:pPr>
+        <w:ind w:left="5400" w:hanging="360"/>
+      </w:pPr>
+      <w:rPr>
+        <w:rFonts w:ascii="Courier New" w:hAnsi="Courier New" w:cs="Courier New" w:hint="default"/>
+      </w:rPr>
+    </w:lvl>
+    <w:lvl w:ilvl="8" w:tplc="04090005" w:tentative="1">
+      <w:start w:val="1"/>
+      <w:numFmt w:val="bullet"/>
+      <w:lvlText w:val=""/>
+      <w:lvlJc w:val="left"/>
+      <w:pPr>
+        <w:ind w:left="6120" w:hanging="360"/>
+      </w:pPr>
+      <w:rPr>
+        <w:rFonts w:ascii="Wingdings" w:hAnsi="Wingdings" w:hint="default"/>
+      </w:rPr>
+    </w:lvl>
+  </w:abstractNum>
+  <w:abstractNum w:abstractNumId="1" w15:restartNumberingAfterBreak="0">
+    <w:nsid w:val="09C90576"/>
+    <w:multiLevelType w:val="hybridMultilevel"/>
+    <w:tmpl w:val="0ABAF544"/>
+    <w:lvl w:ilvl="0" w:tplc="87204B1E">
+      <w:start w:val="1"/>
+      <w:numFmt w:val="decimal"/>
+      <w:lvlText w:val="%1)"/>
+      <w:lvlJc w:val="left"/>
+      <w:pPr>
+        <w:ind w:left="360" w:hanging="360"/>
+      </w:pPr>
+      <w:rPr>
+        <w:rFonts w:hint="default"/>
+      </w:rPr>
+    </w:lvl>
+    <w:lvl w:ilvl="1" w:tplc="04090019" w:tentative="1">
+      <w:start w:val="1"/>
+      <w:numFmt w:val="lowerLetter"/>
+      <w:lvlText w:val="%2."/>
+      <w:lvlJc w:val="left"/>
+      <w:pPr>
+        <w:ind w:left="1440" w:hanging="360"/>
+      </w:pPr>
+    </w:lvl>
+    <w:lvl w:ilvl="2" w:tplc="0409001B" w:tentative="1">
+      <w:start w:val="1"/>
+      <w:numFmt w:val="lowerRoman"/>
+      <w:lvlText w:val="%3."/>
+      <w:lvlJc w:val="right"/>
+      <w:pPr>
+        <w:ind w:left="2160" w:hanging="180"/>
+      </w:pPr>
+    </w:lvl>
+    <w:lvl w:ilvl="3" w:tplc="0409000F" w:tentative="1">
+      <w:start w:val="1"/>
+      <w:numFmt w:val="decimal"/>
+      <w:lvlText w:val="%4."/>
+      <w:lvlJc w:val="left"/>
+      <w:pPr>
+        <w:ind w:left="2880" w:hanging="360"/>
+      </w:pPr>
+    </w:lvl>
+    <w:lvl w:ilvl="4" w:tplc="04090019" w:tentative="1">
+      <w:start w:val="1"/>
+      <w:numFmt w:val="lowerLetter"/>
+      <w:lvlText w:val="%5."/>
+      <w:lvlJc w:val="left"/>
+      <w:pPr>
+        <w:ind w:left="3600" w:hanging="360"/>
+      </w:pPr>
+    </w:lvl>
+    <w:lvl w:ilvl="5" w:tplc="0409001B" w:tentative="1">
+      <w:start w:val="1"/>
+      <w:numFmt w:val="lowerRoman"/>
+      <w:lvlText w:val="%6."/>
+      <w:lvlJc w:val="right"/>
+      <w:pPr>
+        <w:ind w:left="4320" w:hanging="180"/>
+      </w:pPr>
+    </w:lvl>
+    <w:lvl w:ilvl="6" w:tplc="0409000F" w:tentative="1">
+      <w:start w:val="1"/>
+      <w:numFmt w:val="decimal"/>
+      <w:lvlText w:val="%7."/>
+      <w:lvlJc w:val="left"/>
+      <w:pPr>
+        <w:ind w:left="5040" w:hanging="360"/>
+      </w:pPr>
+    </w:lvl>
+    <w:lvl w:ilvl="7" w:tplc="04090019" w:tentative="1">
+      <w:start w:val="1"/>
+      <w:numFmt w:val="lowerLetter"/>
+      <w:lvlText w:val="%8."/>
+      <w:lvlJc w:val="left"/>
+      <w:pPr>
+        <w:ind w:left="5760" w:hanging="360"/>
+      </w:pPr>
+    </w:lvl>
+    <w:lvl w:ilvl="8" w:tplc="0409001B" w:tentative="1">
+      <w:start w:val="1"/>
+      <w:numFmt w:val="lowerRoman"/>
+      <w:lvlText w:val="%9."/>
+      <w:lvlJc w:val="right"/>
+      <w:pPr>
+        <w:ind w:left="6480" w:hanging="180"/>
+      </w:pPr>
+    </w:lvl>
+  </w:abstractNum>
+  <w:abstractNum w:abstractNumId="2" w15:restartNumberingAfterBreak="0">
+    <w:nsid w:val="155D488B"/>
+    <w:multiLevelType w:val="hybridMultilevel"/>
+    <w:tmpl w:val="BA805CAC"/>
+    <w:lvl w:ilvl="0" w:tplc="C6C4D444">
+      <w:start w:val="1"/>
+      <w:numFmt w:val="decimal"/>
+      <w:lvlText w:val="%1)"/>
+      <w:lvlJc w:val="left"/>
+      <w:pPr>
+        <w:ind w:left="360" w:hanging="360"/>
+      </w:pPr>
+      <w:rPr>
+        <w:rFonts w:hint="default"/>
+      </w:rPr>
+    </w:lvl>
+    <w:lvl w:ilvl="1" w:tplc="04090019" w:tentative="1">
+      <w:start w:val="1"/>
+      <w:numFmt w:val="lowerLetter"/>
+      <w:lvlText w:val="%2."/>
+      <w:lvlJc w:val="left"/>
+      <w:pPr>
+        <w:ind w:left="1080" w:hanging="360"/>
+      </w:pPr>
+    </w:lvl>
+    <w:lvl w:ilvl="2" w:tplc="0409001B" w:tentative="1">
+      <w:start w:val="1"/>
+      <w:numFmt w:val="lowerRoman"/>
+      <w:lvlText w:val="%3."/>
+      <w:lvlJc w:val="right"/>
+      <w:pPr>
+        <w:ind w:left="1800" w:hanging="180"/>
+      </w:pPr>
+    </w:lvl>
+    <w:lvl w:ilvl="3" w:tplc="0409000F" w:tentative="1">
+      <w:start w:val="1"/>
+      <w:numFmt w:val="decimal"/>
+      <w:lvlText w:val="%4."/>
+      <w:lvlJc w:val="left"/>
+      <w:pPr>
+        <w:ind w:left="2520" w:hanging="360"/>
+      </w:pPr>
+    </w:lvl>
+    <w:lvl w:ilvl="4" w:tplc="04090019" w:tentative="1">
+      <w:start w:val="1"/>
+      <w:numFmt w:val="lowerLetter"/>
+      <w:lvlText w:val="%5."/>
+      <w:lvlJc w:val="left"/>
+      <w:pPr>
+        <w:ind w:left="3240" w:hanging="360"/>
+      </w:pPr>
+    </w:lvl>
+    <w:lvl w:ilvl="5" w:tplc="0409001B" w:tentative="1">
+      <w:start w:val="1"/>
+      <w:numFmt w:val="lowerRoman"/>
+      <w:lvlText w:val="%6."/>
+      <w:lvlJc w:val="right"/>
+      <w:pPr>
+        <w:ind w:left="3960" w:hanging="180"/>
+      </w:pPr>
+    </w:lvl>
+    <w:lvl w:ilvl="6" w:tplc="0409000F" w:tentative="1">
+      <w:start w:val="1"/>
+      <w:numFmt w:val="decimal"/>
+      <w:lvlText w:val="%7."/>
+      <w:lvlJc w:val="left"/>
+      <w:pPr>
+        <w:ind w:left="4680" w:hanging="360"/>
+      </w:pPr>
+    </w:lvl>
+    <w:lvl w:ilvl="7" w:tplc="04090019" w:tentative="1">
+      <w:start w:val="1"/>
+      <w:numFmt w:val="lowerLetter"/>
+      <w:lvlText w:val="%8."/>
+      <w:lvlJc w:val="left"/>
+      <w:pPr>
+        <w:ind w:left="5400" w:hanging="360"/>
+      </w:pPr>
+    </w:lvl>
+    <w:lvl w:ilvl="8" w:tplc="0409001B" w:tentative="1">
+      <w:start w:val="1"/>
+      <w:numFmt w:val="lowerRoman"/>
+      <w:lvlText w:val="%9."/>
+      <w:lvlJc w:val="right"/>
+      <w:pPr>
+        <w:ind w:left="6120" w:hanging="180"/>
+      </w:pPr>
+    </w:lvl>
+  </w:abstractNum>
+  <w:abstractNum w:abstractNumId="3" w15:restartNumberingAfterBreak="0">
+    <w:nsid w:val="1DBC6F41"/>
+    <w:multiLevelType w:val="hybridMultilevel"/>
+    <w:tmpl w:val="B016C1F8"/>
+    <w:lvl w:ilvl="0" w:tplc="0409000F">
+      <w:start w:val="1"/>
+      <w:numFmt w:val="decimal"/>
+      <w:lvlText w:val="%1."/>
+      <w:lvlJc w:val="left"/>
+      <w:pPr>
+        <w:ind w:left="720" w:hanging="360"/>
+      </w:pPr>
+    </w:lvl>
+    <w:lvl w:ilvl="1" w:tplc="04090019" w:tentative="1">
+      <w:start w:val="1"/>
+      <w:numFmt w:val="lowerLetter"/>
+      <w:lvlText w:val="%2."/>
+      <w:lvlJc w:val="left"/>
+      <w:pPr>
+        <w:ind w:left="1440" w:hanging="360"/>
+      </w:pPr>
+    </w:lvl>
+    <w:lvl w:ilvl="2" w:tplc="0409001B" w:tentative="1">
+      <w:start w:val="1"/>
+      <w:numFmt w:val="lowerRoman"/>
+      <w:lvlText w:val="%3."/>
+      <w:lvlJc w:val="right"/>
+      <w:pPr>
+        <w:ind w:left="2160" w:hanging="180"/>
+      </w:pPr>
+    </w:lvl>
+    <w:lvl w:ilvl="3" w:tplc="0409000F" w:tentative="1">
+      <w:start w:val="1"/>
+      <w:numFmt w:val="decimal"/>
+      <w:lvlText w:val="%4."/>
+      <w:lvlJc w:val="left"/>
+      <w:pPr>
+        <w:ind w:left="2880" w:hanging="360"/>
+      </w:pPr>
+    </w:lvl>
+    <w:lvl w:ilvl="4" w:tplc="04090019" w:tentative="1">
+      <w:start w:val="1"/>
+      <w:numFmt w:val="lowerLetter"/>
+      <w:lvlText w:val="%5."/>
+      <w:lvlJc w:val="left"/>
+      <w:pPr>
+        <w:ind w:left="3600" w:hanging="360"/>
+      </w:pPr>
+    </w:lvl>
+    <w:lvl w:ilvl="5" w:tplc="0409001B" w:tentative="1">
+      <w:start w:val="1"/>
+      <w:numFmt w:val="lowerRoman"/>
+      <w:lvlText w:val="%6."/>
+      <w:lvlJc w:val="right"/>
+      <w:pPr>
+        <w:ind w:left="4320" w:hanging="180"/>
+      </w:pPr>
+    </w:lvl>
+    <w:lvl w:ilvl="6" w:tplc="0409000F" w:tentative="1">
+      <w:start w:val="1"/>
+      <w:numFmt w:val="decimal"/>
+      <w:lvlText w:val="%7."/>
+      <w:lvlJc w:val="left"/>
+      <w:pPr>
+        <w:ind w:left="5040" w:hanging="360"/>
+      </w:pPr>
+    </w:lvl>
+    <w:lvl w:ilvl="7" w:tplc="04090019" w:tentative="1">
+      <w:start w:val="1"/>
+      <w:numFmt w:val="lowerLetter"/>
+      <w:lvlText w:val="%8."/>
+      <w:lvlJc w:val="left"/>
+      <w:pPr>
+        <w:ind w:left="5760" w:hanging="360"/>
+      </w:pPr>
+    </w:lvl>
+    <w:lvl w:ilvl="8" w:tplc="0409001B" w:tentative="1">
+      <w:start w:val="1"/>
+      <w:numFmt w:val="lowerRoman"/>
+      <w:lvlText w:val="%9."/>
+      <w:lvlJc w:val="right"/>
+      <w:pPr>
+        <w:ind w:left="6480" w:hanging="180"/>
+      </w:pPr>
+    </w:lvl>
+  </w:abstractNum>
+  <w:abstractNum w:abstractNumId="4" w15:restartNumberingAfterBreak="0">
+    <w:nsid w:val="1F664898"/>
+    <w:multiLevelType w:val="hybridMultilevel"/>
+    <w:tmpl w:val="54D87546"/>
+    <w:lvl w:ilvl="0" w:tplc="0409000F">
+      <w:start w:val="1"/>
+      <w:numFmt w:val="decimal"/>
+      <w:lvlText w:val="%1."/>
+      <w:lvlJc w:val="left"/>
+      <w:pPr>
+        <w:ind w:left="720" w:hanging="360"/>
+      </w:pPr>
+    </w:lvl>
+    <w:lvl w:ilvl="1" w:tplc="04090019" w:tentative="1">
+      <w:start w:val="1"/>
+      <w:numFmt w:val="lowerLetter"/>
+      <w:lvlText w:val="%2."/>
+      <w:lvlJc w:val="left"/>
+      <w:pPr>
+        <w:ind w:left="1440" w:hanging="360"/>
+      </w:pPr>
+    </w:lvl>
+    <w:lvl w:ilvl="2" w:tplc="0409001B" w:tentative="1">
+      <w:start w:val="1"/>
+      <w:numFmt w:val="lowerRoman"/>
+      <w:lvlText w:val="%3."/>
+      <w:lvlJc w:val="right"/>
+      <w:pPr>
+        <w:ind w:left="2160" w:hanging="180"/>
+      </w:pPr>
+    </w:lvl>
+    <w:lvl w:ilvl="3" w:tplc="0409000F" w:tentative="1">
+      <w:start w:val="1"/>
+      <w:numFmt w:val="decimal"/>
+      <w:lvlText w:val="%4."/>
+      <w:lvlJc w:val="left"/>
+      <w:pPr>
+        <w:ind w:left="2880" w:hanging="360"/>
+      </w:pPr>
+    </w:lvl>
+    <w:lvl w:ilvl="4" w:tplc="04090019" w:tentative="1">
+      <w:start w:val="1"/>
+      <w:numFmt w:val="lowerLetter"/>
+      <w:lvlText w:val="%5."/>
+      <w:lvlJc w:val="left"/>
+      <w:pPr>
+        <w:ind w:left="3600" w:hanging="360"/>
+      </w:pPr>
+    </w:lvl>
+    <w:lvl w:ilvl="5" w:tplc="0409001B" w:tentative="1">
+      <w:start w:val="1"/>
+      <w:numFmt w:val="lowerRoman"/>
+      <w:lvlText w:val="%6."/>
+      <w:lvlJc w:val="right"/>
+      <w:pPr>
+        <w:ind w:left="4320" w:hanging="180"/>
+      </w:pPr>
+    </w:lvl>
+    <w:lvl w:ilvl="6" w:tplc="0409000F" w:tentative="1">
+      <w:start w:val="1"/>
+      <w:numFmt w:val="decimal"/>
+      <w:lvlText w:val="%7."/>
+      <w:lvlJc w:val="left"/>
+      <w:pPr>
+        <w:ind w:left="5040" w:hanging="360"/>
+      </w:pPr>
+    </w:lvl>
+    <w:lvl w:ilvl="7" w:tplc="04090019" w:tentative="1">
+      <w:start w:val="1"/>
+      <w:numFmt w:val="lowerLetter"/>
+      <w:lvlText w:val="%8."/>
+      <w:lvlJc w:val="left"/>
+      <w:pPr>
+        <w:ind w:left="5760" w:hanging="360"/>
+      </w:pPr>
+    </w:lvl>
+    <w:lvl w:ilvl="8" w:tplc="0409001B" w:tentative="1">
+      <w:start w:val="1"/>
+      <w:numFmt w:val="lowerRoman"/>
+      <w:lvlText w:val="%9."/>
+      <w:lvlJc w:val="right"/>
+      <w:pPr>
+        <w:ind w:left="6480" w:hanging="180"/>
+      </w:pPr>
+    </w:lvl>
+  </w:abstractNum>
+  <w:abstractNum w:abstractNumId="5" w15:restartNumberingAfterBreak="0">
+    <w:nsid w:val="20102B43"/>
+    <w:multiLevelType w:val="hybridMultilevel"/>
+    <w:tmpl w:val="A1A6DBB4"/>
+    <w:lvl w:ilvl="0" w:tplc="0409000F">
+      <w:start w:val="1"/>
+      <w:numFmt w:val="decimal"/>
+      <w:lvlText w:val="%1."/>
+      <w:lvlJc w:val="left"/>
+      <w:pPr>
+        <w:ind w:left="360" w:hanging="360"/>
+      </w:pPr>
+    </w:lvl>
+    <w:lvl w:ilvl="1" w:tplc="04090019" w:tentative="1">
+      <w:start w:val="1"/>
+      <w:numFmt w:val="lowerLetter"/>
+      <w:lvlText w:val="%2."/>
+      <w:lvlJc w:val="left"/>
+      <w:pPr>
+        <w:ind w:left="1080" w:hanging="360"/>
+      </w:pPr>
+    </w:lvl>
+    <w:lvl w:ilvl="2" w:tplc="0409001B" w:tentative="1">
+      <w:start w:val="1"/>
+      <w:numFmt w:val="lowerRoman"/>
+      <w:lvlText w:val="%3."/>
+      <w:lvlJc w:val="right"/>
+      <w:pPr>
+        <w:ind w:left="1800" w:hanging="180"/>
+      </w:pPr>
+    </w:lvl>
+    <w:lvl w:ilvl="3" w:tplc="0409000F" w:tentative="1">
+      <w:start w:val="1"/>
+      <w:numFmt w:val="decimal"/>
+      <w:lvlText w:val="%4."/>
+      <w:lvlJc w:val="left"/>
+      <w:pPr>
+        <w:ind w:left="2520" w:hanging="360"/>
+      </w:pPr>
+    </w:lvl>
+    <w:lvl w:ilvl="4" w:tplc="04090019" w:tentative="1">
+      <w:start w:val="1"/>
+      <w:numFmt w:val="lowerLetter"/>
+      <w:lvlText w:val="%5."/>
+      <w:lvlJc w:val="left"/>
+      <w:pPr>
+        <w:ind w:left="3240" w:hanging="360"/>
+      </w:pPr>
+    </w:lvl>
+    <w:lvl w:ilvl="5" w:tplc="0409001B" w:tentative="1">
+      <w:start w:val="1"/>
+      <w:numFmt w:val="lowerRoman"/>
+      <w:lvlText w:val="%6."/>
+      <w:lvlJc w:val="right"/>
+      <w:pPr>
+        <w:ind w:left="3960" w:hanging="180"/>
+      </w:pPr>
+    </w:lvl>
+    <w:lvl w:ilvl="6" w:tplc="0409000F" w:tentative="1">
+      <w:start w:val="1"/>
+      <w:numFmt w:val="decimal"/>
+      <w:lvlText w:val="%7."/>
+      <w:lvlJc w:val="left"/>
+      <w:pPr>
+        <w:ind w:left="4680" w:hanging="360"/>
+      </w:pPr>
+    </w:lvl>
+    <w:lvl w:ilvl="7" w:tplc="04090019" w:tentative="1">
+      <w:start w:val="1"/>
+      <w:numFmt w:val="lowerLetter"/>
+      <w:lvlText w:val="%8."/>
+      <w:lvlJc w:val="left"/>
+      <w:pPr>
+        <w:ind w:left="5400" w:hanging="360"/>
+      </w:pPr>
+    </w:lvl>
+    <w:lvl w:ilvl="8" w:tplc="0409001B" w:tentative="1">
+      <w:start w:val="1"/>
+      <w:numFmt w:val="lowerRoman"/>
+      <w:lvlText w:val="%9."/>
+      <w:lvlJc w:val="right"/>
+      <w:pPr>
+        <w:ind w:left="6120" w:hanging="180"/>
+      </w:pPr>
+    </w:lvl>
+  </w:abstractNum>
+  <w:abstractNum w:abstractNumId="6" w15:restartNumberingAfterBreak="0">
     <w:nsid w:val="27952AD1"/>
     <w:multiLevelType w:val="hybridMultilevel"/>
     <w:tmpl w:val="52DC4F54"/>
@@ -1892,7 +3048,7 @@
       </w:pPr>
     </w:lvl>
   </w:abstractNum>
-  <w:abstractNum w:abstractNumId="1" w15:restartNumberingAfterBreak="0">
+  <w:abstractNum w:abstractNumId="7" w15:restartNumberingAfterBreak="0">
     <w:nsid w:val="3F5323C6"/>
     <w:multiLevelType w:val="hybridMultilevel"/>
     <w:tmpl w:val="098228BC"/>
@@ -1981,7 +3137,7 @@
       </w:pPr>
     </w:lvl>
   </w:abstractNum>
-  <w:abstractNum w:abstractNumId="2" w15:restartNumberingAfterBreak="0">
+  <w:abstractNum w:abstractNumId="8" w15:restartNumberingAfterBreak="0">
     <w:nsid w:val="4A06130E"/>
     <w:multiLevelType w:val="hybridMultilevel"/>
     <w:tmpl w:val="098228BC"/>
@@ -2070,7 +3226,185 @@
       </w:pPr>
     </w:lvl>
   </w:abstractNum>
-  <w:abstractNum w:abstractNumId="3" w15:restartNumberingAfterBreak="0">
+  <w:abstractNum w:abstractNumId="9" w15:restartNumberingAfterBreak="0">
+    <w:nsid w:val="53965DD4"/>
+    <w:multiLevelType w:val="hybridMultilevel"/>
+    <w:tmpl w:val="ADCCEB98"/>
+    <w:lvl w:ilvl="0" w:tplc="87204B1E">
+      <w:start w:val="1"/>
+      <w:numFmt w:val="decimal"/>
+      <w:lvlText w:val="%1)"/>
+      <w:lvlJc w:val="left"/>
+      <w:pPr>
+        <w:ind w:left="360" w:hanging="360"/>
+      </w:pPr>
+      <w:rPr>
+        <w:rFonts w:hint="default"/>
+      </w:rPr>
+    </w:lvl>
+    <w:lvl w:ilvl="1" w:tplc="04090019" w:tentative="1">
+      <w:start w:val="1"/>
+      <w:numFmt w:val="lowerLetter"/>
+      <w:lvlText w:val="%2."/>
+      <w:lvlJc w:val="left"/>
+      <w:pPr>
+        <w:ind w:left="1440" w:hanging="360"/>
+      </w:pPr>
+    </w:lvl>
+    <w:lvl w:ilvl="2" w:tplc="0409001B" w:tentative="1">
+      <w:start w:val="1"/>
+      <w:numFmt w:val="lowerRoman"/>
+      <w:lvlText w:val="%3."/>
+      <w:lvlJc w:val="right"/>
+      <w:pPr>
+        <w:ind w:left="2160" w:hanging="180"/>
+      </w:pPr>
+    </w:lvl>
+    <w:lvl w:ilvl="3" w:tplc="0409000F" w:tentative="1">
+      <w:start w:val="1"/>
+      <w:numFmt w:val="decimal"/>
+      <w:lvlText w:val="%4."/>
+      <w:lvlJc w:val="left"/>
+      <w:pPr>
+        <w:ind w:left="2880" w:hanging="360"/>
+      </w:pPr>
+    </w:lvl>
+    <w:lvl w:ilvl="4" w:tplc="04090019" w:tentative="1">
+      <w:start w:val="1"/>
+      <w:numFmt w:val="lowerLetter"/>
+      <w:lvlText w:val="%5."/>
+      <w:lvlJc w:val="left"/>
+      <w:pPr>
+        <w:ind w:left="3600" w:hanging="360"/>
+      </w:pPr>
+    </w:lvl>
+    <w:lvl w:ilvl="5" w:tplc="0409001B" w:tentative="1">
+      <w:start w:val="1"/>
+      <w:numFmt w:val="lowerRoman"/>
+      <w:lvlText w:val="%6."/>
+      <w:lvlJc w:val="right"/>
+      <w:pPr>
+        <w:ind w:left="4320" w:hanging="180"/>
+      </w:pPr>
+    </w:lvl>
+    <w:lvl w:ilvl="6" w:tplc="0409000F" w:tentative="1">
+      <w:start w:val="1"/>
+      <w:numFmt w:val="decimal"/>
+      <w:lvlText w:val="%7."/>
+      <w:lvlJc w:val="left"/>
+      <w:pPr>
+        <w:ind w:left="5040" w:hanging="360"/>
+      </w:pPr>
+    </w:lvl>
+    <w:lvl w:ilvl="7" w:tplc="04090019" w:tentative="1">
+      <w:start w:val="1"/>
+      <w:numFmt w:val="lowerLetter"/>
+      <w:lvlText w:val="%8."/>
+      <w:lvlJc w:val="left"/>
+      <w:pPr>
+        <w:ind w:left="5760" w:hanging="360"/>
+      </w:pPr>
+    </w:lvl>
+    <w:lvl w:ilvl="8" w:tplc="0409001B" w:tentative="1">
+      <w:start w:val="1"/>
+      <w:numFmt w:val="lowerRoman"/>
+      <w:lvlText w:val="%9."/>
+      <w:lvlJc w:val="right"/>
+      <w:pPr>
+        <w:ind w:left="6480" w:hanging="180"/>
+      </w:pPr>
+    </w:lvl>
+  </w:abstractNum>
+  <w:abstractNum w:abstractNumId="10" w15:restartNumberingAfterBreak="0">
+    <w:nsid w:val="72840C33"/>
+    <w:multiLevelType w:val="hybridMultilevel"/>
+    <w:tmpl w:val="959ADED2"/>
+    <w:lvl w:ilvl="0" w:tplc="A4A83D86">
+      <w:start w:val="1"/>
+      <w:numFmt w:val="decimal"/>
+      <w:lvlText w:val="%1)"/>
+      <w:lvlJc w:val="left"/>
+      <w:pPr>
+        <w:ind w:left="360" w:hanging="360"/>
+      </w:pPr>
+      <w:rPr>
+        <w:rFonts w:hint="default"/>
+      </w:rPr>
+    </w:lvl>
+    <w:lvl w:ilvl="1" w:tplc="04090019" w:tentative="1">
+      <w:start w:val="1"/>
+      <w:numFmt w:val="lowerLetter"/>
+      <w:lvlText w:val="%2."/>
+      <w:lvlJc w:val="left"/>
+      <w:pPr>
+        <w:ind w:left="1080" w:hanging="360"/>
+      </w:pPr>
+    </w:lvl>
+    <w:lvl w:ilvl="2" w:tplc="0409001B" w:tentative="1">
+      <w:start w:val="1"/>
+      <w:numFmt w:val="lowerRoman"/>
+      <w:lvlText w:val="%3."/>
+      <w:lvlJc w:val="right"/>
+      <w:pPr>
+        <w:ind w:left="1800" w:hanging="180"/>
+      </w:pPr>
+    </w:lvl>
+    <w:lvl w:ilvl="3" w:tplc="0409000F" w:tentative="1">
+      <w:start w:val="1"/>
+      <w:numFmt w:val="decimal"/>
+      <w:lvlText w:val="%4."/>
+      <w:lvlJc w:val="left"/>
+      <w:pPr>
+        <w:ind w:left="2520" w:hanging="360"/>
+      </w:pPr>
+    </w:lvl>
+    <w:lvl w:ilvl="4" w:tplc="04090019" w:tentative="1">
+      <w:start w:val="1"/>
+      <w:numFmt w:val="lowerLetter"/>
+      <w:lvlText w:val="%5."/>
+      <w:lvlJc w:val="left"/>
+      <w:pPr>
+        <w:ind w:left="3240" w:hanging="360"/>
+      </w:pPr>
+    </w:lvl>
+    <w:lvl w:ilvl="5" w:tplc="0409001B" w:tentative="1">
+      <w:start w:val="1"/>
+      <w:numFmt w:val="lowerRoman"/>
+      <w:lvlText w:val="%6."/>
+      <w:lvlJc w:val="right"/>
+      <w:pPr>
+        <w:ind w:left="3960" w:hanging="180"/>
+      </w:pPr>
+    </w:lvl>
+    <w:lvl w:ilvl="6" w:tplc="0409000F" w:tentative="1">
+      <w:start w:val="1"/>
+      <w:numFmt w:val="decimal"/>
+      <w:lvlText w:val="%7."/>
+      <w:lvlJc w:val="left"/>
+      <w:pPr>
+        <w:ind w:left="4680" w:hanging="360"/>
+      </w:pPr>
+    </w:lvl>
+    <w:lvl w:ilvl="7" w:tplc="04090019" w:tentative="1">
+      <w:start w:val="1"/>
+      <w:numFmt w:val="lowerLetter"/>
+      <w:lvlText w:val="%8."/>
+      <w:lvlJc w:val="left"/>
+      <w:pPr>
+        <w:ind w:left="5400" w:hanging="360"/>
+      </w:pPr>
+    </w:lvl>
+    <w:lvl w:ilvl="8" w:tplc="0409001B" w:tentative="1">
+      <w:start w:val="1"/>
+      <w:numFmt w:val="lowerRoman"/>
+      <w:lvlText w:val="%9."/>
+      <w:lvlJc w:val="right"/>
+      <w:pPr>
+        <w:ind w:left="6120" w:hanging="180"/>
+      </w:pPr>
+    </w:lvl>
+  </w:abstractNum>
+  <w:abstractNum w:abstractNumId="11" w15:restartNumberingAfterBreak="0">
     <w:nsid w:val="732C3497"/>
     <w:multiLevelType w:val="hybridMultilevel"/>
     <w:tmpl w:val="098228BC"/>
@@ -2159,16 +3493,221 @@
       </w:pPr>
     </w:lvl>
   </w:abstractNum>
+  <w:abstractNum w:abstractNumId="12" w15:restartNumberingAfterBreak="0">
+    <w:nsid w:val="75DF4FCA"/>
+    <w:multiLevelType w:val="hybridMultilevel"/>
+    <w:tmpl w:val="61542D76"/>
+    <w:lvl w:ilvl="0" w:tplc="0409000F">
+      <w:start w:val="1"/>
+      <w:numFmt w:val="decimal"/>
+      <w:lvlText w:val="%1."/>
+      <w:lvlJc w:val="left"/>
+      <w:pPr>
+        <w:ind w:left="360" w:hanging="360"/>
+      </w:pPr>
+    </w:lvl>
+    <w:lvl w:ilvl="1" w:tplc="04090019" w:tentative="1">
+      <w:start w:val="1"/>
+      <w:numFmt w:val="lowerLetter"/>
+      <w:lvlText w:val="%2."/>
+      <w:lvlJc w:val="left"/>
+      <w:pPr>
+        <w:ind w:left="1080" w:hanging="360"/>
+      </w:pPr>
+    </w:lvl>
+    <w:lvl w:ilvl="2" w:tplc="0409001B" w:tentative="1">
+      <w:start w:val="1"/>
+      <w:numFmt w:val="lowerRoman"/>
+      <w:lvlText w:val="%3."/>
+      <w:lvlJc w:val="right"/>
+      <w:pPr>
+        <w:ind w:left="1800" w:hanging="180"/>
+      </w:pPr>
+    </w:lvl>
+    <w:lvl w:ilvl="3" w:tplc="0409000F" w:tentative="1">
+      <w:start w:val="1"/>
+      <w:numFmt w:val="decimal"/>
+      <w:lvlText w:val="%4."/>
+      <w:lvlJc w:val="left"/>
+      <w:pPr>
+        <w:ind w:left="2520" w:hanging="360"/>
+      </w:pPr>
+    </w:lvl>
+    <w:lvl w:ilvl="4" w:tplc="04090019" w:tentative="1">
+      <w:start w:val="1"/>
+      <w:numFmt w:val="lowerLetter"/>
+      <w:lvlText w:val="%5."/>
+      <w:lvlJc w:val="left"/>
+      <w:pPr>
+        <w:ind w:left="3240" w:hanging="360"/>
+      </w:pPr>
+    </w:lvl>
+    <w:lvl w:ilvl="5" w:tplc="0409001B" w:tentative="1">
+      <w:start w:val="1"/>
+      <w:numFmt w:val="lowerRoman"/>
+      <w:lvlText w:val="%6."/>
+      <w:lvlJc w:val="right"/>
+      <w:pPr>
+        <w:ind w:left="3960" w:hanging="180"/>
+      </w:pPr>
+    </w:lvl>
+    <w:lvl w:ilvl="6" w:tplc="0409000F" w:tentative="1">
+      <w:start w:val="1"/>
+      <w:numFmt w:val="decimal"/>
+      <w:lvlText w:val="%7."/>
+      <w:lvlJc w:val="left"/>
+      <w:pPr>
+        <w:ind w:left="4680" w:hanging="360"/>
+      </w:pPr>
+    </w:lvl>
+    <w:lvl w:ilvl="7" w:tplc="04090019" w:tentative="1">
+      <w:start w:val="1"/>
+      <w:numFmt w:val="lowerLetter"/>
+      <w:lvlText w:val="%8."/>
+      <w:lvlJc w:val="left"/>
+      <w:pPr>
+        <w:ind w:left="5400" w:hanging="360"/>
+      </w:pPr>
+    </w:lvl>
+    <w:lvl w:ilvl="8" w:tplc="0409001B" w:tentative="1">
+      <w:start w:val="1"/>
+      <w:numFmt w:val="lowerRoman"/>
+      <w:lvlText w:val="%9."/>
+      <w:lvlJc w:val="right"/>
+      <w:pPr>
+        <w:ind w:left="6120" w:hanging="180"/>
+      </w:pPr>
+    </w:lvl>
+  </w:abstractNum>
+  <w:abstractNum w:abstractNumId="13" w15:restartNumberingAfterBreak="0">
+    <w:nsid w:val="7E944082"/>
+    <w:multiLevelType w:val="hybridMultilevel"/>
+    <w:tmpl w:val="F6B6482A"/>
+    <w:lvl w:ilvl="0" w:tplc="A4A83D86">
+      <w:start w:val="1"/>
+      <w:numFmt w:val="decimal"/>
+      <w:lvlText w:val="%1)"/>
+      <w:lvlJc w:val="left"/>
+      <w:pPr>
+        <w:ind w:left="360" w:hanging="360"/>
+      </w:pPr>
+      <w:rPr>
+        <w:rFonts w:hint="default"/>
+      </w:rPr>
+    </w:lvl>
+    <w:lvl w:ilvl="1" w:tplc="04090019" w:tentative="1">
+      <w:start w:val="1"/>
+      <w:numFmt w:val="lowerLetter"/>
+      <w:lvlText w:val="%2."/>
+      <w:lvlJc w:val="left"/>
+      <w:pPr>
+        <w:ind w:left="1440" w:hanging="360"/>
+      </w:pPr>
+    </w:lvl>
+    <w:lvl w:ilvl="2" w:tplc="0409001B" w:tentative="1">
+      <w:start w:val="1"/>
+      <w:numFmt w:val="lowerRoman"/>
+      <w:lvlText w:val="%3."/>
+      <w:lvlJc w:val="right"/>
+      <w:pPr>
+        <w:ind w:left="2160" w:hanging="180"/>
+      </w:pPr>
+    </w:lvl>
+    <w:lvl w:ilvl="3" w:tplc="0409000F" w:tentative="1">
+      <w:start w:val="1"/>
+      <w:numFmt w:val="decimal"/>
+      <w:lvlText w:val="%4."/>
+      <w:lvlJc w:val="left"/>
+      <w:pPr>
+        <w:ind w:left="2880" w:hanging="360"/>
+      </w:pPr>
+    </w:lvl>
+    <w:lvl w:ilvl="4" w:tplc="04090019" w:tentative="1">
+      <w:start w:val="1"/>
+      <w:numFmt w:val="lowerLetter"/>
+      <w:lvlText w:val="%5."/>
+      <w:lvlJc w:val="left"/>
+      <w:pPr>
+        <w:ind w:left="3600" w:hanging="360"/>
+      </w:pPr>
+    </w:lvl>
+    <w:lvl w:ilvl="5" w:tplc="0409001B" w:tentative="1">
+      <w:start w:val="1"/>
+      <w:numFmt w:val="lowerRoman"/>
+      <w:lvlText w:val="%6."/>
+      <w:lvlJc w:val="right"/>
+      <w:pPr>
+        <w:ind w:left="4320" w:hanging="180"/>
+      </w:pPr>
+    </w:lvl>
+    <w:lvl w:ilvl="6" w:tplc="0409000F" w:tentative="1">
+      <w:start w:val="1"/>
+      <w:numFmt w:val="decimal"/>
+      <w:lvlText w:val="%7."/>
+      <w:lvlJc w:val="left"/>
+      <w:pPr>
+        <w:ind w:left="5040" w:hanging="360"/>
+      </w:pPr>
+    </w:lvl>
+    <w:lvl w:ilvl="7" w:tplc="04090019" w:tentative="1">
+      <w:start w:val="1"/>
+      <w:numFmt w:val="lowerLetter"/>
+      <w:lvlText w:val="%8."/>
+      <w:lvlJc w:val="left"/>
+      <w:pPr>
+        <w:ind w:left="5760" w:hanging="360"/>
+      </w:pPr>
+    </w:lvl>
+    <w:lvl w:ilvl="8" w:tplc="0409001B" w:tentative="1">
+      <w:start w:val="1"/>
+      <w:numFmt w:val="lowerRoman"/>
+      <w:lvlText w:val="%9."/>
+      <w:lvlJc w:val="right"/>
+      <w:pPr>
+        <w:ind w:left="6480" w:hanging="180"/>
+      </w:pPr>
+    </w:lvl>
+  </w:abstractNum>
   <w:num w:numId="1">
+    <w:abstractNumId w:val="7"/>
+  </w:num>
+  <w:num w:numId="2">
+    <w:abstractNumId w:val="11"/>
+  </w:num>
+  <w:num w:numId="3">
+    <w:abstractNumId w:val="8"/>
+  </w:num>
+  <w:num w:numId="4">
+    <w:abstractNumId w:val="6"/>
+  </w:num>
+  <w:num w:numId="5">
+    <w:abstractNumId w:val="4"/>
+  </w:num>
+  <w:num w:numId="6">
+    <w:abstractNumId w:val="5"/>
+  </w:num>
+  <w:num w:numId="7">
+    <w:abstractNumId w:val="12"/>
+  </w:num>
+  <w:num w:numId="8">
+    <w:abstractNumId w:val="3"/>
+  </w:num>
+  <w:num w:numId="9">
+    <w:abstractNumId w:val="10"/>
+  </w:num>
+  <w:num w:numId="10">
+    <w:abstractNumId w:val="13"/>
+  </w:num>
+  <w:num w:numId="11">
     <w:abstractNumId w:val="1"/>
   </w:num>
-  <w:num w:numId="2">
-    <w:abstractNumId w:val="3"/>
+  <w:num w:numId="12">
+    <w:abstractNumId w:val="9"/>
   </w:num>
-  <w:num w:numId="3">
+  <w:num w:numId="13">
     <w:abstractNumId w:val="2"/>
   </w:num>
-  <w:num w:numId="4">
+  <w:num w:numId="14">
     <w:abstractNumId w:val="0"/>
   </w:num>
 </w:numbering>

</xml_diff>

<commit_message>
feat: Created bins and categorical columns for creating visualizations.
</commit_message>
<xml_diff>
--- a/wrangle_report.docx
+++ b/wrangle_report.docx
@@ -4,30 +4,41 @@
   <w:body>
     <w:p>
       <w:pPr>
+        <w:pStyle w:val="Heading1"/>
+        <w:jc w:val="center"/>
+        <w:rPr>
+          <w:b/>
+          <w:bCs/>
+        </w:rPr>
+      </w:pPr>
+      <w:r>
+        <w:rPr>
+          <w:b/>
+          <w:bCs/>
+        </w:rPr>
+        <w:t>Data Wrangling - WeRateDogs</w:t>
+      </w:r>
+    </w:p>
+    <w:p>
+      <w:pPr>
         <w:spacing w:after="0" w:line="276" w:lineRule="auto"/>
         <w:rPr>
           <w:rFonts w:cstheme="minorHAnsi"/>
         </w:rPr>
       </w:pPr>
-      <w:r>
-        <w:rPr>
-          <w:rFonts w:cstheme="minorHAnsi"/>
-        </w:rPr>
-        <w:t>In this project we have been asked to wrangle @</w:t>
-      </w:r>
-      <w:proofErr w:type="spellStart"/>
-      <w:r>
-        <w:rPr>
-          <w:rFonts w:cstheme="minorHAnsi"/>
-        </w:rPr>
-        <w:t>weratedogs</w:t>
-      </w:r>
-      <w:proofErr w:type="spellEnd"/>
-      <w:r>
-        <w:rPr>
-          <w:rFonts w:cstheme="minorHAnsi"/>
-        </w:rPr>
-        <w:t xml:space="preserve"> data. </w:t>
+    </w:p>
+    <w:p>
+      <w:pPr>
+        <w:spacing w:after="0" w:line="276" w:lineRule="auto"/>
+        <w:rPr>
+          <w:rFonts w:cstheme="minorHAnsi"/>
+        </w:rPr>
+      </w:pPr>
+      <w:r>
+        <w:rPr>
+          <w:rFonts w:cstheme="minorHAnsi"/>
+        </w:rPr>
+        <w:t xml:space="preserve">In this project we have been asked to wrangle @weratedogs data. </w:t>
       </w:r>
       <w:r>
         <w:rPr>
@@ -213,35 +224,7 @@
         <w:rPr>
           <w:rFonts w:cstheme="minorHAnsi"/>
         </w:rPr>
-        <w:t xml:space="preserve">hree different </w:t>
-      </w:r>
-      <w:proofErr w:type="spellStart"/>
-      <w:r>
-        <w:rPr>
-          <w:rFonts w:cstheme="minorHAnsi"/>
-        </w:rPr>
-        <w:t>datasources</w:t>
-      </w:r>
-      <w:proofErr w:type="spellEnd"/>
-      <w:r>
-        <w:rPr>
-          <w:rFonts w:cstheme="minorHAnsi"/>
-        </w:rPr>
-        <w:t xml:space="preserve"> to create analysis and visualization for </w:t>
-      </w:r>
-      <w:proofErr w:type="spellStart"/>
-      <w:r>
-        <w:rPr>
-          <w:rFonts w:cstheme="minorHAnsi"/>
-        </w:rPr>
-        <w:t>WeRateDogs</w:t>
-      </w:r>
-      <w:proofErr w:type="spellEnd"/>
-      <w:r>
-        <w:rPr>
-          <w:rFonts w:cstheme="minorHAnsi"/>
-        </w:rPr>
-        <w:t>.</w:t>
+        <w:t>hree different datasources to create analysis and visualization for WeRateDogs.</w:t>
       </w:r>
     </w:p>
     <w:p>
@@ -339,16 +322,8 @@
         <w:rPr>
           <w:rFonts w:cstheme="minorHAnsi"/>
         </w:rPr>
-        <w:t xml:space="preserve"> acquired from twitter API </w:t>
-      </w:r>
-      <w:proofErr w:type="spellStart"/>
-      <w:r>
-        <w:rPr>
-          <w:rFonts w:cstheme="minorHAnsi"/>
-        </w:rPr>
-        <w:t>tweepy</w:t>
-      </w:r>
-      <w:proofErr w:type="spellEnd"/>
+        <w:t xml:space="preserve"> acquired from twitter API tweepy</w:t>
+      </w:r>
       <w:r>
         <w:rPr>
           <w:rFonts w:cstheme="minorHAnsi"/>
@@ -521,25 +496,7 @@
           <w:color w:val="000000"/>
           <w:shd w:val="clear" w:color="auto" w:fill="FFFFFF"/>
         </w:rPr>
-        <w:t xml:space="preserve"> identifying data quality and tidiness issues in the </w:t>
-      </w:r>
-      <w:proofErr w:type="spellStart"/>
-      <w:r>
-        <w:rPr>
-          <w:rFonts w:cstheme="minorHAnsi"/>
-          <w:color w:val="000000"/>
-          <w:shd w:val="clear" w:color="auto" w:fill="FFFFFF"/>
-        </w:rPr>
-        <w:t>WeRateDogs</w:t>
-      </w:r>
-      <w:proofErr w:type="spellEnd"/>
-      <w:r>
-        <w:rPr>
-          <w:rFonts w:cstheme="minorHAnsi"/>
-          <w:color w:val="000000"/>
-          <w:shd w:val="clear" w:color="auto" w:fill="FFFFFF"/>
-        </w:rPr>
-        <w:t xml:space="preserve"> dataset put together.</w:t>
+        <w:t xml:space="preserve"> identifying data quality and tidiness issues in the WeRateDogs dataset put together.</w:t>
       </w:r>
       <w:r>
         <w:rPr>
@@ -570,7 +527,6 @@
           <w:color w:val="000000"/>
         </w:rPr>
       </w:pPr>
-      <w:proofErr w:type="spellStart"/>
       <w:r>
         <w:rPr>
           <w:rStyle w:val="Heading4Char"/>
@@ -580,19 +536,7 @@
           <w:i w:val="0"/>
           <w:iCs w:val="0"/>
         </w:rPr>
-        <w:t>DataQuality</w:t>
-      </w:r>
-      <w:proofErr w:type="spellEnd"/>
-      <w:r>
-        <w:rPr>
-          <w:rStyle w:val="Heading4Char"/>
-          <w:rFonts w:asciiTheme="minorHAnsi" w:hAnsiTheme="minorHAnsi" w:cstheme="minorHAnsi"/>
-          <w:b/>
-          <w:bCs/>
-          <w:i w:val="0"/>
-          <w:iCs w:val="0"/>
-        </w:rPr>
-        <w:t xml:space="preserve"> Issues:</w:t>
+        <w:t>DataQuality Issues:</w:t>
       </w:r>
       <w:hyperlink r:id="rId5" w:anchor="DataQuality-Issues:" w:history="1">
         <w:r>
@@ -648,39 +592,7 @@
           <w:rFonts w:eastAsia="Times New Roman" w:cstheme="minorHAnsi"/>
           <w:color w:val="000000"/>
         </w:rPr>
-        <w:t xml:space="preserve"> </w:t>
-      </w:r>
-      <w:proofErr w:type="spellStart"/>
-      <w:r>
-        <w:rPr>
-          <w:rFonts w:eastAsia="Times New Roman" w:cstheme="minorHAnsi"/>
-          <w:color w:val="000000"/>
-        </w:rPr>
-        <w:t>expanded_urls</w:t>
-      </w:r>
-      <w:proofErr w:type="spellEnd"/>
-      <w:r>
-        <w:rPr>
-          <w:rFonts w:eastAsia="Times New Roman" w:cstheme="minorHAnsi"/>
-          <w:color w:val="000000"/>
-        </w:rPr>
-        <w:t xml:space="preserve"> in df1 missing data which means image predictions </w:t>
-      </w:r>
-      <w:proofErr w:type="spellStart"/>
-      <w:r>
-        <w:rPr>
-          <w:rFonts w:eastAsia="Times New Roman" w:cstheme="minorHAnsi"/>
-          <w:color w:val="000000"/>
-        </w:rPr>
-        <w:t>couldnt</w:t>
-      </w:r>
-      <w:proofErr w:type="spellEnd"/>
-      <w:r>
-        <w:rPr>
-          <w:rFonts w:eastAsia="Times New Roman" w:cstheme="minorHAnsi"/>
-          <w:color w:val="000000"/>
-        </w:rPr>
-        <w:t xml:space="preserve"> be possible.</w:t>
+        <w:t xml:space="preserve"> expanded_urls in df1 missing data which means image predictions couldnt be possible.</w:t>
       </w:r>
     </w:p>
     <w:p>
@@ -702,55 +614,7 @@
           <w:rFonts w:eastAsia="Times New Roman" w:cstheme="minorHAnsi"/>
           <w:color w:val="000000"/>
         </w:rPr>
-        <w:t>Missing data in df1 columns (</w:t>
-      </w:r>
-      <w:proofErr w:type="spellStart"/>
-      <w:r>
-        <w:rPr>
-          <w:rFonts w:eastAsia="Times New Roman" w:cstheme="minorHAnsi"/>
-          <w:color w:val="000000"/>
-        </w:rPr>
-        <w:t>in_reply_to_status_id</w:t>
-      </w:r>
-      <w:proofErr w:type="spellEnd"/>
-      <w:r>
-        <w:rPr>
-          <w:rFonts w:eastAsia="Times New Roman" w:cstheme="minorHAnsi"/>
-          <w:color w:val="000000"/>
-        </w:rPr>
-        <w:t xml:space="preserve">, </w:t>
-      </w:r>
-      <w:proofErr w:type="spellStart"/>
-      <w:r>
-        <w:rPr>
-          <w:rFonts w:eastAsia="Times New Roman" w:cstheme="minorHAnsi"/>
-          <w:color w:val="000000"/>
-        </w:rPr>
-        <w:t>in_reply_to_user_id</w:t>
-      </w:r>
-      <w:proofErr w:type="spellEnd"/>
-      <w:r>
-        <w:rPr>
-          <w:rFonts w:eastAsia="Times New Roman" w:cstheme="minorHAnsi"/>
-          <w:color w:val="000000"/>
-        </w:rPr>
-        <w:t xml:space="preserve">, </w:t>
-      </w:r>
-      <w:proofErr w:type="spellStart"/>
-      <w:r>
-        <w:rPr>
-          <w:rFonts w:eastAsia="Times New Roman" w:cstheme="minorHAnsi"/>
-          <w:color w:val="000000"/>
-        </w:rPr>
-        <w:t>retweeted_status_id</w:t>
-      </w:r>
-      <w:proofErr w:type="spellEnd"/>
-      <w:r>
-        <w:rPr>
-          <w:rFonts w:eastAsia="Times New Roman" w:cstheme="minorHAnsi"/>
-          <w:color w:val="000000"/>
-        </w:rPr>
-        <w:t>)</w:t>
+        <w:t>Missing data in df1 columns (in_reply_to_status_id, in_reply_to_user_id, retweeted_status_id)</w:t>
       </w:r>
     </w:p>
     <w:p>
@@ -794,32 +658,7 @@
           <w:rFonts w:eastAsia="Times New Roman" w:cstheme="minorHAnsi"/>
           <w:color w:val="000000"/>
         </w:rPr>
-        <w:t xml:space="preserve">Several dog names are incorrectly identified. Some are not even dog photos. Examples are (a, an, all, by, His, such, not, one, very, </w:t>
-      </w:r>
-      <w:proofErr w:type="spellStart"/>
-      <w:proofErr w:type="gramStart"/>
-      <w:r>
-        <w:rPr>
-          <w:rFonts w:eastAsia="Times New Roman" w:cstheme="minorHAnsi"/>
-          <w:color w:val="000000"/>
-        </w:rPr>
-        <w:t>O,my</w:t>
-      </w:r>
-      <w:proofErr w:type="gramEnd"/>
-      <w:r>
-        <w:rPr>
-          <w:rFonts w:eastAsia="Times New Roman" w:cstheme="minorHAnsi"/>
-          <w:color w:val="000000"/>
-        </w:rPr>
-        <w:t>,this,unacceptable,the,life,Jo</w:t>
-      </w:r>
-      <w:proofErr w:type="spellEnd"/>
-      <w:r>
-        <w:rPr>
-          <w:rFonts w:eastAsia="Times New Roman" w:cstheme="minorHAnsi"/>
-          <w:color w:val="000000"/>
-        </w:rPr>
-        <w:t xml:space="preserve">, quite) - Visual </w:t>
+        <w:t xml:space="preserve">Several dog names are incorrectly identified. Some are not even dog photos. Examples are (a, an, all, by, His, such, not, one, very, O,my,this,unacceptable,the,life,Jo, quite) - Visual </w:t>
       </w:r>
       <w:r>
         <w:rPr>
@@ -951,71 +790,7 @@
           <w:rFonts w:eastAsia="Times New Roman" w:cstheme="minorHAnsi"/>
           <w:color w:val="000000"/>
         </w:rPr>
-        <w:t xml:space="preserve">doggo, </w:t>
-      </w:r>
-      <w:proofErr w:type="spellStart"/>
-      <w:r>
-        <w:rPr>
-          <w:rFonts w:eastAsia="Times New Roman" w:cstheme="minorHAnsi"/>
-          <w:color w:val="000000"/>
-        </w:rPr>
-        <w:t>floofer</w:t>
-      </w:r>
-      <w:proofErr w:type="spellEnd"/>
-      <w:r>
-        <w:rPr>
-          <w:rFonts w:eastAsia="Times New Roman" w:cstheme="minorHAnsi"/>
-          <w:color w:val="000000"/>
-        </w:rPr>
-        <w:t xml:space="preserve">, </w:t>
-      </w:r>
-      <w:proofErr w:type="spellStart"/>
-      <w:r>
-        <w:rPr>
-          <w:rFonts w:eastAsia="Times New Roman" w:cstheme="minorHAnsi"/>
-          <w:color w:val="000000"/>
-        </w:rPr>
-        <w:t>pupper</w:t>
-      </w:r>
-      <w:proofErr w:type="spellEnd"/>
-      <w:r>
-        <w:rPr>
-          <w:rFonts w:eastAsia="Times New Roman" w:cstheme="minorHAnsi"/>
-          <w:color w:val="000000"/>
-        </w:rPr>
-        <w:t xml:space="preserve">, </w:t>
-      </w:r>
-      <w:proofErr w:type="spellStart"/>
-      <w:r>
-        <w:rPr>
-          <w:rFonts w:eastAsia="Times New Roman" w:cstheme="minorHAnsi"/>
-          <w:color w:val="000000"/>
-        </w:rPr>
-        <w:t>puppo</w:t>
-      </w:r>
-      <w:proofErr w:type="spellEnd"/>
-      <w:r>
-        <w:rPr>
-          <w:rFonts w:eastAsia="Times New Roman" w:cstheme="minorHAnsi"/>
-          <w:color w:val="000000"/>
-        </w:rPr>
-        <w:t xml:space="preserve"> should be 4 categorical values in 1 </w:t>
-      </w:r>
-      <w:proofErr w:type="gramStart"/>
-      <w:r>
-        <w:rPr>
-          <w:rFonts w:eastAsia="Times New Roman" w:cstheme="minorHAnsi"/>
-          <w:color w:val="000000"/>
-        </w:rPr>
-        <w:t>column(</w:t>
-      </w:r>
-      <w:proofErr w:type="gramEnd"/>
-      <w:r>
-        <w:rPr>
-          <w:rFonts w:eastAsia="Times New Roman" w:cstheme="minorHAnsi"/>
-          <w:color w:val="000000"/>
-        </w:rPr>
-        <w:t>stages of dog)</w:t>
+        <w:t>doggo, floofer, pupper, puppo should be 4 categorical values in 1 column(stages of dog)</w:t>
       </w:r>
       <w:r>
         <w:rPr>
@@ -1045,39 +820,7 @@
           <w:rFonts w:eastAsia="Times New Roman" w:cstheme="minorHAnsi"/>
           <w:color w:val="000000"/>
         </w:rPr>
-        <w:t xml:space="preserve">Multiple columns can be removed from twitter-archive-enhanced and </w:t>
-      </w:r>
-      <w:proofErr w:type="spellStart"/>
-      <w:r>
-        <w:rPr>
-          <w:rFonts w:eastAsia="Times New Roman" w:cstheme="minorHAnsi"/>
-          <w:color w:val="000000"/>
-        </w:rPr>
-        <w:t>image_predictions</w:t>
-      </w:r>
-      <w:proofErr w:type="spellEnd"/>
-      <w:r>
-        <w:rPr>
-          <w:rFonts w:eastAsia="Times New Roman" w:cstheme="minorHAnsi"/>
-          <w:color w:val="000000"/>
-        </w:rPr>
-        <w:t xml:space="preserve"> datasets; and all the datasets can be merged into one dataset because they are at same granularity (</w:t>
-      </w:r>
-      <w:proofErr w:type="spellStart"/>
-      <w:r>
-        <w:rPr>
-          <w:rFonts w:eastAsia="Times New Roman" w:cstheme="minorHAnsi"/>
-          <w:color w:val="000000"/>
-        </w:rPr>
-        <w:t>TweetID</w:t>
-      </w:r>
-      <w:proofErr w:type="spellEnd"/>
-      <w:r>
-        <w:rPr>
-          <w:rFonts w:eastAsia="Times New Roman" w:cstheme="minorHAnsi"/>
-          <w:color w:val="000000"/>
-        </w:rPr>
-        <w:t>)</w:t>
+        <w:t>Multiple columns can be removed from twitter-archive-enhanced and image_predictions datasets; and all the datasets can be merged into one dataset because they are at same granularity (TweetID)</w:t>
       </w:r>
       <w:r>
         <w:rPr>
@@ -1106,71 +849,7 @@
           <w:rFonts w:eastAsia="Times New Roman" w:cstheme="minorHAnsi"/>
           <w:color w:val="000000"/>
         </w:rPr>
-        <w:t>Prediction columns should be 4 columns instead of 9. (</w:t>
-      </w:r>
-      <w:proofErr w:type="spellStart"/>
-      <w:r>
-        <w:rPr>
-          <w:rFonts w:eastAsia="Times New Roman" w:cstheme="minorHAnsi"/>
-          <w:color w:val="000000"/>
-        </w:rPr>
-        <w:t>PredictionNumber</w:t>
-      </w:r>
-      <w:proofErr w:type="spellEnd"/>
-      <w:r>
-        <w:rPr>
-          <w:rFonts w:eastAsia="Times New Roman" w:cstheme="minorHAnsi"/>
-          <w:color w:val="000000"/>
-        </w:rPr>
-        <w:t xml:space="preserve">, </w:t>
-      </w:r>
-      <w:proofErr w:type="spellStart"/>
-      <w:r>
-        <w:rPr>
-          <w:rFonts w:eastAsia="Times New Roman" w:cstheme="minorHAnsi"/>
-          <w:color w:val="000000"/>
-        </w:rPr>
-        <w:t>DogVariety</w:t>
-      </w:r>
-      <w:proofErr w:type="spellEnd"/>
-      <w:r>
-        <w:rPr>
-          <w:rFonts w:eastAsia="Times New Roman" w:cstheme="minorHAnsi"/>
-          <w:color w:val="000000"/>
-        </w:rPr>
-        <w:t xml:space="preserve">, </w:t>
-      </w:r>
-      <w:proofErr w:type="spellStart"/>
-      <w:r>
-        <w:rPr>
-          <w:rFonts w:eastAsia="Times New Roman" w:cstheme="minorHAnsi"/>
-          <w:color w:val="000000"/>
-        </w:rPr>
-        <w:t>ConfidencePercent</w:t>
-      </w:r>
-      <w:proofErr w:type="spellEnd"/>
-      <w:r>
-        <w:rPr>
-          <w:rFonts w:eastAsia="Times New Roman" w:cstheme="minorHAnsi"/>
-          <w:color w:val="000000"/>
-        </w:rPr>
-        <w:t xml:space="preserve">, </w:t>
-      </w:r>
-      <w:proofErr w:type="spellStart"/>
-      <w:r>
-        <w:rPr>
-          <w:rFonts w:eastAsia="Times New Roman" w:cstheme="minorHAnsi"/>
-          <w:color w:val="000000"/>
-        </w:rPr>
-        <w:t>IsDogFlag</w:t>
-      </w:r>
-      <w:proofErr w:type="spellEnd"/>
-      <w:r>
-        <w:rPr>
-          <w:rFonts w:eastAsia="Times New Roman" w:cstheme="minorHAnsi"/>
-          <w:color w:val="000000"/>
-        </w:rPr>
-        <w:t>)</w:t>
+        <w:t>Prediction columns should be 4 columns instead of 9. (PredictionNumber, DogVariety, ConfidencePercent, IsDogFlag)</w:t>
       </w:r>
       <w:r>
         <w:rPr>
@@ -1191,41 +870,78 @@
           <w:rFonts w:cstheme="minorHAnsi"/>
         </w:rPr>
       </w:pPr>
+    </w:p>
+    <w:p>
+      <w:pPr>
+        <w:spacing w:after="0" w:line="276" w:lineRule="auto"/>
+        <w:rPr>
+          <w:rStyle w:val="Heading2Char"/>
+          <w:rFonts w:asciiTheme="minorHAnsi" w:hAnsiTheme="minorHAnsi" w:cstheme="minorHAnsi"/>
+          <w:b/>
+          <w:bCs/>
+        </w:rPr>
+      </w:pPr>
+    </w:p>
+    <w:p>
+      <w:pPr>
+        <w:spacing w:after="0" w:line="276" w:lineRule="auto"/>
+        <w:rPr>
+          <w:rStyle w:val="Heading2Char"/>
+          <w:rFonts w:asciiTheme="minorHAnsi" w:hAnsiTheme="minorHAnsi" w:cstheme="minorHAnsi"/>
+          <w:b/>
+          <w:bCs/>
+        </w:rPr>
+      </w:pPr>
+    </w:p>
+    <w:p>
+      <w:pPr>
+        <w:spacing w:after="0" w:line="276" w:lineRule="auto"/>
+        <w:rPr>
+          <w:rStyle w:val="Heading2Char"/>
+          <w:rFonts w:asciiTheme="minorHAnsi" w:hAnsiTheme="minorHAnsi" w:cstheme="minorHAnsi"/>
+          <w:b/>
+          <w:bCs/>
+        </w:rPr>
+      </w:pPr>
+      <w:r>
+        <w:rPr>
+          <w:rStyle w:val="Heading2Char"/>
+          <w:rFonts w:asciiTheme="minorHAnsi" w:hAnsiTheme="minorHAnsi" w:cstheme="minorHAnsi"/>
+          <w:b/>
+          <w:bCs/>
+        </w:rPr>
+        <w:lastRenderedPageBreak/>
+        <w:t>Clean</w:t>
+      </w:r>
+      <w:r>
+        <w:rPr>
+          <w:rStyle w:val="Heading2Char"/>
+          <w:rFonts w:asciiTheme="minorHAnsi" w:hAnsiTheme="minorHAnsi" w:cstheme="minorHAnsi"/>
+          <w:b/>
+          <w:bCs/>
+        </w:rPr>
+        <w:t>ing</w:t>
+      </w:r>
+      <w:r>
+        <w:rPr>
+          <w:rStyle w:val="Heading2Char"/>
+          <w:rFonts w:asciiTheme="minorHAnsi" w:hAnsiTheme="minorHAnsi" w:cstheme="minorHAnsi"/>
+          <w:b/>
+          <w:bCs/>
+        </w:rPr>
+        <w:t xml:space="preserve"> Data</w:t>
+      </w:r>
+      <w:r>
+        <w:rPr>
+          <w:rStyle w:val="Heading2Char"/>
+          <w:rFonts w:asciiTheme="minorHAnsi" w:hAnsiTheme="minorHAnsi" w:cstheme="minorHAnsi"/>
+          <w:b/>
+          <w:bCs/>
+        </w:rPr>
+        <w:t>:</w:t>
+      </w:r>
       <w:bookmarkStart w:id="0" w:name="_GoBack"/>
       <w:bookmarkEnd w:id="0"/>
-    </w:p>
-    <w:p>
-      <w:pPr>
-        <w:pStyle w:val="ListParagraph"/>
-        <w:shd w:val="clear" w:color="auto" w:fill="FFFFFF"/>
-        <w:spacing w:after="0" w:line="276" w:lineRule="auto"/>
-        <w:ind w:left="360"/>
-        <w:outlineLvl w:val="5"/>
-        <w:rPr>
-          <w:rFonts w:cstheme="minorHAnsi"/>
-        </w:rPr>
-      </w:pPr>
-    </w:p>
-    <w:p>
-      <w:pPr>
-        <w:spacing w:after="0" w:line="276" w:lineRule="auto"/>
-        <w:rPr>
-          <w:rStyle w:val="Heading2Char"/>
-          <w:rFonts w:asciiTheme="minorHAnsi" w:hAnsiTheme="minorHAnsi" w:cstheme="minorHAnsi"/>
-          <w:b/>
-          <w:bCs/>
-        </w:rPr>
-      </w:pPr>
-      <w:r>
-        <w:rPr>
-          <w:rStyle w:val="Heading2Char"/>
-          <w:rFonts w:asciiTheme="minorHAnsi" w:hAnsiTheme="minorHAnsi" w:cstheme="minorHAnsi"/>
-          <w:b/>
-          <w:bCs/>
-        </w:rPr>
-        <w:lastRenderedPageBreak/>
-        <w:t>Clean Data</w:t>
-      </w:r>
     </w:p>
     <w:p>
       <w:pPr>
@@ -1472,47 +1188,7 @@
           <w:sz w:val="22"/>
           <w:szCs w:val="22"/>
         </w:rPr>
-        <w:t xml:space="preserve">Issue: </w:t>
-      </w:r>
-      <w:proofErr w:type="spellStart"/>
-      <w:r>
-        <w:rPr>
-          <w:rFonts w:asciiTheme="minorHAnsi" w:hAnsiTheme="minorHAnsi" w:cstheme="minorHAnsi"/>
-          <w:color w:val="000000"/>
-          <w:sz w:val="22"/>
-          <w:szCs w:val="22"/>
-        </w:rPr>
-        <w:t>expanded_urls</w:t>
-      </w:r>
-      <w:proofErr w:type="spellEnd"/>
-      <w:r>
-        <w:rPr>
-          <w:rFonts w:asciiTheme="minorHAnsi" w:hAnsiTheme="minorHAnsi" w:cstheme="minorHAnsi"/>
-          <w:color w:val="000000"/>
-          <w:sz w:val="22"/>
-          <w:szCs w:val="22"/>
-        </w:rPr>
-        <w:t xml:space="preserve"> in df1 missing data which means image predictions </w:t>
-      </w:r>
-      <w:proofErr w:type="spellStart"/>
-      <w:r>
-        <w:rPr>
-          <w:rFonts w:asciiTheme="minorHAnsi" w:hAnsiTheme="minorHAnsi" w:cstheme="minorHAnsi"/>
-          <w:color w:val="000000"/>
-          <w:sz w:val="22"/>
-          <w:szCs w:val="22"/>
-        </w:rPr>
-        <w:t>couldnt</w:t>
-      </w:r>
-      <w:proofErr w:type="spellEnd"/>
-      <w:r>
-        <w:rPr>
-          <w:rFonts w:asciiTheme="minorHAnsi" w:hAnsiTheme="minorHAnsi" w:cstheme="minorHAnsi"/>
-          <w:color w:val="000000"/>
-          <w:sz w:val="22"/>
-          <w:szCs w:val="22"/>
-        </w:rPr>
-        <w:t xml:space="preserve"> be possible.</w:t>
+        <w:t>Issue: expanded_urls in df1 missing data which means image predictions couldnt be possible.</w:t>
       </w:r>
       <w:r>
         <w:rPr>
@@ -1548,67 +1224,7 @@
           <w:sz w:val="22"/>
           <w:szCs w:val="22"/>
         </w:rPr>
-        <w:t>Issue: Missing data in df1 columns (</w:t>
-      </w:r>
-      <w:proofErr w:type="spellStart"/>
-      <w:r>
-        <w:rPr>
-          <w:rFonts w:asciiTheme="minorHAnsi" w:hAnsiTheme="minorHAnsi" w:cstheme="minorHAnsi"/>
-          <w:color w:val="000000"/>
-          <w:sz w:val="22"/>
-          <w:szCs w:val="22"/>
-        </w:rPr>
-        <w:t>in_reply_to_status_id</w:t>
-      </w:r>
-      <w:proofErr w:type="spellEnd"/>
-      <w:r>
-        <w:rPr>
-          <w:rFonts w:asciiTheme="minorHAnsi" w:hAnsiTheme="minorHAnsi" w:cstheme="minorHAnsi"/>
-          <w:color w:val="000000"/>
-          <w:sz w:val="22"/>
-          <w:szCs w:val="22"/>
-        </w:rPr>
-        <w:t xml:space="preserve">, </w:t>
-      </w:r>
-      <w:proofErr w:type="spellStart"/>
-      <w:r>
-        <w:rPr>
-          <w:rFonts w:asciiTheme="minorHAnsi" w:hAnsiTheme="minorHAnsi" w:cstheme="minorHAnsi"/>
-          <w:color w:val="000000"/>
-          <w:sz w:val="22"/>
-          <w:szCs w:val="22"/>
-        </w:rPr>
-        <w:t>in_reply_to_user_id</w:t>
-      </w:r>
-      <w:proofErr w:type="spellEnd"/>
-      <w:r>
-        <w:rPr>
-          <w:rFonts w:asciiTheme="minorHAnsi" w:hAnsiTheme="minorHAnsi" w:cstheme="minorHAnsi"/>
-          <w:color w:val="000000"/>
-          <w:sz w:val="22"/>
-          <w:szCs w:val="22"/>
-        </w:rPr>
-        <w:t xml:space="preserve">, </w:t>
-      </w:r>
-      <w:proofErr w:type="spellStart"/>
-      <w:r>
-        <w:rPr>
-          <w:rFonts w:asciiTheme="minorHAnsi" w:hAnsiTheme="minorHAnsi" w:cstheme="minorHAnsi"/>
-          <w:color w:val="000000"/>
-          <w:sz w:val="22"/>
-          <w:szCs w:val="22"/>
-        </w:rPr>
-        <w:t>retweeted_status_id</w:t>
-      </w:r>
-      <w:proofErr w:type="spellEnd"/>
-      <w:r>
-        <w:rPr>
-          <w:rFonts w:asciiTheme="minorHAnsi" w:hAnsiTheme="minorHAnsi" w:cstheme="minorHAnsi"/>
-          <w:color w:val="000000"/>
-          <w:sz w:val="22"/>
-          <w:szCs w:val="22"/>
-        </w:rPr>
-        <w:t>)</w:t>
+        <w:t>Issue: Missing data in df1 columns (in_reply_to_status_id, in_reply_to_user_id, retweeted_status_id)</w:t>
       </w:r>
     </w:p>
     <w:p>
@@ -1631,19 +1247,8 @@
           <w:sz w:val="22"/>
           <w:szCs w:val="22"/>
         </w:rPr>
-        <w:t xml:space="preserve">Fix: After fixing issue 6, remove these columns. They are not needed </w:t>
-      </w:r>
-      <w:proofErr w:type="spellStart"/>
-      <w:r>
-        <w:rPr>
-          <w:rFonts w:asciiTheme="minorHAnsi" w:hAnsiTheme="minorHAnsi" w:cstheme="minorHAnsi"/>
-          <w:color w:val="000000"/>
-          <w:sz w:val="22"/>
-          <w:szCs w:val="22"/>
-        </w:rPr>
-        <w:t>anymore.</w:t>
-      </w:r>
-      <w:proofErr w:type="spellEnd"/>
+        <w:t>Fix: After fixing issue 6, remove these columns. They are not needed anymore.</w:t>
+      </w:r>
     </w:p>
     <w:p>
       <w:pPr>
@@ -1704,50 +1309,8 @@
           <w:sz w:val="22"/>
           <w:szCs w:val="22"/>
         </w:rPr>
-        <w:t xml:space="preserve">Issue: Several dog names are incorrectly identified. Some are not even dog photos. Examples are (a, an, all, by, His, such, not, one, very, </w:t>
-      </w:r>
-      <w:proofErr w:type="spellStart"/>
-      <w:proofErr w:type="gramStart"/>
-      <w:r>
-        <w:rPr>
-          <w:rFonts w:asciiTheme="minorHAnsi" w:hAnsiTheme="minorHAnsi" w:cstheme="minorHAnsi"/>
-          <w:color w:val="000000"/>
-          <w:sz w:val="22"/>
-          <w:szCs w:val="22"/>
-        </w:rPr>
-        <w:t>O,my</w:t>
-      </w:r>
-      <w:proofErr w:type="gramEnd"/>
-      <w:r>
-        <w:rPr>
-          <w:rFonts w:asciiTheme="minorHAnsi" w:hAnsiTheme="minorHAnsi" w:cstheme="minorHAnsi"/>
-          <w:color w:val="000000"/>
-          <w:sz w:val="22"/>
-          <w:szCs w:val="22"/>
-        </w:rPr>
-        <w:t>,this,unacceptable,the,life,Jo</w:t>
-      </w:r>
-      <w:proofErr w:type="spellEnd"/>
-      <w:r>
-        <w:rPr>
-          <w:rFonts w:asciiTheme="minorHAnsi" w:hAnsiTheme="minorHAnsi" w:cstheme="minorHAnsi"/>
-          <w:color w:val="000000"/>
-          <w:sz w:val="22"/>
-          <w:szCs w:val="22"/>
-        </w:rPr>
-        <w:t xml:space="preserve">, quite) - Visual </w:t>
-      </w:r>
-      <w:proofErr w:type="spellStart"/>
-      <w:r>
-        <w:rPr>
-          <w:rFonts w:asciiTheme="minorHAnsi" w:hAnsiTheme="minorHAnsi" w:cstheme="minorHAnsi"/>
-          <w:color w:val="000000"/>
-          <w:sz w:val="22"/>
-          <w:szCs w:val="22"/>
-        </w:rPr>
-        <w:t>assesment</w:t>
-      </w:r>
-      <w:proofErr w:type="spellEnd"/>
+        <w:t>Issue: Several dog names are incorrectly identified. Some are not even dog photos. Examples are (a, an, all, by, His, such, not, one, very, O,my,this,unacceptable,the,life,Jo, quite) - Visual assesment</w:t>
+      </w:r>
       <w:r>
         <w:rPr>
           <w:rFonts w:asciiTheme="minorHAnsi" w:hAnsiTheme="minorHAnsi" w:cstheme="minorHAnsi"/>
@@ -1818,27 +1381,7 @@
           <w:sz w:val="22"/>
           <w:szCs w:val="22"/>
         </w:rPr>
-        <w:t>Issue: Image Prediction dataset: P1, P2, P3 (</w:t>
-      </w:r>
-      <w:proofErr w:type="spellStart"/>
-      <w:r>
-        <w:rPr>
-          <w:rFonts w:asciiTheme="minorHAnsi" w:hAnsiTheme="minorHAnsi" w:cstheme="minorHAnsi"/>
-          <w:color w:val="000000"/>
-          <w:sz w:val="22"/>
-          <w:szCs w:val="22"/>
-        </w:rPr>
-        <w:t>dogbreed</w:t>
-      </w:r>
-      <w:proofErr w:type="spellEnd"/>
-      <w:r>
-        <w:rPr>
-          <w:rFonts w:asciiTheme="minorHAnsi" w:hAnsiTheme="minorHAnsi" w:cstheme="minorHAnsi"/>
-          <w:color w:val="000000"/>
-          <w:sz w:val="22"/>
-          <w:szCs w:val="22"/>
-        </w:rPr>
-        <w:t>) columns start with Upper case and Lower case. And there are underscores in between where there should be spaces.</w:t>
+        <w:t>Issue: Image Prediction dataset: P1, P2, P3 (dogbreed) columns start with Upper case and Lower case. And there are underscores in between where there should be spaces.</w:t>
       </w:r>
       <w:r>
         <w:rPr>
@@ -1982,87 +1525,7 @@
           <w:sz w:val="22"/>
           <w:szCs w:val="22"/>
         </w:rPr>
-        <w:t xml:space="preserve">Issue: doggo, </w:t>
-      </w:r>
-      <w:proofErr w:type="spellStart"/>
-      <w:r>
-        <w:rPr>
-          <w:rFonts w:asciiTheme="minorHAnsi" w:hAnsiTheme="minorHAnsi" w:cstheme="minorHAnsi"/>
-          <w:color w:val="000000"/>
-          <w:sz w:val="22"/>
-          <w:szCs w:val="22"/>
-        </w:rPr>
-        <w:t>floofer</w:t>
-      </w:r>
-      <w:proofErr w:type="spellEnd"/>
-      <w:r>
-        <w:rPr>
-          <w:rFonts w:asciiTheme="minorHAnsi" w:hAnsiTheme="minorHAnsi" w:cstheme="minorHAnsi"/>
-          <w:color w:val="000000"/>
-          <w:sz w:val="22"/>
-          <w:szCs w:val="22"/>
-        </w:rPr>
-        <w:t xml:space="preserve">, </w:t>
-      </w:r>
-      <w:proofErr w:type="spellStart"/>
-      <w:r>
-        <w:rPr>
-          <w:rFonts w:asciiTheme="minorHAnsi" w:hAnsiTheme="minorHAnsi" w:cstheme="minorHAnsi"/>
-          <w:color w:val="000000"/>
-          <w:sz w:val="22"/>
-          <w:szCs w:val="22"/>
-        </w:rPr>
-        <w:t>pupper</w:t>
-      </w:r>
-      <w:proofErr w:type="spellEnd"/>
-      <w:r>
-        <w:rPr>
-          <w:rFonts w:asciiTheme="minorHAnsi" w:hAnsiTheme="minorHAnsi" w:cstheme="minorHAnsi"/>
-          <w:color w:val="000000"/>
-          <w:sz w:val="22"/>
-          <w:szCs w:val="22"/>
-        </w:rPr>
-        <w:t xml:space="preserve">, </w:t>
-      </w:r>
-      <w:proofErr w:type="spellStart"/>
-      <w:r>
-        <w:rPr>
-          <w:rFonts w:asciiTheme="minorHAnsi" w:hAnsiTheme="minorHAnsi" w:cstheme="minorHAnsi"/>
-          <w:color w:val="000000"/>
-          <w:sz w:val="22"/>
-          <w:szCs w:val="22"/>
-        </w:rPr>
-        <w:t>puppo</w:t>
-      </w:r>
-      <w:proofErr w:type="spellEnd"/>
-      <w:r>
-        <w:rPr>
-          <w:rFonts w:asciiTheme="minorHAnsi" w:hAnsiTheme="minorHAnsi" w:cstheme="minorHAnsi"/>
-          <w:color w:val="000000"/>
-          <w:sz w:val="22"/>
-          <w:szCs w:val="22"/>
-        </w:rPr>
-        <w:t xml:space="preserve"> should be 4 categorical values in 1 </w:t>
-      </w:r>
-      <w:proofErr w:type="gramStart"/>
-      <w:r>
-        <w:rPr>
-          <w:rFonts w:asciiTheme="minorHAnsi" w:hAnsiTheme="minorHAnsi" w:cstheme="minorHAnsi"/>
-          <w:color w:val="000000"/>
-          <w:sz w:val="22"/>
-          <w:szCs w:val="22"/>
-        </w:rPr>
-        <w:t>column(</w:t>
-      </w:r>
-      <w:proofErr w:type="gramEnd"/>
-      <w:r>
-        <w:rPr>
-          <w:rFonts w:asciiTheme="minorHAnsi" w:hAnsiTheme="minorHAnsi" w:cstheme="minorHAnsi"/>
-          <w:color w:val="000000"/>
-          <w:sz w:val="22"/>
-          <w:szCs w:val="22"/>
-        </w:rPr>
-        <w:t>stages of dog)</w:t>
+        <w:t>Issue: doggo, floofer, pupper, puppo should be 4 categorical values in 1 column(stages of dog)</w:t>
       </w:r>
       <w:r>
         <w:rPr>
@@ -2098,47 +1561,7 @@
           <w:sz w:val="22"/>
           <w:szCs w:val="22"/>
         </w:rPr>
-        <w:t xml:space="preserve">Issue: Multiple columns can be removed from twitter-archive-enhanced and </w:t>
-      </w:r>
-      <w:proofErr w:type="spellStart"/>
-      <w:r>
-        <w:rPr>
-          <w:rFonts w:asciiTheme="minorHAnsi" w:hAnsiTheme="minorHAnsi" w:cstheme="minorHAnsi"/>
-          <w:color w:val="000000"/>
-          <w:sz w:val="22"/>
-          <w:szCs w:val="22"/>
-        </w:rPr>
-        <w:t>image_predictions</w:t>
-      </w:r>
-      <w:proofErr w:type="spellEnd"/>
-      <w:r>
-        <w:rPr>
-          <w:rFonts w:asciiTheme="minorHAnsi" w:hAnsiTheme="minorHAnsi" w:cstheme="minorHAnsi"/>
-          <w:color w:val="000000"/>
-          <w:sz w:val="22"/>
-          <w:szCs w:val="22"/>
-        </w:rPr>
-        <w:t xml:space="preserve"> datasets; and all the datasets can be merged into one dataset because they are at same granularity (</w:t>
-      </w:r>
-      <w:proofErr w:type="spellStart"/>
-      <w:r>
-        <w:rPr>
-          <w:rFonts w:asciiTheme="minorHAnsi" w:hAnsiTheme="minorHAnsi" w:cstheme="minorHAnsi"/>
-          <w:color w:val="000000"/>
-          <w:sz w:val="22"/>
-          <w:szCs w:val="22"/>
-        </w:rPr>
-        <w:t>TweetID</w:t>
-      </w:r>
-      <w:proofErr w:type="spellEnd"/>
-      <w:r>
-        <w:rPr>
-          <w:rFonts w:asciiTheme="minorHAnsi" w:hAnsiTheme="minorHAnsi" w:cstheme="minorHAnsi"/>
-          <w:color w:val="000000"/>
-          <w:sz w:val="22"/>
-          <w:szCs w:val="22"/>
-        </w:rPr>
-        <w:t>)</w:t>
+        <w:t>Issue: Multiple columns can be removed from twitter-archive-enhanced and image_predictions datasets; and all the datasets can be merged into one dataset because they are at same granularity (TweetID)</w:t>
       </w:r>
       <w:r>
         <w:rPr>
@@ -2160,101 +1583,22 @@
         </w:numPr>
         <w:shd w:val="clear" w:color="auto" w:fill="FFFFFF"/>
         <w:spacing w:before="0" w:beforeAutospacing="0" w:after="0" w:afterAutospacing="0" w:line="276" w:lineRule="auto"/>
-        <w:rPr>
-          <w:rFonts w:asciiTheme="minorHAnsi" w:hAnsiTheme="minorHAnsi" w:cstheme="minorHAnsi"/>
-          <w:color w:val="000000"/>
-          <w:sz w:val="22"/>
-          <w:szCs w:val="22"/>
-        </w:rPr>
-      </w:pPr>
-      <w:r>
-        <w:rPr>
-          <w:rFonts w:asciiTheme="minorHAnsi" w:hAnsiTheme="minorHAnsi" w:cstheme="minorHAnsi"/>
-          <w:color w:val="000000"/>
-          <w:sz w:val="22"/>
-          <w:szCs w:val="22"/>
-        </w:rPr>
-        <w:t>Issue: Prediction columns should be 4 columns instead of 9. (</w:t>
-      </w:r>
-      <w:proofErr w:type="spellStart"/>
-      <w:r>
-        <w:rPr>
-          <w:rFonts w:asciiTheme="minorHAnsi" w:hAnsiTheme="minorHAnsi" w:cstheme="minorHAnsi"/>
-          <w:color w:val="000000"/>
-          <w:sz w:val="22"/>
-          <w:szCs w:val="22"/>
-        </w:rPr>
-        <w:t>PredictionNumber</w:t>
-      </w:r>
-      <w:proofErr w:type="spellEnd"/>
-      <w:r>
-        <w:rPr>
-          <w:rFonts w:asciiTheme="minorHAnsi" w:hAnsiTheme="minorHAnsi" w:cstheme="minorHAnsi"/>
-          <w:color w:val="000000"/>
-          <w:sz w:val="22"/>
-          <w:szCs w:val="22"/>
-        </w:rPr>
-        <w:t xml:space="preserve">, </w:t>
-      </w:r>
-      <w:proofErr w:type="spellStart"/>
-      <w:r>
-        <w:rPr>
-          <w:rFonts w:asciiTheme="minorHAnsi" w:hAnsiTheme="minorHAnsi" w:cstheme="minorHAnsi"/>
-          <w:color w:val="000000"/>
-          <w:sz w:val="22"/>
-          <w:szCs w:val="22"/>
-        </w:rPr>
-        <w:t>DogVariety</w:t>
-      </w:r>
-      <w:proofErr w:type="spellEnd"/>
-      <w:r>
-        <w:rPr>
-          <w:rFonts w:asciiTheme="minorHAnsi" w:hAnsiTheme="minorHAnsi" w:cstheme="minorHAnsi"/>
-          <w:color w:val="000000"/>
-          <w:sz w:val="22"/>
-          <w:szCs w:val="22"/>
-        </w:rPr>
-        <w:t xml:space="preserve">, </w:t>
-      </w:r>
-      <w:proofErr w:type="spellStart"/>
-      <w:r>
-        <w:rPr>
-          <w:rFonts w:asciiTheme="minorHAnsi" w:hAnsiTheme="minorHAnsi" w:cstheme="minorHAnsi"/>
-          <w:color w:val="000000"/>
-          <w:sz w:val="22"/>
-          <w:szCs w:val="22"/>
-        </w:rPr>
-        <w:t>ConfidencePercent</w:t>
-      </w:r>
-      <w:proofErr w:type="spellEnd"/>
-      <w:r>
-        <w:rPr>
-          <w:rFonts w:asciiTheme="minorHAnsi" w:hAnsiTheme="minorHAnsi" w:cstheme="minorHAnsi"/>
-          <w:color w:val="000000"/>
-          <w:sz w:val="22"/>
-          <w:szCs w:val="22"/>
-        </w:rPr>
-        <w:t xml:space="preserve">, </w:t>
-      </w:r>
-      <w:proofErr w:type="spellStart"/>
-      <w:r>
-        <w:rPr>
-          <w:rFonts w:asciiTheme="minorHAnsi" w:hAnsiTheme="minorHAnsi" w:cstheme="minorHAnsi"/>
-          <w:color w:val="000000"/>
-          <w:sz w:val="22"/>
-          <w:szCs w:val="22"/>
-        </w:rPr>
-        <w:t>IsDogFlag</w:t>
-      </w:r>
-      <w:proofErr w:type="spellEnd"/>
-      <w:r>
-        <w:rPr>
-          <w:rFonts w:asciiTheme="minorHAnsi" w:hAnsiTheme="minorHAnsi" w:cstheme="minorHAnsi"/>
-          <w:color w:val="000000"/>
-          <w:sz w:val="22"/>
-          <w:szCs w:val="22"/>
-        </w:rPr>
-        <w:t>)</w:t>
+        <w:outlineLvl w:val="5"/>
+        <w:rPr>
+          <w:rFonts w:asciiTheme="minorHAnsi" w:eastAsiaTheme="majorEastAsia" w:hAnsiTheme="minorHAnsi" w:cstheme="minorHAnsi"/>
+          <w:b/>
+          <w:bCs/>
+          <w:color w:val="2F5496" w:themeColor="accent1" w:themeShade="BF"/>
+        </w:rPr>
+      </w:pPr>
+      <w:r>
+        <w:rPr>
+          <w:rFonts w:asciiTheme="minorHAnsi" w:hAnsiTheme="minorHAnsi" w:cstheme="minorHAnsi"/>
+          <w:color w:val="000000"/>
+          <w:sz w:val="22"/>
+          <w:szCs w:val="22"/>
+        </w:rPr>
+        <w:t>Issue: Prediction columns should be 4 columns instead of 9. (PredictionNumber, DogVariety, ConfidencePercent, IsDogFlag)</w:t>
       </w:r>
       <w:r>
         <w:rPr>
@@ -2287,23 +1631,23 @@
     </w:p>
     <w:p>
       <w:pPr>
-        <w:pStyle w:val="Heading6"/>
+        <w:pStyle w:val="NormalWeb"/>
         <w:shd w:val="clear" w:color="auto" w:fill="FFFFFF"/>
         <w:spacing w:before="0" w:beforeAutospacing="0" w:after="0" w:afterAutospacing="0" w:line="276" w:lineRule="auto"/>
-        <w:rPr>
-          <w:rFonts w:asciiTheme="minorHAnsi" w:hAnsiTheme="minorHAnsi" w:cstheme="minorHAnsi"/>
-          <w:i/>
-          <w:iCs/>
-          <w:color w:val="000000"/>
-          <w:sz w:val="21"/>
-          <w:szCs w:val="21"/>
-        </w:rPr>
-      </w:pPr>
-    </w:p>
-    <w:p>
-      <w:pPr>
+        <w:outlineLvl w:val="5"/>
+        <w:rPr>
+          <w:rFonts w:asciiTheme="minorHAnsi" w:hAnsiTheme="minorHAnsi" w:cstheme="minorHAnsi"/>
+          <w:color w:val="000000"/>
+          <w:sz w:val="22"/>
+          <w:szCs w:val="22"/>
+        </w:rPr>
+      </w:pPr>
+    </w:p>
+    <w:p>
+      <w:pPr>
+        <w:pStyle w:val="NormalWeb"/>
         <w:shd w:val="clear" w:color="auto" w:fill="FFFFFF"/>
-        <w:spacing w:after="0" w:line="276" w:lineRule="auto"/>
+        <w:spacing w:before="0" w:beforeAutospacing="0" w:after="0" w:afterAutospacing="0" w:line="276" w:lineRule="auto"/>
         <w:outlineLvl w:val="5"/>
         <w:rPr>
           <w:rStyle w:val="Heading4Char"/>
@@ -2322,6 +1666,8 @@
           <w:bCs/>
           <w:i w:val="0"/>
           <w:iCs w:val="0"/>
+          <w:sz w:val="22"/>
+          <w:szCs w:val="22"/>
         </w:rPr>
         <w:t xml:space="preserve">Code &amp; </w:t>
       </w:r>
@@ -2333,6 +1679,8 @@
           <w:bCs/>
           <w:i w:val="0"/>
           <w:iCs w:val="0"/>
+          <w:sz w:val="22"/>
+          <w:szCs w:val="22"/>
         </w:rPr>
         <w:t>Test</w:t>
       </w:r>
@@ -2344,6 +1692,8 @@
           <w:bCs/>
           <w:i w:val="0"/>
           <w:iCs w:val="0"/>
+          <w:sz w:val="22"/>
+          <w:szCs w:val="22"/>
         </w:rPr>
         <w:t xml:space="preserve">: </w:t>
       </w:r>
@@ -2361,21 +1711,7 @@
         <w:rPr>
           <w:rFonts w:cstheme="minorHAnsi"/>
         </w:rPr>
-        <w:t xml:space="preserve">All the quality and tidiness issues were fixed and tested in the </w:t>
-      </w:r>
-      <w:proofErr w:type="spellStart"/>
-      <w:r>
-        <w:rPr>
-          <w:rFonts w:cstheme="minorHAnsi"/>
-        </w:rPr>
-        <w:t>Jupyter</w:t>
-      </w:r>
-      <w:proofErr w:type="spellEnd"/>
-      <w:r>
-        <w:rPr>
-          <w:rFonts w:cstheme="minorHAnsi"/>
-        </w:rPr>
-        <w:t xml:space="preserve"> notebook. Cleansed data is stored in </w:t>
+        <w:t xml:space="preserve">All the quality and tidiness issues were fixed and tested in the Jupyter notebook. Cleansed data is stored in </w:t>
       </w:r>
       <w:r>
         <w:rPr>
@@ -2389,18 +1725,10 @@
         </w:rPr>
         <w:t>.csv.</w:t>
       </w:r>
-    </w:p>
-    <w:p>
-      <w:pPr>
-        <w:spacing w:after="0" w:line="276" w:lineRule="auto"/>
-        <w:rPr>
-          <w:rFonts w:cstheme="minorHAnsi"/>
-        </w:rPr>
-      </w:pPr>
     </w:p>
     <w:sectPr>
       <w:pgSz w:w="12240" w:h="15840"/>
-      <w:pgMar w:top="1440" w:right="1080" w:bottom="1440" w:left="1080" w:header="720" w:footer="720" w:gutter="0"/>
+      <w:pgMar w:top="720" w:right="720" w:bottom="720" w:left="720" w:header="720" w:footer="720" w:gutter="0"/>
       <w:cols w:space="720"/>
       <w:docGrid w:linePitch="360"/>
     </w:sectPr>
@@ -4110,6 +3438,27 @@
     <w:name w:val="Normal"/>
     <w:qFormat/>
   </w:style>
+  <w:style w:type="paragraph" w:styleId="Heading1">
+    <w:name w:val="heading 1"/>
+    <w:basedOn w:val="Normal"/>
+    <w:next w:val="Normal"/>
+    <w:link w:val="Heading1Char"/>
+    <w:uiPriority w:val="9"/>
+    <w:qFormat/>
+    <w:rsid w:val="00C4218A"/>
+    <w:pPr>
+      <w:keepNext/>
+      <w:keepLines/>
+      <w:spacing w:before="240" w:after="0"/>
+      <w:outlineLvl w:val="0"/>
+    </w:pPr>
+    <w:rPr>
+      <w:rFonts w:asciiTheme="majorHAnsi" w:eastAsiaTheme="majorEastAsia" w:hAnsiTheme="majorHAnsi" w:cstheme="majorBidi"/>
+      <w:color w:val="2F5496" w:themeColor="accent1" w:themeShade="BF"/>
+      <w:sz w:val="32"/>
+      <w:szCs w:val="32"/>
+    </w:rPr>
+  </w:style>
   <w:style w:type="paragraph" w:styleId="Heading2">
     <w:name w:val="heading 2"/>
     <w:basedOn w:val="Normal"/>
@@ -4263,7 +3612,6 @@
     <w:name w:val="Normal (Web)"/>
     <w:basedOn w:val="Normal"/>
     <w:uiPriority w:val="99"/>
-    <w:semiHidden/>
     <w:unhideWhenUsed/>
     <w:rsid w:val="00F96F55"/>
     <w:pPr>
@@ -4312,6 +3660,19 @@
       <w:i/>
       <w:iCs/>
       <w:color w:val="2F5496" w:themeColor="accent1" w:themeShade="BF"/>
+    </w:rPr>
+  </w:style>
+  <w:style w:type="character" w:customStyle="1" w:styleId="Heading1Char">
+    <w:name w:val="Heading 1 Char"/>
+    <w:basedOn w:val="DefaultParagraphFont"/>
+    <w:link w:val="Heading1"/>
+    <w:uiPriority w:val="9"/>
+    <w:rsid w:val="00C4218A"/>
+    <w:rPr>
+      <w:rFonts w:asciiTheme="majorHAnsi" w:eastAsiaTheme="majorEastAsia" w:hAnsiTheme="majorHAnsi" w:cstheme="majorBidi"/>
+      <w:color w:val="2F5496" w:themeColor="accent1" w:themeShade="BF"/>
+      <w:sz w:val="32"/>
+      <w:szCs w:val="32"/>
     </w:rPr>
   </w:style>
 </w:styles>

</xml_diff>